<commit_message>
substitute module results still requires help for case caption
</commit_message>
<xml_diff>
--- a/docassemble/ConsumerDefaultMC/data/templates/consumer_debt_default_motion.docx
+++ b/docassemble/ConsumerDefaultMC/data/templates/consumer_debt_default_motion.docx
@@ -35,91 +35,209 @@
           <w:smallCaps/>
         </w:rPr>
         <w:br/>
-        <w:t xml:space="preserve">{{ </w:t>
       </w:r>
       <w:r>
         <w:rPr>
           <w:caps w:val="0"/>
           <w:smallCaps/>
-        </w:rPr>
-        <w:t>trial_court</w:t>
-      </w:r>
+          <w:highlight w:val="cyan"/>
+        </w:rPr>
+        <w:t xml:space="preserve">{{ </w:t>
+      </w:r>
+      <w:proofErr w:type="spellStart"/>
       <w:r>
         <w:rPr>
           <w:caps w:val="0"/>
           <w:smallCaps/>
-        </w:rPr>
-        <w:t xml:space="preserve"> }} </w:t>
-      </w:r>
+          <w:highlight w:val="cyan"/>
+        </w:rPr>
+        <w:t>trial_court</w:t>
+      </w:r>
+      <w:proofErr w:type="spellEnd"/>
       <w:r>
         <w:rPr>
           <w:caps w:val="0"/>
           <w:smallCaps/>
-        </w:rPr>
-        <w:t>Court</w:t>
+          <w:highlight w:val="cyan"/>
+        </w:rPr>
+        <w:t xml:space="preserve"> }}</w:t>
       </w:r>
       <w:r>
         <w:rPr>
           <w:caps w:val="0"/>
           <w:smallCaps/>
         </w:rPr>
-        <w:br/>
-        <w:t xml:space="preserve">{{ </w:t>
+        <w:t xml:space="preserve"> </w:t>
       </w:r>
       <w:r>
         <w:rPr>
           <w:caps w:val="0"/>
           <w:smallCaps/>
         </w:rPr>
-        <w:t>trial_court.department</w:t>
+        <w:t>Court</w:t>
       </w:r>
       <w:r>
         <w:rPr>
           <w:caps w:val="0"/>
           <w:smallCaps/>
         </w:rPr>
-        <w:t xml:space="preserve"> }} </w:t>
+        <w:br/>
       </w:r>
       <w:r>
         <w:rPr>
           <w:caps w:val="0"/>
           <w:smallCaps/>
+          <w:highlight w:val="cyan"/>
+        </w:rPr>
+        <w:t xml:space="preserve">{{ </w:t>
+      </w:r>
+      <w:proofErr w:type="spellStart"/>
+      <w:r>
+        <w:rPr>
+          <w:caps w:val="0"/>
+          <w:smallCaps/>
+          <w:highlight w:val="cyan"/>
+        </w:rPr>
+        <w:t>trial_court.department</w:t>
+      </w:r>
+      <w:proofErr w:type="spellEnd"/>
+      <w:r>
+        <w:rPr>
+          <w:caps w:val="0"/>
+          <w:smallCaps/>
+          <w:highlight w:val="cyan"/>
+        </w:rPr>
+        <w:t xml:space="preserve"> }}</w:t>
+      </w:r>
+      <w:r>
+        <w:rPr>
+          <w:caps w:val="0"/>
+          <w:smallCaps/>
+        </w:rPr>
+        <w:t xml:space="preserve"> </w:t>
+      </w:r>
+      <w:r>
+        <w:rPr>
+          <w:caps w:val="0"/>
+          <w:smallCaps/>
         </w:rPr>
         <w:t>department of the trial court</w:t>
       </w:r>
     </w:p>
-    <w:p>
-      <w:r>
-        <w:t>{{ courts[0].address.county }}</w:t>
-      </w:r>
-      <w:r>
-        <w:tab/>
-      </w:r>
-      <w:r>
-        <w:tab/>
-      </w:r>
-      <w:r>
-        <w:tab/>
-      </w:r>
-      <w:r>
-        <w:tab/>
-      </w:r>
-      <w:r>
-        <w:t xml:space="preserve">ACTION NO. </w:t>
-      </w:r>
-      <w:r>
-        <w:t xml:space="preserve">{{ </w:t>
-      </w:r>
-      <w:r>
-        <w:t>docket</w:t>
-      </w:r>
-      <w:r>
-        <w:t>_number }}</w:t>
-      </w:r>
-    </w:p>
+    <w:tbl>
+      <w:tblPr>
+        <w:tblStyle w:val="TableGrid"/>
+        <w:tblW w:w="0" w:type="auto"/>
+        <w:tblLook w:val="04A0" w:firstRow="1" w:lastRow="0" w:firstColumn="1" w:lastColumn="0" w:noHBand="0" w:noVBand="1"/>
+      </w:tblPr>
+      <w:tblGrid>
+        <w:gridCol w:w="4675"/>
+        <w:gridCol w:w="4675"/>
+      </w:tblGrid>
+      <w:tr>
+        <w:tc>
+          <w:tcPr>
+            <w:tcW w:w="4675" w:type="dxa"/>
+            <w:vAlign w:val="center"/>
+          </w:tcPr>
+          <w:p>
+            <w:pPr>
+              <w:rPr>
+                <w:rStyle w:val="l"/>
+                <w:color w:val="212529"/>
+              </w:rPr>
+            </w:pPr>
+            <w:r>
+              <w:rPr>
+                <w:rStyle w:val="l"/>
+                <w:color w:val="212529"/>
+              </w:rPr>
+              <w:t xml:space="preserve">{% if </w:t>
+            </w:r>
+            <w:proofErr w:type="spellStart"/>
+            <w:r>
+              <w:rPr>
+                <w:rStyle w:val="l"/>
+                <w:color w:val="212529"/>
+              </w:rPr>
+              <w:t>use_court_result</w:t>
+            </w:r>
+            <w:proofErr w:type="spellEnd"/>
+            <w:r>
+              <w:rPr>
+                <w:rStyle w:val="l"/>
+                <w:color w:val="212529"/>
+              </w:rPr>
+              <w:t xml:space="preserve"> %} {{</w:t>
+            </w:r>
+            <w:r>
+              <w:t xml:space="preserve"> </w:t>
+            </w:r>
+            <w:proofErr w:type="spellStart"/>
+            <w:r>
+              <w:t>show_court</w:t>
+            </w:r>
+            <w:proofErr w:type="spellEnd"/>
+            <w:r>
+              <w:t xml:space="preserve"> </w:t>
+            </w:r>
+            <w:r>
+              <w:rPr>
+                <w:rStyle w:val="l"/>
+                <w:color w:val="212529"/>
+              </w:rPr>
+              <w:t xml:space="preserve">}} {% else %} </w:t>
+            </w:r>
+            <w:r>
+              <w:t>{{ courts[0].</w:t>
+            </w:r>
+            <w:proofErr w:type="spellStart"/>
+            <w:r>
+              <w:t>address.county</w:t>
+            </w:r>
+            <w:proofErr w:type="spellEnd"/>
+            <w:r>
+              <w:t xml:space="preserve"> }}{% endif  %}</w:t>
+            </w:r>
+          </w:p>
+        </w:tc>
+        <w:tc>
+          <w:tcPr>
+            <w:tcW w:w="4675" w:type="dxa"/>
+            <w:vAlign w:val="center"/>
+          </w:tcPr>
+          <w:p>
+            <w:pPr>
+              <w:jc w:val="right"/>
+            </w:pPr>
+            <w:r>
+              <w:t xml:space="preserve">ACTION NO. {{ </w:t>
+            </w:r>
+            <w:proofErr w:type="spellStart"/>
+            <w:r>
+              <w:t>docketnumber_input</w:t>
+            </w:r>
+            <w:proofErr w:type="spellEnd"/>
+            <w:r>
+              <w:t xml:space="preserve"> }}</w:t>
+            </w:r>
+          </w:p>
+          <w:p>
+            <w:pPr>
+              <w:jc w:val="right"/>
+              <w:rPr>
+                <w:rStyle w:val="l"/>
+                <w:color w:val="212529"/>
+              </w:rPr>
+            </w:pPr>
+          </w:p>
+        </w:tc>
+      </w:tr>
+    </w:tbl>
     <w:p>
       <w:pPr>
         <w:pStyle w:val="CountyCourt"/>
+        <w:ind w:left="0" w:firstLine="0"/>
       </w:pPr>
     </w:p>
     <w:tbl>
@@ -168,9 +286,11 @@
             <w:r>
               <w:t xml:space="preserve">{{ </w:t>
             </w:r>
+            <w:proofErr w:type="spellStart"/>
             <w:r>
               <w:t>other_parties</w:t>
             </w:r>
+            <w:proofErr w:type="spellEnd"/>
             <w:r>
               <w:t xml:space="preserve"> }},</w:t>
             </w:r>
@@ -398,19 +518,213 @@
         <w:rPr>
           <w:rFonts w:ascii="Times New Roman" w:hAnsi="Times New Roman" w:cs="Times New Roman"/>
         </w:rPr>
-        <w:t xml:space="preserve">The Defendant respectfully moves this Honorable Court, pursuant to{% if small_claims </w:t>
-      </w:r>
-      <w:r>
-        <w:rPr>
-          <w:rFonts w:ascii="Times New Roman" w:hAnsi="Times New Roman" w:cs="Times New Roman"/>
+        <w:t>The Defendant respectfully moves this Honorable Court, pursuant to</w:t>
+      </w:r>
+      <w:r>
+        <w:rPr>
+          <w:rFonts w:ascii="Times New Roman" w:hAnsi="Times New Roman" w:cs="Times New Roman"/>
+        </w:rPr>
+        <w:t xml:space="preserve">{% if </w:t>
+      </w:r>
+      <w:proofErr w:type="spellStart"/>
+      <w:r>
+        <w:rPr>
+          <w:rFonts w:ascii="Times New Roman" w:hAnsi="Times New Roman" w:cs="Times New Roman"/>
+        </w:rPr>
+        <w:t>show_type</w:t>
+      </w:r>
+      <w:proofErr w:type="spellEnd"/>
+      <w:r>
+        <w:rPr>
+          <w:rFonts w:ascii="Times New Roman" w:hAnsi="Times New Roman" w:cs="Times New Roman"/>
+        </w:rPr>
+        <w:t xml:space="preserve"> == '</w:t>
+      </w:r>
+      <w:r>
+        <w:rPr>
+          <w:rFonts w:ascii="Times New Roman" w:hAnsi="Times New Roman" w:cs="Times New Roman"/>
+          <w:color w:val="212529"/>
+          <w:shd w:val="clear" w:color="auto" w:fill="FFFFFF"/>
+        </w:rPr>
+        <w:t xml:space="preserve">Small Claims' </w:t>
+      </w:r>
+      <w:r>
+        <w:rPr>
+          <w:rFonts w:ascii="Times New Roman" w:hAnsi="Times New Roman" w:cs="Times New Roman"/>
+          <w:color w:val="212529"/>
+          <w:shd w:val="clear" w:color="auto" w:fill="FFFFFF"/>
+        </w:rPr>
+        <w:t>%}</w:t>
+      </w:r>
+      <w:r>
+        <w:rPr>
+          <w:rFonts w:ascii="Times New Roman" w:hAnsi="Times New Roman" w:cs="Times New Roman"/>
+        </w:rPr>
+        <w:t xml:space="preserve"> </w:t>
+      </w:r>
+      <w:r>
+        <w:rPr>
+          <w:rFonts w:ascii="Times New Roman" w:hAnsi="Times New Roman" w:cs="Times New Roman"/>
+        </w:rPr>
+        <w:t>Rule 8 of the Uniform Small Claims Rules</w:t>
+      </w:r>
+      <w:r>
+        <w:rPr>
+          <w:rFonts w:ascii="Times New Roman" w:hAnsi="Times New Roman" w:cs="Times New Roman"/>
+        </w:rPr>
+        <w:t xml:space="preserve">, </w:t>
+      </w:r>
+      <w:r>
+        <w:rPr>
+          <w:rFonts w:ascii="Times New Roman" w:hAnsi="Times New Roman" w:cs="Times New Roman"/>
+        </w:rPr>
+        <w:t xml:space="preserve">{% </w:t>
+      </w:r>
+      <w:proofErr w:type="spellStart"/>
+      <w:r>
+        <w:rPr>
+          <w:rFonts w:ascii="Times New Roman" w:hAnsi="Times New Roman" w:cs="Times New Roman"/>
+        </w:rPr>
+        <w:t>elif</w:t>
+      </w:r>
+      <w:proofErr w:type="spellEnd"/>
+      <w:r>
+        <w:rPr>
+          <w:rFonts w:ascii="Times New Roman" w:hAnsi="Times New Roman" w:cs="Times New Roman"/>
+        </w:rPr>
+        <w:t xml:space="preserve"> </w:t>
+      </w:r>
+      <w:proofErr w:type="spellStart"/>
+      <w:r>
+        <w:rPr>
+          <w:rFonts w:ascii="Times New Roman" w:hAnsi="Times New Roman" w:cs="Times New Roman"/>
+          <w:highlight w:val="cyan"/>
+        </w:rPr>
+        <w:t>small_claims</w:t>
+      </w:r>
+      <w:proofErr w:type="spellEnd"/>
+      <w:r>
+        <w:rPr>
+          <w:rFonts w:ascii="Times New Roman" w:hAnsi="Times New Roman" w:cs="Times New Roman"/>
+          <w:highlight w:val="cyan"/>
+        </w:rPr>
+        <w:t xml:space="preserve"> == </w:t>
+      </w:r>
+      <w:r>
+        <w:rPr>
+          <w:rFonts w:ascii="Times New Roman" w:hAnsi="Times New Roman" w:cs="Times New Roman"/>
+        </w:rPr>
+        <w:t>True</w:t>
+      </w:r>
+      <w:r>
+        <w:rPr>
+          <w:rFonts w:ascii="Times New Roman" w:hAnsi="Times New Roman" w:cs="Times New Roman"/>
+        </w:rPr>
+        <w:t xml:space="preserve"> %} Rule 8 of the Uniform Small Claims Rules</w:t>
+      </w:r>
+      <w:r>
+        <w:rPr>
+          <w:rFonts w:ascii="Times New Roman" w:hAnsi="Times New Roman" w:cs="Times New Roman"/>
+        </w:rPr>
+        <w:t>{</w:t>
+      </w:r>
+      <w:r>
+        <w:rPr>
+          <w:rFonts w:ascii="Times New Roman" w:hAnsi="Times New Roman" w:cs="Times New Roman"/>
+          <w:highlight w:val="cyan"/>
+        </w:rPr>
+        <w:t xml:space="preserve">% </w:t>
+      </w:r>
+      <w:proofErr w:type="spellStart"/>
+      <w:r>
+        <w:rPr>
+          <w:rFonts w:ascii="Times New Roman" w:hAnsi="Times New Roman" w:cs="Times New Roman"/>
+          <w:highlight w:val="cyan"/>
+        </w:rPr>
+        <w:t>el</w:t>
+      </w:r>
+      <w:r>
+        <w:rPr>
+          <w:rFonts w:ascii="Times New Roman" w:hAnsi="Times New Roman" w:cs="Times New Roman"/>
+          <w:highlight w:val="cyan"/>
+        </w:rPr>
+        <w:t>if</w:t>
+      </w:r>
+      <w:proofErr w:type="spellEnd"/>
+      <w:r>
+        <w:rPr>
+          <w:rFonts w:ascii="Times New Roman" w:hAnsi="Times New Roman" w:cs="Times New Roman"/>
+          <w:highlight w:val="cyan"/>
+        </w:rPr>
+        <w:t xml:space="preserve"> </w:t>
+      </w:r>
+      <w:proofErr w:type="spellStart"/>
+      <w:r>
+        <w:rPr>
+          <w:rFonts w:ascii="Times New Roman" w:hAnsi="Times New Roman" w:cs="Times New Roman"/>
+          <w:highlight w:val="cyan"/>
+        </w:rPr>
+        <w:t>small_claims</w:t>
+      </w:r>
+      <w:proofErr w:type="spellEnd"/>
+      <w:r>
+        <w:rPr>
+          <w:rFonts w:ascii="Times New Roman" w:hAnsi="Times New Roman" w:cs="Times New Roman"/>
+          <w:highlight w:val="cyan"/>
+        </w:rPr>
+        <w:t xml:space="preserve"> </w:t>
+      </w:r>
+      <w:r>
+        <w:rPr>
+          <w:rFonts w:ascii="Times New Roman" w:hAnsi="Times New Roman" w:cs="Times New Roman"/>
+          <w:highlight w:val="cyan"/>
         </w:rPr>
         <w:t>==</w:t>
       </w:r>
       <w:r>
         <w:rPr>
           <w:rFonts w:ascii="Times New Roman" w:hAnsi="Times New Roman" w:cs="Times New Roman"/>
-        </w:rPr>
-        <w:t xml:space="preserve"> False %} Mass. R. Civ. P. 60b(4),{% else %} Rule 8 of the Uniform Small Claims Rules,{% endif %} to vacate the default judgment entered in the above-captioned action (the “</w:t>
+          <w:highlight w:val="cyan"/>
+        </w:rPr>
+        <w:t xml:space="preserve"> False %}</w:t>
+      </w:r>
+      <w:r>
+        <w:rPr>
+          <w:rFonts w:ascii="Times New Roman" w:hAnsi="Times New Roman" w:cs="Times New Roman"/>
+        </w:rPr>
+        <w:t xml:space="preserve"> Mass. R. Civ. P. </w:t>
+      </w:r>
+      <w:proofErr w:type="spellStart"/>
+      <w:r>
+        <w:rPr>
+          <w:rFonts w:ascii="Times New Roman" w:hAnsi="Times New Roman" w:cs="Times New Roman"/>
+        </w:rPr>
+        <w:t>60b</w:t>
+      </w:r>
+      <w:proofErr w:type="spellEnd"/>
+      <w:r>
+        <w:rPr>
+          <w:rFonts w:ascii="Times New Roman" w:hAnsi="Times New Roman" w:cs="Times New Roman"/>
+        </w:rPr>
+        <w:t>(4),</w:t>
+      </w:r>
+      <w:r>
+        <w:rPr>
+          <w:rFonts w:ascii="Times New Roman" w:hAnsi="Times New Roman" w:cs="Times New Roman"/>
+        </w:rPr>
+        <w:t xml:space="preserve"> </w:t>
+      </w:r>
+      <w:r>
+        <w:rPr>
+          <w:rFonts w:ascii="Times New Roman" w:hAnsi="Times New Roman" w:cs="Times New Roman"/>
+        </w:rPr>
+        <w:t>{% endif %}</w:t>
+      </w:r>
+      <w:r>
+        <w:rPr>
+          <w:rFonts w:ascii="Times New Roman" w:hAnsi="Times New Roman" w:cs="Times New Roman"/>
+        </w:rPr>
+        <w:t>to vacate the default judgment entered in the above-captioned action (the “</w:t>
       </w:r>
       <w:r>
         <w:rPr>
@@ -424,6 +738,12 @@
           <w:rFonts w:ascii="Times New Roman" w:hAnsi="Times New Roman" w:cs="Times New Roman"/>
         </w:rPr>
         <w:t>”).</w:t>
+      </w:r>
+      <w:r>
+        <w:rPr>
+          <w:rFonts w:ascii="Times New Roman" w:hAnsi="Times New Roman" w:cs="Times New Roman"/>
+        </w:rPr>
+        <w:t xml:space="preserve"> </w:t>
       </w:r>
     </w:p>
     <w:p>
@@ -454,89 +774,44 @@
           <w:u w:color="000000"/>
           <w:bdr w:val="nil"/>
         </w:rPr>
-        <w:t>if reason_for_missing['Lack of Notice']</w:t>
-      </w:r>
-      <w:r>
-        <w:rPr>
-          <w:rFonts w:ascii="Times New Roman" w:hAnsi="Times New Roman" w:cs="Times New Roman"/>
-        </w:rPr>
-        <w:t xml:space="preserve"> </w:t>
-      </w:r>
-      <w:r>
-        <w:rPr>
-          <w:rFonts w:ascii="Times New Roman" w:hAnsi="Times New Roman" w:cs="Times New Roman"/>
-        </w:rPr>
-        <w:t>and not r</w:t>
-      </w:r>
+        <w:t xml:space="preserve">if </w:t>
+      </w:r>
+      <w:proofErr w:type="spellStart"/>
       <w:r>
         <w:rPr>
           <w:rFonts w:ascii="Times New Roman" w:eastAsia="Arial Unicode MS" w:hAnsi="Times New Roman" w:cs="Times New Roman"/>
           <w:u w:color="000000"/>
           <w:bdr w:val="nil"/>
         </w:rPr>
-        <w:t xml:space="preserve">eason_for_missing['COVID-19'] </w:t>
-      </w:r>
-      <w:r>
-        <w:rPr>
-          <w:rFonts w:ascii="Times New Roman" w:hAnsi="Times New Roman" w:cs="Times New Roman"/>
-        </w:rPr>
-        <w:t>and small_claims</w:t>
-      </w:r>
-      <w:r>
-        <w:rPr>
-          <w:rFonts w:ascii="Times New Roman" w:hAnsi="Times New Roman" w:cs="Times New Roman"/>
-        </w:rPr>
-        <w:t xml:space="preserve"> </w:t>
-      </w:r>
-      <w:r>
-        <w:rPr>
-          <w:rFonts w:ascii="Times New Roman" w:hAnsi="Times New Roman" w:cs="Times New Roman"/>
-        </w:rPr>
-        <w:t>==</w:t>
-      </w:r>
-      <w:r>
-        <w:rPr>
-          <w:rFonts w:ascii="Times New Roman" w:hAnsi="Times New Roman" w:cs="Times New Roman"/>
-        </w:rPr>
-        <w:t xml:space="preserve"> True </w:t>
-      </w:r>
-      <w:r>
-        <w:rPr>
-          <w:rFonts w:ascii="Times New Roman" w:hAnsi="Times New Roman" w:cs="Times New Roman"/>
-        </w:rPr>
-        <w:t>%}</w:t>
-      </w:r>
-      <w:r>
-        <w:rPr>
-          <w:rFonts w:ascii="Times New Roman" w:hAnsi="Times New Roman" w:cs="Times New Roman"/>
-        </w:rPr>
-        <w:t xml:space="preserve"> no notice of this action was received by the Defendant, as is required by Rules 2(b) and 8 of the Uniform Small Claims Rules. Uniform Small Claims Rule 8 provides that “[i]f the court determines that no notice was received, the court shall vacate or grant relief from any judgment or order entered under these rules.” The Uniform Small Claims Rules require dismissal here.</w:t>
-      </w:r>
-      <w:r>
-        <w:rPr>
-          <w:rFonts w:ascii="Times New Roman" w:hAnsi="Times New Roman" w:cs="Times New Roman"/>
-        </w:rPr>
-        <w:t xml:space="preserve"> {% </w:t>
-      </w:r>
-      <w:r>
-        <w:rPr>
-          <w:rFonts w:ascii="Times New Roman" w:hAnsi="Times New Roman" w:cs="Times New Roman"/>
-        </w:rPr>
-        <w:t>el</w:t>
-      </w:r>
+        <w:t>reason_for_missing</w:t>
+      </w:r>
+      <w:proofErr w:type="spellEnd"/>
       <w:r>
         <w:rPr>
           <w:rFonts w:ascii="Times New Roman" w:eastAsia="Arial Unicode MS" w:hAnsi="Times New Roman" w:cs="Times New Roman"/>
           <w:u w:color="000000"/>
           <w:bdr w:val="nil"/>
         </w:rPr>
-        <w:t>if reason_for_missing['</w:t>
-      </w:r>
-      <w:r>
-        <w:rPr>
-          <w:rFonts w:ascii="Times New Roman" w:hAnsi="Times New Roman" w:cs="Times New Roman"/>
-        </w:rPr>
-        <w:t>COVID-19</w:t>
+        <w:t>['Lack of Notice']</w:t>
+      </w:r>
+      <w:r>
+        <w:rPr>
+          <w:rFonts w:ascii="Times New Roman" w:hAnsi="Times New Roman" w:cs="Times New Roman"/>
+        </w:rPr>
+        <w:t xml:space="preserve"> </w:t>
+      </w:r>
+      <w:r>
+        <w:rPr>
+          <w:rFonts w:ascii="Times New Roman" w:hAnsi="Times New Roman" w:cs="Times New Roman"/>
+        </w:rPr>
+        <w:t xml:space="preserve">and not </w:t>
+      </w:r>
+      <w:proofErr w:type="spellStart"/>
+      <w:r>
+        <w:rPr>
+          <w:rFonts w:ascii="Times New Roman" w:hAnsi="Times New Roman" w:cs="Times New Roman"/>
+        </w:rPr>
+        <w:t>r</w:t>
       </w:r>
       <w:r>
         <w:rPr>
@@ -544,127 +819,87 @@
           <w:u w:color="000000"/>
           <w:bdr w:val="nil"/>
         </w:rPr>
-        <w:t>']</w:t>
-      </w:r>
-      <w:r>
-        <w:rPr>
-          <w:rFonts w:ascii="Times New Roman" w:hAnsi="Times New Roman" w:cs="Times New Roman"/>
-        </w:rPr>
-        <w:t xml:space="preserve"> </w:t>
-      </w:r>
-      <w:r>
-        <w:rPr>
-          <w:rFonts w:ascii="Times New Roman" w:hAnsi="Times New Roman" w:cs="Times New Roman"/>
-        </w:rPr>
-        <w:t xml:space="preserve">and not reason_for_missing[‘Lack of Notice’] </w:t>
-      </w:r>
-      <w:r>
-        <w:rPr>
-          <w:rFonts w:ascii="Times New Roman" w:hAnsi="Times New Roman" w:cs="Times New Roman"/>
-        </w:rPr>
-        <w:t xml:space="preserve">and small_claims </w:t>
-      </w:r>
-      <w:r>
-        <w:rPr>
-          <w:rFonts w:ascii="Times New Roman" w:hAnsi="Times New Roman" w:cs="Times New Roman"/>
-        </w:rPr>
-        <w:t>==</w:t>
-      </w:r>
-      <w:r>
-        <w:rPr>
-          <w:rFonts w:ascii="Times New Roman" w:hAnsi="Times New Roman" w:cs="Times New Roman"/>
-        </w:rPr>
-        <w:t xml:space="preserve"> True</w:t>
-      </w:r>
-      <w:r>
-        <w:rPr>
-          <w:rFonts w:ascii="Times New Roman" w:hAnsi="Times New Roman" w:cs="Times New Roman"/>
-        </w:rPr>
-        <w:t xml:space="preserve"> </w:t>
-      </w:r>
-      <w:r>
-        <w:rPr>
-          <w:rFonts w:ascii="Times New Roman" w:hAnsi="Times New Roman" w:cs="Times New Roman"/>
-        </w:rPr>
-        <w:t xml:space="preserve">%} </w:t>
-      </w:r>
-      <w:r>
-        <w:rPr>
-          <w:rFonts w:ascii="Times New Roman" w:hAnsi="Times New Roman" w:cs="Times New Roman"/>
-        </w:rPr>
-        <w:t xml:space="preserve">pursuant to </w:t>
-      </w:r>
-      <w:r>
-        <w:rPr>
-          <w:rFonts w:ascii="Times New Roman" w:hAnsi="Times New Roman" w:cs="Times New Roman"/>
-        </w:rPr>
-        <w:t xml:space="preserve">Rule 8 of the Massachusetts Uniform Small Claims Rules allows the Court to set aside a default judgment within one year upon a showing of “any cause that the court may </w:t>
-      </w:r>
-      <w:r>
-        <w:rPr>
-          <w:rFonts w:ascii="Times New Roman" w:hAnsi="Times New Roman" w:cs="Times New Roman"/>
-        </w:rPr>
-        <w:lastRenderedPageBreak/>
-        <w:t xml:space="preserve">deem sufficient.” </w:t>
-      </w:r>
-      <w:r>
-        <w:rPr>
-          <w:rFonts w:ascii="Times New Roman" w:eastAsia="Times New Roman" w:hAnsi="Times New Roman" w:cs="Times New Roman"/>
-        </w:rPr>
-        <w:t xml:space="preserve"> </w:t>
-      </w:r>
-      <w:r>
-        <w:rPr>
-          <w:rFonts w:ascii="Times New Roman" w:hAnsi="Times New Roman" w:cs="Times New Roman"/>
-          <w:lang w:val="pt-PT"/>
-        </w:rPr>
-        <w:t>Unif. Sm. Cl. R. 8.</w:t>
-      </w:r>
-      <w:r>
-        <w:rPr>
-          <w:rFonts w:ascii="Times New Roman" w:eastAsia="Times New Roman" w:hAnsi="Times New Roman" w:cs="Times New Roman"/>
-        </w:rPr>
-        <w:t xml:space="preserve">  “</w:t>
-      </w:r>
-      <w:r>
-        <w:rPr>
-          <w:rFonts w:ascii="Times New Roman" w:hAnsi="Times New Roman" w:cs="Times New Roman"/>
-        </w:rPr>
-        <w:t xml:space="preserve">[C]ase law applying Rules 59 and 60 may appropriately guide a clerk magistrate or judge's discretion in granting relief from judgment in a small claim.”  </w:t>
-      </w:r>
-      <w:r>
-        <w:rPr>
-          <w:rFonts w:ascii="Times New Roman" w:hAnsi="Times New Roman" w:cs="Times New Roman"/>
-          <w:lang w:val="ru-RU"/>
-        </w:rPr>
-        <w:t xml:space="preserve">41 </w:t>
-      </w:r>
-      <w:r>
-        <w:rPr>
-          <w:rFonts w:ascii="Times New Roman" w:hAnsi="Times New Roman" w:cs="Times New Roman"/>
-          <w:lang w:val="it-IT"/>
-        </w:rPr>
-        <w:t xml:space="preserve">Mass. Prac., Appellate Procedure </w:t>
-      </w:r>
-      <w:r>
-        <w:rPr>
-          <w:rFonts w:ascii="Times New Roman" w:hAnsi="Times New Roman" w:cs="Times New Roman"/>
-        </w:rPr>
-        <w:t xml:space="preserve">§ 41:8 (3d ed.).  {% </w:t>
-      </w:r>
-      <w:r>
-        <w:rPr>
-          <w:rFonts w:ascii="Times New Roman" w:hAnsi="Times New Roman" w:cs="Times New Roman"/>
-        </w:rPr>
-        <w:t>el</w:t>
-      </w:r>
+        <w:t>eason_for_missing</w:t>
+      </w:r>
+      <w:proofErr w:type="spellEnd"/>
       <w:r>
         <w:rPr>
           <w:rFonts w:ascii="Times New Roman" w:eastAsia="Arial Unicode MS" w:hAnsi="Times New Roman" w:cs="Times New Roman"/>
           <w:u w:color="000000"/>
           <w:bdr w:val="nil"/>
         </w:rPr>
-        <w:t xml:space="preserve">if </w:t>
+        <w:t xml:space="preserve">['COVID-19'] </w:t>
+      </w:r>
+      <w:r>
+        <w:rPr>
+          <w:rFonts w:ascii="Times New Roman" w:hAnsi="Times New Roman" w:cs="Times New Roman"/>
+        </w:rPr>
+        <w:t xml:space="preserve">and </w:t>
+      </w:r>
+      <w:proofErr w:type="spellStart"/>
+      <w:r>
+        <w:rPr>
+          <w:rFonts w:ascii="Times New Roman" w:hAnsi="Times New Roman" w:cs="Times New Roman"/>
+        </w:rPr>
+        <w:t>small_claims</w:t>
+      </w:r>
+      <w:proofErr w:type="spellEnd"/>
+      <w:r>
+        <w:rPr>
+          <w:rFonts w:ascii="Times New Roman" w:hAnsi="Times New Roman" w:cs="Times New Roman"/>
+        </w:rPr>
+        <w:t xml:space="preserve"> </w:t>
+      </w:r>
+      <w:r>
+        <w:rPr>
+          <w:rFonts w:ascii="Times New Roman" w:hAnsi="Times New Roman" w:cs="Times New Roman"/>
+        </w:rPr>
+        <w:t>==</w:t>
+      </w:r>
+      <w:r>
+        <w:rPr>
+          <w:rFonts w:ascii="Times New Roman" w:hAnsi="Times New Roman" w:cs="Times New Roman"/>
+        </w:rPr>
+        <w:t xml:space="preserve"> True </w:t>
+      </w:r>
+      <w:r>
+        <w:rPr>
+          <w:rFonts w:ascii="Times New Roman" w:hAnsi="Times New Roman" w:cs="Times New Roman"/>
+        </w:rPr>
+        <w:t>%}</w:t>
+      </w:r>
+      <w:r>
+        <w:rPr>
+          <w:rFonts w:ascii="Times New Roman" w:hAnsi="Times New Roman" w:cs="Times New Roman"/>
+        </w:rPr>
+        <w:t xml:space="preserve"> no notice of this action was received by the Defendant, as is required by Rules 2(b) and 8 of the Uniform Small Claims Rules. Uniform Small Claims Rule 8 provides that “[</w:t>
+      </w:r>
+      <w:proofErr w:type="spellStart"/>
+      <w:r>
+        <w:rPr>
+          <w:rFonts w:ascii="Times New Roman" w:hAnsi="Times New Roman" w:cs="Times New Roman"/>
+        </w:rPr>
+        <w:t>i</w:t>
+      </w:r>
+      <w:proofErr w:type="spellEnd"/>
+      <w:r>
+        <w:rPr>
+          <w:rFonts w:ascii="Times New Roman" w:hAnsi="Times New Roman" w:cs="Times New Roman"/>
+        </w:rPr>
+        <w:t>]f the court determines that no notice was received, the court shall vacate or grant relief from any judgment or order entered under these rules.” The Uniform Small Claims Rules require dismissal here.</w:t>
+      </w:r>
+      <w:r>
+        <w:rPr>
+          <w:rFonts w:ascii="Times New Roman" w:hAnsi="Times New Roman" w:cs="Times New Roman"/>
+        </w:rPr>
+        <w:t xml:space="preserve"> {% </w:t>
+      </w:r>
+      <w:proofErr w:type="spellStart"/>
+      <w:r>
+        <w:rPr>
+          <w:rFonts w:ascii="Times New Roman" w:hAnsi="Times New Roman" w:cs="Times New Roman"/>
+        </w:rPr>
+        <w:t>el</w:t>
       </w:r>
       <w:r>
         <w:rPr>
@@ -672,114 +907,40 @@
           <w:u w:color="000000"/>
           <w:bdr w:val="nil"/>
         </w:rPr>
-        <w:t xml:space="preserve">reason_for_missing['Lack of Notice'] and reason_for_missing['COVID-19'] </w:t>
-      </w:r>
-      <w:r>
-        <w:rPr>
-          <w:rFonts w:ascii="Times New Roman" w:hAnsi="Times New Roman" w:cs="Times New Roman"/>
-        </w:rPr>
-        <w:t xml:space="preserve">and small_claims == True </w:t>
-      </w:r>
-      <w:r>
-        <w:rPr>
-          <w:rFonts w:ascii="Times New Roman" w:hAnsi="Times New Roman" w:cs="Times New Roman"/>
-        </w:rPr>
-        <w:t>%}</w:t>
-      </w:r>
-      <w:r>
-        <w:rPr>
-          <w:rFonts w:ascii="Times New Roman" w:hAnsi="Times New Roman" w:cs="Times New Roman"/>
-        </w:rPr>
-        <w:t xml:space="preserve"> </w:t>
-      </w:r>
-      <w:r>
-        <w:rPr>
-          <w:rFonts w:ascii="Times New Roman" w:eastAsia="Times New Roman" w:hAnsi="Times New Roman" w:cs="Times New Roman"/>
-          <w:bdr w:val="none" w:sz="0" w:space="0" w:color="auto" w:frame="1"/>
-        </w:rPr>
-        <w:t>no notice of this action was received by the Defendant, as is required by Rules 2(b) and 8 of the Uniform Small Claims Rules. In addition, she also asserts that her default judgment should be vacated in light of the extraordinary circumstances presented by the COVID-19 pandemic.</w:t>
-      </w:r>
-      <w:r>
-        <w:rPr>
-          <w:rFonts w:ascii="Times New Roman" w:hAnsi="Times New Roman" w:cs="Times New Roman"/>
-          <w:bdr w:val="none" w:sz="0" w:space="0" w:color="auto" w:frame="1"/>
-        </w:rPr>
-        <w:t xml:space="preserve"> {%</w:t>
-      </w:r>
-      <w:r>
-        <w:rPr>
-          <w:rFonts w:ascii="Times New Roman" w:hAnsi="Times New Roman" w:cs="Times New Roman"/>
-          <w:bdr w:val="none" w:sz="0" w:space="0" w:color="auto" w:frame="1"/>
-        </w:rPr>
-        <w:t xml:space="preserve"> </w:t>
-      </w:r>
-      <w:r>
-        <w:rPr>
-          <w:rFonts w:ascii="Times New Roman" w:hAnsi="Times New Roman" w:cs="Times New Roman"/>
-          <w:bdr w:val="none" w:sz="0" w:space="0" w:color="auto" w:frame="1"/>
-        </w:rPr>
-        <w:t>el</w:t>
-      </w:r>
+        <w:t>if</w:t>
+      </w:r>
+      <w:proofErr w:type="spellEnd"/>
       <w:r>
         <w:rPr>
           <w:rFonts w:ascii="Times New Roman" w:eastAsia="Arial Unicode MS" w:hAnsi="Times New Roman" w:cs="Times New Roman"/>
           <w:u w:color="000000"/>
           <w:bdr w:val="nil"/>
         </w:rPr>
-        <w:t>if reason_for_missing['Lack of Notice']</w:t>
-      </w:r>
+        <w:t xml:space="preserve"> </w:t>
+      </w:r>
+      <w:proofErr w:type="spellStart"/>
       <w:r>
         <w:rPr>
           <w:rFonts w:ascii="Times New Roman" w:eastAsia="Arial Unicode MS" w:hAnsi="Times New Roman" w:cs="Times New Roman"/>
           <w:u w:color="000000"/>
           <w:bdr w:val="nil"/>
         </w:rPr>
-        <w:t xml:space="preserve"> and</w:t>
-      </w:r>
-      <w:r>
-        <w:rPr>
-          <w:rFonts w:ascii="Times New Roman" w:hAnsi="Times New Roman" w:cs="Times New Roman"/>
-        </w:rPr>
-        <w:t xml:space="preserve"> </w:t>
-      </w:r>
-      <w:r>
-        <w:rPr>
-          <w:rFonts w:ascii="Times New Roman" w:hAnsi="Times New Roman" w:cs="Times New Roman"/>
-        </w:rPr>
-        <w:t>not r</w:t>
-      </w:r>
+        <w:t>reason_for_missing</w:t>
+      </w:r>
+      <w:proofErr w:type="spellEnd"/>
       <w:r>
         <w:rPr>
           <w:rFonts w:ascii="Times New Roman" w:eastAsia="Arial Unicode MS" w:hAnsi="Times New Roman" w:cs="Times New Roman"/>
           <w:u w:color="000000"/>
           <w:bdr w:val="nil"/>
         </w:rPr>
-        <w:t xml:space="preserve">eason_for_missing['COVID-19'] </w:t>
-      </w:r>
-      <w:r>
-        <w:rPr>
-          <w:rFonts w:ascii="Times New Roman" w:hAnsi="Times New Roman" w:cs="Times New Roman"/>
-          <w:bdr w:val="none" w:sz="0" w:space="0" w:color="auto" w:frame="1"/>
-        </w:rPr>
-        <w:t xml:space="preserve">%} </w:t>
-      </w:r>
-      <w:r>
-        <w:rPr>
-          <w:rFonts w:ascii="Times New Roman" w:hAnsi="Times New Roman" w:cs="Times New Roman"/>
-        </w:rPr>
-        <w:t>no notice of this action was received by the Defendant, as is required by Mass. R. Civ. P. 4.</w:t>
-      </w:r>
-      <w:r>
-        <w:rPr>
-          <w:rFonts w:ascii="Times New Roman" w:hAnsi="Times New Roman" w:cs="Times New Roman"/>
-        </w:rPr>
-        <w:t xml:space="preserve"> {% </w:t>
-      </w:r>
-      <w:r>
-        <w:rPr>
-          <w:rFonts w:ascii="Times New Roman" w:hAnsi="Times New Roman" w:cs="Times New Roman"/>
-        </w:rPr>
-        <w:t>el</w:t>
+        <w:t>['</w:t>
+      </w:r>
+      <w:r>
+        <w:rPr>
+          <w:rFonts w:ascii="Times New Roman" w:hAnsi="Times New Roman" w:cs="Times New Roman"/>
+        </w:rPr>
+        <w:t>COVID-19</w:t>
       </w:r>
       <w:r>
         <w:rPr>
@@ -787,13 +948,211 @@
           <w:u w:color="000000"/>
           <w:bdr w:val="nil"/>
         </w:rPr>
-        <w:t>if reason_for_missing['</w:t>
-      </w:r>
-      <w:r>
-        <w:rPr>
-          <w:rFonts w:ascii="Times New Roman" w:hAnsi="Times New Roman" w:cs="Times New Roman"/>
-        </w:rPr>
-        <w:t>COVID-19</w:t>
+        <w:t>']</w:t>
+      </w:r>
+      <w:r>
+        <w:rPr>
+          <w:rFonts w:ascii="Times New Roman" w:hAnsi="Times New Roman" w:cs="Times New Roman"/>
+        </w:rPr>
+        <w:t xml:space="preserve"> </w:t>
+      </w:r>
+      <w:r>
+        <w:rPr>
+          <w:rFonts w:ascii="Times New Roman" w:hAnsi="Times New Roman" w:cs="Times New Roman"/>
+        </w:rPr>
+        <w:t xml:space="preserve">and not </w:t>
+      </w:r>
+      <w:proofErr w:type="spellStart"/>
+      <w:r>
+        <w:rPr>
+          <w:rFonts w:ascii="Times New Roman" w:hAnsi="Times New Roman" w:cs="Times New Roman"/>
+        </w:rPr>
+        <w:t>reason_for_missing</w:t>
+      </w:r>
+      <w:proofErr w:type="spellEnd"/>
+      <w:r>
+        <w:rPr>
+          <w:rFonts w:ascii="Times New Roman" w:hAnsi="Times New Roman" w:cs="Times New Roman"/>
+        </w:rPr>
+        <w:t xml:space="preserve">[‘Lack of Notice’] </w:t>
+      </w:r>
+      <w:r>
+        <w:rPr>
+          <w:rFonts w:ascii="Times New Roman" w:hAnsi="Times New Roman" w:cs="Times New Roman"/>
+        </w:rPr>
+        <w:t xml:space="preserve">and </w:t>
+      </w:r>
+      <w:proofErr w:type="spellStart"/>
+      <w:r>
+        <w:rPr>
+          <w:rFonts w:ascii="Times New Roman" w:hAnsi="Times New Roman" w:cs="Times New Roman"/>
+        </w:rPr>
+        <w:t>small_claims</w:t>
+      </w:r>
+      <w:proofErr w:type="spellEnd"/>
+      <w:r>
+        <w:rPr>
+          <w:rFonts w:ascii="Times New Roman" w:hAnsi="Times New Roman" w:cs="Times New Roman"/>
+        </w:rPr>
+        <w:t xml:space="preserve"> </w:t>
+      </w:r>
+      <w:r>
+        <w:rPr>
+          <w:rFonts w:ascii="Times New Roman" w:hAnsi="Times New Roman" w:cs="Times New Roman"/>
+        </w:rPr>
+        <w:lastRenderedPageBreak/>
+        <w:t>==</w:t>
+      </w:r>
+      <w:r>
+        <w:rPr>
+          <w:rFonts w:ascii="Times New Roman" w:hAnsi="Times New Roman" w:cs="Times New Roman"/>
+        </w:rPr>
+        <w:t xml:space="preserve"> True</w:t>
+      </w:r>
+      <w:r>
+        <w:rPr>
+          <w:rFonts w:ascii="Times New Roman" w:hAnsi="Times New Roman" w:cs="Times New Roman"/>
+        </w:rPr>
+        <w:t xml:space="preserve"> </w:t>
+      </w:r>
+      <w:r>
+        <w:rPr>
+          <w:rFonts w:ascii="Times New Roman" w:hAnsi="Times New Roman" w:cs="Times New Roman"/>
+        </w:rPr>
+        <w:t xml:space="preserve">%} </w:t>
+      </w:r>
+      <w:r>
+        <w:rPr>
+          <w:rFonts w:ascii="Times New Roman" w:hAnsi="Times New Roman" w:cs="Times New Roman"/>
+        </w:rPr>
+        <w:t xml:space="preserve">pursuant to </w:t>
+      </w:r>
+      <w:r>
+        <w:rPr>
+          <w:rFonts w:ascii="Times New Roman" w:hAnsi="Times New Roman" w:cs="Times New Roman"/>
+        </w:rPr>
+        <w:t xml:space="preserve">Rule 8 of the Massachusetts Uniform Small Claims Rules allows the Court to set aside a default judgment within one year upon a showing of “any cause that the court may deem sufficient.” </w:t>
+      </w:r>
+      <w:r>
+        <w:rPr>
+          <w:rFonts w:ascii="Times New Roman" w:eastAsia="Times New Roman" w:hAnsi="Times New Roman" w:cs="Times New Roman"/>
+        </w:rPr>
+        <w:t xml:space="preserve"> </w:t>
+      </w:r>
+      <w:proofErr w:type="spellStart"/>
+      <w:r>
+        <w:rPr>
+          <w:rFonts w:ascii="Times New Roman" w:hAnsi="Times New Roman" w:cs="Times New Roman"/>
+          <w:lang w:val="pt-PT"/>
+        </w:rPr>
+        <w:t>Unif</w:t>
+      </w:r>
+      <w:proofErr w:type="spellEnd"/>
+      <w:r>
+        <w:rPr>
+          <w:rFonts w:ascii="Times New Roman" w:hAnsi="Times New Roman" w:cs="Times New Roman"/>
+          <w:lang w:val="pt-PT"/>
+        </w:rPr>
+        <w:t xml:space="preserve">. </w:t>
+      </w:r>
+      <w:proofErr w:type="spellStart"/>
+      <w:r>
+        <w:rPr>
+          <w:rFonts w:ascii="Times New Roman" w:hAnsi="Times New Roman" w:cs="Times New Roman"/>
+          <w:lang w:val="pt-PT"/>
+        </w:rPr>
+        <w:t>Sm</w:t>
+      </w:r>
+      <w:proofErr w:type="spellEnd"/>
+      <w:r>
+        <w:rPr>
+          <w:rFonts w:ascii="Times New Roman" w:hAnsi="Times New Roman" w:cs="Times New Roman"/>
+          <w:lang w:val="pt-PT"/>
+        </w:rPr>
+        <w:t>. Cl. R. 8.</w:t>
+      </w:r>
+      <w:r>
+        <w:rPr>
+          <w:rFonts w:ascii="Times New Roman" w:eastAsia="Times New Roman" w:hAnsi="Times New Roman" w:cs="Times New Roman"/>
+        </w:rPr>
+        <w:t xml:space="preserve">  “</w:t>
+      </w:r>
+      <w:r>
+        <w:rPr>
+          <w:rFonts w:ascii="Times New Roman" w:hAnsi="Times New Roman" w:cs="Times New Roman"/>
+        </w:rPr>
+        <w:t>[C]</w:t>
+      </w:r>
+      <w:proofErr w:type="spellStart"/>
+      <w:r>
+        <w:rPr>
+          <w:rFonts w:ascii="Times New Roman" w:hAnsi="Times New Roman" w:cs="Times New Roman"/>
+        </w:rPr>
+        <w:t>ase</w:t>
+      </w:r>
+      <w:proofErr w:type="spellEnd"/>
+      <w:r>
+        <w:rPr>
+          <w:rFonts w:ascii="Times New Roman" w:hAnsi="Times New Roman" w:cs="Times New Roman"/>
+        </w:rPr>
+        <w:t xml:space="preserve"> law applying Rules 59 and 60 may appropriately guide a clerk magistrate or judge's discretion in granting relief from judgment in a small claim.”  </w:t>
+      </w:r>
+      <w:r>
+        <w:rPr>
+          <w:rFonts w:ascii="Times New Roman" w:hAnsi="Times New Roman" w:cs="Times New Roman"/>
+          <w:lang w:val="ru-RU"/>
+        </w:rPr>
+        <w:t xml:space="preserve">41 </w:t>
+      </w:r>
+      <w:r>
+        <w:rPr>
+          <w:rFonts w:ascii="Times New Roman" w:hAnsi="Times New Roman" w:cs="Times New Roman"/>
+          <w:lang w:val="it-IT"/>
+        </w:rPr>
+        <w:t xml:space="preserve">Mass. </w:t>
+      </w:r>
+      <w:proofErr w:type="spellStart"/>
+      <w:r>
+        <w:rPr>
+          <w:rFonts w:ascii="Times New Roman" w:hAnsi="Times New Roman" w:cs="Times New Roman"/>
+          <w:lang w:val="it-IT"/>
+        </w:rPr>
+        <w:t>Prac</w:t>
+      </w:r>
+      <w:proofErr w:type="spellEnd"/>
+      <w:r>
+        <w:rPr>
+          <w:rFonts w:ascii="Times New Roman" w:hAnsi="Times New Roman" w:cs="Times New Roman"/>
+          <w:lang w:val="it-IT"/>
+        </w:rPr>
+        <w:t xml:space="preserve">., Appellate Procedure </w:t>
+      </w:r>
+      <w:r>
+        <w:rPr>
+          <w:rFonts w:ascii="Times New Roman" w:hAnsi="Times New Roman" w:cs="Times New Roman"/>
+        </w:rPr>
+        <w:t>§ 41:8 (</w:t>
+      </w:r>
+      <w:proofErr w:type="spellStart"/>
+      <w:r>
+        <w:rPr>
+          <w:rFonts w:ascii="Times New Roman" w:hAnsi="Times New Roman" w:cs="Times New Roman"/>
+        </w:rPr>
+        <w:t>3d</w:t>
+      </w:r>
+      <w:proofErr w:type="spellEnd"/>
+      <w:r>
+        <w:rPr>
+          <w:rFonts w:ascii="Times New Roman" w:hAnsi="Times New Roman" w:cs="Times New Roman"/>
+        </w:rPr>
+        <w:t xml:space="preserve"> ed.).  {% </w:t>
+      </w:r>
+      <w:proofErr w:type="spellStart"/>
+      <w:r>
+        <w:rPr>
+          <w:rFonts w:ascii="Times New Roman" w:hAnsi="Times New Roman" w:cs="Times New Roman"/>
+        </w:rPr>
+        <w:t>el</w:t>
       </w:r>
       <w:r>
         <w:rPr>
@@ -801,6 +1160,266 @@
           <w:u w:color="000000"/>
           <w:bdr w:val="nil"/>
         </w:rPr>
+        <w:t>if</w:t>
+      </w:r>
+      <w:proofErr w:type="spellEnd"/>
+      <w:r>
+        <w:rPr>
+          <w:rFonts w:ascii="Times New Roman" w:eastAsia="Arial Unicode MS" w:hAnsi="Times New Roman" w:cs="Times New Roman"/>
+          <w:u w:color="000000"/>
+          <w:bdr w:val="nil"/>
+        </w:rPr>
+        <w:t xml:space="preserve"> </w:t>
+      </w:r>
+      <w:proofErr w:type="spellStart"/>
+      <w:r>
+        <w:rPr>
+          <w:rFonts w:ascii="Times New Roman" w:eastAsia="Arial Unicode MS" w:hAnsi="Times New Roman" w:cs="Times New Roman"/>
+          <w:u w:color="000000"/>
+          <w:bdr w:val="nil"/>
+        </w:rPr>
+        <w:t>reason_for_missing</w:t>
+      </w:r>
+      <w:proofErr w:type="spellEnd"/>
+      <w:r>
+        <w:rPr>
+          <w:rFonts w:ascii="Times New Roman" w:eastAsia="Arial Unicode MS" w:hAnsi="Times New Roman" w:cs="Times New Roman"/>
+          <w:u w:color="000000"/>
+          <w:bdr w:val="nil"/>
+        </w:rPr>
+        <w:t xml:space="preserve">['Lack of Notice'] and </w:t>
+      </w:r>
+      <w:proofErr w:type="spellStart"/>
+      <w:r>
+        <w:rPr>
+          <w:rFonts w:ascii="Times New Roman" w:eastAsia="Arial Unicode MS" w:hAnsi="Times New Roman" w:cs="Times New Roman"/>
+          <w:u w:color="000000"/>
+          <w:bdr w:val="nil"/>
+        </w:rPr>
+        <w:t>reason_for_missing</w:t>
+      </w:r>
+      <w:proofErr w:type="spellEnd"/>
+      <w:r>
+        <w:rPr>
+          <w:rFonts w:ascii="Times New Roman" w:eastAsia="Arial Unicode MS" w:hAnsi="Times New Roman" w:cs="Times New Roman"/>
+          <w:u w:color="000000"/>
+          <w:bdr w:val="nil"/>
+        </w:rPr>
+        <w:t xml:space="preserve">['COVID-19'] </w:t>
+      </w:r>
+      <w:r>
+        <w:rPr>
+          <w:rFonts w:ascii="Times New Roman" w:hAnsi="Times New Roman" w:cs="Times New Roman"/>
+        </w:rPr>
+        <w:t xml:space="preserve">and </w:t>
+      </w:r>
+      <w:proofErr w:type="spellStart"/>
+      <w:r>
+        <w:rPr>
+          <w:rFonts w:ascii="Times New Roman" w:hAnsi="Times New Roman" w:cs="Times New Roman"/>
+        </w:rPr>
+        <w:t>small_claims</w:t>
+      </w:r>
+      <w:proofErr w:type="spellEnd"/>
+      <w:r>
+        <w:rPr>
+          <w:rFonts w:ascii="Times New Roman" w:hAnsi="Times New Roman" w:cs="Times New Roman"/>
+        </w:rPr>
+        <w:t xml:space="preserve"> == True </w:t>
+      </w:r>
+      <w:r>
+        <w:rPr>
+          <w:rFonts w:ascii="Times New Roman" w:hAnsi="Times New Roman" w:cs="Times New Roman"/>
+        </w:rPr>
+        <w:t>%}</w:t>
+      </w:r>
+      <w:r>
+        <w:rPr>
+          <w:rFonts w:ascii="Times New Roman" w:hAnsi="Times New Roman" w:cs="Times New Roman"/>
+        </w:rPr>
+        <w:t xml:space="preserve"> </w:t>
+      </w:r>
+      <w:r>
+        <w:rPr>
+          <w:rFonts w:ascii="Times New Roman" w:eastAsia="Times New Roman" w:hAnsi="Times New Roman" w:cs="Times New Roman"/>
+          <w:bdr w:val="none" w:sz="0" w:space="0" w:color="auto" w:frame="1"/>
+        </w:rPr>
+        <w:t>no notice of this action was received by the Defendant, as is required by Rules 2(b) and 8 of the Uniform Small Claims Rules. In addition, she also asserts that her default judgment should be vacated in light of the extraordinary circumstances presented by the COVID-19 pandemic.</w:t>
+      </w:r>
+      <w:r>
+        <w:rPr>
+          <w:rFonts w:ascii="Times New Roman" w:hAnsi="Times New Roman" w:cs="Times New Roman"/>
+          <w:bdr w:val="none" w:sz="0" w:space="0" w:color="auto" w:frame="1"/>
+        </w:rPr>
+        <w:t xml:space="preserve"> {%</w:t>
+      </w:r>
+      <w:r>
+        <w:rPr>
+          <w:rFonts w:ascii="Times New Roman" w:hAnsi="Times New Roman" w:cs="Times New Roman"/>
+          <w:bdr w:val="none" w:sz="0" w:space="0" w:color="auto" w:frame="1"/>
+        </w:rPr>
+        <w:t xml:space="preserve"> </w:t>
+      </w:r>
+      <w:proofErr w:type="spellStart"/>
+      <w:r>
+        <w:rPr>
+          <w:rFonts w:ascii="Times New Roman" w:hAnsi="Times New Roman" w:cs="Times New Roman"/>
+          <w:bdr w:val="none" w:sz="0" w:space="0" w:color="auto" w:frame="1"/>
+        </w:rPr>
+        <w:t>el</w:t>
+      </w:r>
+      <w:r>
+        <w:rPr>
+          <w:rFonts w:ascii="Times New Roman" w:eastAsia="Arial Unicode MS" w:hAnsi="Times New Roman" w:cs="Times New Roman"/>
+          <w:u w:color="000000"/>
+          <w:bdr w:val="nil"/>
+        </w:rPr>
+        <w:t>if</w:t>
+      </w:r>
+      <w:proofErr w:type="spellEnd"/>
+      <w:r>
+        <w:rPr>
+          <w:rFonts w:ascii="Times New Roman" w:eastAsia="Arial Unicode MS" w:hAnsi="Times New Roman" w:cs="Times New Roman"/>
+          <w:u w:color="000000"/>
+          <w:bdr w:val="nil"/>
+        </w:rPr>
+        <w:t xml:space="preserve"> </w:t>
+      </w:r>
+      <w:proofErr w:type="spellStart"/>
+      <w:r>
+        <w:rPr>
+          <w:rFonts w:ascii="Times New Roman" w:eastAsia="Arial Unicode MS" w:hAnsi="Times New Roman" w:cs="Times New Roman"/>
+          <w:u w:color="000000"/>
+          <w:bdr w:val="nil"/>
+        </w:rPr>
+        <w:t>reason_for_missing</w:t>
+      </w:r>
+      <w:proofErr w:type="spellEnd"/>
+      <w:r>
+        <w:rPr>
+          <w:rFonts w:ascii="Times New Roman" w:eastAsia="Arial Unicode MS" w:hAnsi="Times New Roman" w:cs="Times New Roman"/>
+          <w:u w:color="000000"/>
+          <w:bdr w:val="nil"/>
+        </w:rPr>
+        <w:t>['Lack of Notice']</w:t>
+      </w:r>
+      <w:r>
+        <w:rPr>
+          <w:rFonts w:ascii="Times New Roman" w:eastAsia="Arial Unicode MS" w:hAnsi="Times New Roman" w:cs="Times New Roman"/>
+          <w:u w:color="000000"/>
+          <w:bdr w:val="nil"/>
+        </w:rPr>
+        <w:t xml:space="preserve"> and</w:t>
+      </w:r>
+      <w:r>
+        <w:rPr>
+          <w:rFonts w:ascii="Times New Roman" w:hAnsi="Times New Roman" w:cs="Times New Roman"/>
+        </w:rPr>
+        <w:t xml:space="preserve"> </w:t>
+      </w:r>
+      <w:r>
+        <w:rPr>
+          <w:rFonts w:ascii="Times New Roman" w:hAnsi="Times New Roman" w:cs="Times New Roman"/>
+        </w:rPr>
+        <w:t xml:space="preserve">not </w:t>
+      </w:r>
+      <w:proofErr w:type="spellStart"/>
+      <w:r>
+        <w:rPr>
+          <w:rFonts w:ascii="Times New Roman" w:hAnsi="Times New Roman" w:cs="Times New Roman"/>
+        </w:rPr>
+        <w:t>r</w:t>
+      </w:r>
+      <w:r>
+        <w:rPr>
+          <w:rFonts w:ascii="Times New Roman" w:eastAsia="Arial Unicode MS" w:hAnsi="Times New Roman" w:cs="Times New Roman"/>
+          <w:u w:color="000000"/>
+          <w:bdr w:val="nil"/>
+        </w:rPr>
+        <w:t>eason_for_missing</w:t>
+      </w:r>
+      <w:proofErr w:type="spellEnd"/>
+      <w:r>
+        <w:rPr>
+          <w:rFonts w:ascii="Times New Roman" w:eastAsia="Arial Unicode MS" w:hAnsi="Times New Roman" w:cs="Times New Roman"/>
+          <w:u w:color="000000"/>
+          <w:bdr w:val="nil"/>
+        </w:rPr>
+        <w:t xml:space="preserve">['COVID-19'] </w:t>
+      </w:r>
+      <w:r>
+        <w:rPr>
+          <w:rFonts w:ascii="Times New Roman" w:hAnsi="Times New Roman" w:cs="Times New Roman"/>
+          <w:bdr w:val="none" w:sz="0" w:space="0" w:color="auto" w:frame="1"/>
+        </w:rPr>
+        <w:t xml:space="preserve">%} </w:t>
+      </w:r>
+      <w:r>
+        <w:rPr>
+          <w:rFonts w:ascii="Times New Roman" w:hAnsi="Times New Roman" w:cs="Times New Roman"/>
+        </w:rPr>
+        <w:t>no notice of this action was received by the Defendant, as is required by Mass. R. Civ. P. 4.</w:t>
+      </w:r>
+      <w:r>
+        <w:rPr>
+          <w:rFonts w:ascii="Times New Roman" w:hAnsi="Times New Roman" w:cs="Times New Roman"/>
+        </w:rPr>
+        <w:t xml:space="preserve"> {% </w:t>
+      </w:r>
+      <w:proofErr w:type="spellStart"/>
+      <w:r>
+        <w:rPr>
+          <w:rFonts w:ascii="Times New Roman" w:hAnsi="Times New Roman" w:cs="Times New Roman"/>
+        </w:rPr>
+        <w:t>el</w:t>
+      </w:r>
+      <w:r>
+        <w:rPr>
+          <w:rFonts w:ascii="Times New Roman" w:eastAsia="Arial Unicode MS" w:hAnsi="Times New Roman" w:cs="Times New Roman"/>
+          <w:u w:color="000000"/>
+          <w:bdr w:val="nil"/>
+        </w:rPr>
+        <w:t>if</w:t>
+      </w:r>
+      <w:proofErr w:type="spellEnd"/>
+      <w:r>
+        <w:rPr>
+          <w:rFonts w:ascii="Times New Roman" w:eastAsia="Arial Unicode MS" w:hAnsi="Times New Roman" w:cs="Times New Roman"/>
+          <w:u w:color="000000"/>
+          <w:bdr w:val="nil"/>
+        </w:rPr>
+        <w:t xml:space="preserve"> </w:t>
+      </w:r>
+      <w:proofErr w:type="spellStart"/>
+      <w:r>
+        <w:rPr>
+          <w:rFonts w:ascii="Times New Roman" w:eastAsia="Arial Unicode MS" w:hAnsi="Times New Roman" w:cs="Times New Roman"/>
+          <w:u w:color="000000"/>
+          <w:bdr w:val="nil"/>
+        </w:rPr>
+        <w:t>reason_for_missing</w:t>
+      </w:r>
+      <w:proofErr w:type="spellEnd"/>
+      <w:r>
+        <w:rPr>
+          <w:rFonts w:ascii="Times New Roman" w:eastAsia="Arial Unicode MS" w:hAnsi="Times New Roman" w:cs="Times New Roman"/>
+          <w:u w:color="000000"/>
+          <w:bdr w:val="nil"/>
+        </w:rPr>
+        <w:t>['</w:t>
+      </w:r>
+      <w:r>
+        <w:rPr>
+          <w:rFonts w:ascii="Times New Roman" w:hAnsi="Times New Roman" w:cs="Times New Roman"/>
+        </w:rPr>
+        <w:t>COVID-19</w:t>
+      </w:r>
+      <w:r>
+        <w:rPr>
+          <w:rFonts w:ascii="Times New Roman" w:eastAsia="Arial Unicode MS" w:hAnsi="Times New Roman" w:cs="Times New Roman"/>
+          <w:u w:color="000000"/>
+          <w:bdr w:val="nil"/>
+        </w:rPr>
         <w:t>']</w:t>
       </w:r>
       <w:r>
@@ -813,7 +1432,21 @@
         <w:rPr>
           <w:rFonts w:ascii="Times New Roman" w:hAnsi="Times New Roman" w:cs="Times New Roman"/>
         </w:rPr>
-        <w:t xml:space="preserve">and not reason_for_missing[‘Lack of Notice’] </w:t>
+        <w:t xml:space="preserve">and not </w:t>
+      </w:r>
+      <w:proofErr w:type="spellStart"/>
+      <w:r>
+        <w:rPr>
+          <w:rFonts w:ascii="Times New Roman" w:hAnsi="Times New Roman" w:cs="Times New Roman"/>
+        </w:rPr>
+        <w:t>reason_for_missing</w:t>
+      </w:r>
+      <w:proofErr w:type="spellEnd"/>
+      <w:r>
+        <w:rPr>
+          <w:rFonts w:ascii="Times New Roman" w:hAnsi="Times New Roman" w:cs="Times New Roman"/>
+        </w:rPr>
+        <w:t xml:space="preserve">[‘Lack of Notice’] </w:t>
       </w:r>
       <w:r>
         <w:rPr>
@@ -888,33 +1521,81 @@
           <w:u w:color="000000"/>
           <w:bdr w:val="nil"/>
         </w:rPr>
-        <w:t>if reason_for_missing['Lack of Notice']</w:t>
-      </w:r>
-      <w:r>
-        <w:rPr>
-          <w:rFonts w:ascii="Times New Roman" w:hAnsi="Times New Roman" w:cs="Times New Roman"/>
-        </w:rPr>
-        <w:t xml:space="preserve"> </w:t>
-      </w:r>
-      <w:r>
-        <w:rPr>
-          <w:rFonts w:ascii="Times New Roman" w:hAnsi="Times New Roman" w:cs="Times New Roman"/>
-        </w:rPr>
-        <w:t>and not r</w:t>
-      </w:r>
+        <w:t xml:space="preserve">if </w:t>
+      </w:r>
+      <w:proofErr w:type="spellStart"/>
       <w:r>
         <w:rPr>
           <w:rFonts w:ascii="Times New Roman" w:eastAsia="Arial Unicode MS" w:hAnsi="Times New Roman" w:cs="Times New Roman"/>
           <w:u w:color="000000"/>
           <w:bdr w:val="nil"/>
         </w:rPr>
-        <w:t xml:space="preserve">eason_for_missing['COVID-19'] </w:t>
-      </w:r>
-      <w:r>
-        <w:rPr>
-          <w:rFonts w:ascii="Times New Roman" w:hAnsi="Times New Roman" w:cs="Times New Roman"/>
-        </w:rPr>
-        <w:t xml:space="preserve">and small_claims </w:t>
+        <w:t>reason_for_missing</w:t>
+      </w:r>
+      <w:proofErr w:type="spellEnd"/>
+      <w:r>
+        <w:rPr>
+          <w:rFonts w:ascii="Times New Roman" w:eastAsia="Arial Unicode MS" w:hAnsi="Times New Roman" w:cs="Times New Roman"/>
+          <w:u w:color="000000"/>
+          <w:bdr w:val="nil"/>
+        </w:rPr>
+        <w:t>['Lack of Notice']</w:t>
+      </w:r>
+      <w:r>
+        <w:rPr>
+          <w:rFonts w:ascii="Times New Roman" w:hAnsi="Times New Roman" w:cs="Times New Roman"/>
+        </w:rPr>
+        <w:t xml:space="preserve"> </w:t>
+      </w:r>
+      <w:r>
+        <w:rPr>
+          <w:rFonts w:ascii="Times New Roman" w:hAnsi="Times New Roman" w:cs="Times New Roman"/>
+        </w:rPr>
+        <w:t xml:space="preserve">and not </w:t>
+      </w:r>
+      <w:proofErr w:type="spellStart"/>
+      <w:r>
+        <w:rPr>
+          <w:rFonts w:ascii="Times New Roman" w:hAnsi="Times New Roman" w:cs="Times New Roman"/>
+        </w:rPr>
+        <w:t>r</w:t>
+      </w:r>
+      <w:r>
+        <w:rPr>
+          <w:rFonts w:ascii="Times New Roman" w:eastAsia="Arial Unicode MS" w:hAnsi="Times New Roman" w:cs="Times New Roman"/>
+          <w:u w:color="000000"/>
+          <w:bdr w:val="nil"/>
+        </w:rPr>
+        <w:t>eason_for_missing</w:t>
+      </w:r>
+      <w:proofErr w:type="spellEnd"/>
+      <w:r>
+        <w:rPr>
+          <w:rFonts w:ascii="Times New Roman" w:eastAsia="Arial Unicode MS" w:hAnsi="Times New Roman" w:cs="Times New Roman"/>
+          <w:u w:color="000000"/>
+          <w:bdr w:val="nil"/>
+        </w:rPr>
+        <w:t xml:space="preserve">['COVID-19'] </w:t>
+      </w:r>
+      <w:r>
+        <w:rPr>
+          <w:rFonts w:ascii="Times New Roman" w:hAnsi="Times New Roman" w:cs="Times New Roman"/>
+        </w:rPr>
+        <w:t xml:space="preserve">and </w:t>
+      </w:r>
+      <w:proofErr w:type="spellStart"/>
+      <w:r>
+        <w:rPr>
+          <w:rFonts w:ascii="Times New Roman" w:hAnsi="Times New Roman" w:cs="Times New Roman"/>
+        </w:rPr>
+        <w:t>small_claims</w:t>
+      </w:r>
+      <w:proofErr w:type="spellEnd"/>
+      <w:r>
+        <w:rPr>
+          <w:rFonts w:ascii="Times New Roman" w:hAnsi="Times New Roman" w:cs="Times New Roman"/>
+        </w:rPr>
+        <w:t xml:space="preserve"> </w:t>
       </w:r>
       <w:r>
         <w:rPr>
@@ -975,15 +1656,38 @@
         <w:rPr>
           <w:rFonts w:ascii="Times New Roman" w:hAnsi="Times New Roman" w:cs="Times New Roman"/>
         </w:rPr>
-        <w:t xml:space="preserve">Under Massachusetts law, “[i]t is…well settled that acquisition of personal jurisdiction over a defendant cannot be satisfied without proper service of process or an appropriate substitute.” </w:t>
+        <w:t>Under Massachusetts law, “[</w:t>
+      </w:r>
+      <w:proofErr w:type="spellStart"/>
+      <w:r>
+        <w:rPr>
+          <w:rFonts w:ascii="Times New Roman" w:hAnsi="Times New Roman" w:cs="Times New Roman"/>
+        </w:rPr>
+        <w:t>i</w:t>
+      </w:r>
+      <w:proofErr w:type="spellEnd"/>
+      <w:r>
+        <w:rPr>
+          <w:rFonts w:ascii="Times New Roman" w:hAnsi="Times New Roman" w:cs="Times New Roman"/>
+        </w:rPr>
+        <w:t xml:space="preserve">]t is…well settled that acquisition of personal jurisdiction over a defendant cannot be satisfied without proper service of process or an appropriate substitute.” </w:t>
       </w:r>
       <w:r>
         <w:rPr>
           <w:rFonts w:ascii="Times New Roman" w:hAnsi="Times New Roman" w:cs="Times New Roman"/>
           <w:i/>
         </w:rPr>
-        <w:t>Wang v. Niakaros</w:t>
-      </w:r>
+        <w:t xml:space="preserve">Wang v. </w:t>
+      </w:r>
+      <w:proofErr w:type="spellStart"/>
+      <w:r>
+        <w:rPr>
+          <w:rFonts w:ascii="Times New Roman" w:hAnsi="Times New Roman" w:cs="Times New Roman"/>
+          <w:i/>
+        </w:rPr>
+        <w:t>Niakaros</w:t>
+      </w:r>
+      <w:proofErr w:type="spellEnd"/>
       <w:r>
         <w:rPr>
           <w:rFonts w:ascii="Times New Roman" w:hAnsi="Times New Roman" w:cs="Times New Roman"/>
@@ -1001,7 +1705,14 @@
         <w:rPr>
           <w:rFonts w:ascii="Times New Roman" w:hAnsi="Times New Roman" w:cs="Times New Roman"/>
         </w:rPr>
-        <w:t xml:space="preserve">, 88 Mass. App. Ct. 330, 330 (2015). “If a judgment is void for lack of subject matter or personal jurisdiction, or for failure to conform to the requirements of due process of law, the judge must vacate it.” </w:t>
+        <w:t xml:space="preserve">, 88 Mass. App. Ct. 330, 330 (2015). “If a judgment is void for lack of subject </w:t>
+      </w:r>
+      <w:r>
+        <w:rPr>
+          <w:rFonts w:ascii="Times New Roman" w:hAnsi="Times New Roman" w:cs="Times New Roman"/>
+        </w:rPr>
+        <w:lastRenderedPageBreak/>
+        <w:t xml:space="preserve">matter or personal jurisdiction, or for failure to conform to the requirements of due process of law, the judge must vacate it.” </w:t>
       </w:r>
       <w:r>
         <w:rPr>
@@ -1027,22 +1738,24 @@
         <w:rPr>
           <w:rFonts w:ascii="Times New Roman" w:hAnsi="Times New Roman" w:cs="Times New Roman"/>
         </w:rPr>
-        <w:t xml:space="preserve">, 30 Mass. </w:t>
-      </w:r>
-      <w:r>
-        <w:rPr>
-          <w:rFonts w:ascii="Times New Roman" w:hAnsi="Times New Roman" w:cs="Times New Roman"/>
-        </w:rPr>
-        <w:lastRenderedPageBreak/>
-        <w:t xml:space="preserve">App. Ct. 449, 455 (1991); </w:t>
+        <w:t xml:space="preserve">, 30 Mass. App. Ct. 449, 455 (1991); </w:t>
       </w:r>
       <w:r>
         <w:rPr>
           <w:rFonts w:ascii="Times New Roman" w:hAnsi="Times New Roman" w:cs="Times New Roman"/>
           <w:i/>
         </w:rPr>
-        <w:t>Harris v. Sannella</w:t>
-      </w:r>
+        <w:t xml:space="preserve">Harris v. </w:t>
+      </w:r>
+      <w:proofErr w:type="spellStart"/>
+      <w:r>
+        <w:rPr>
+          <w:rFonts w:ascii="Times New Roman" w:hAnsi="Times New Roman" w:cs="Times New Roman"/>
+          <w:i/>
+        </w:rPr>
+        <w:t>Sannella</w:t>
+      </w:r>
+      <w:proofErr w:type="spellEnd"/>
       <w:r>
         <w:rPr>
           <w:rFonts w:ascii="Times New Roman" w:hAnsi="Times New Roman" w:cs="Times New Roman"/>
@@ -1138,33 +1851,81 @@
           <w:u w:color="000000"/>
           <w:bdr w:val="nil"/>
         </w:rPr>
-        <w:t>if reason_for_missing['Lack of Notice']</w:t>
-      </w:r>
-      <w:r>
-        <w:rPr>
-          <w:rFonts w:ascii="Times New Roman" w:hAnsi="Times New Roman" w:cs="Times New Roman"/>
-        </w:rPr>
-        <w:t xml:space="preserve"> </w:t>
-      </w:r>
-      <w:r>
-        <w:rPr>
-          <w:rFonts w:ascii="Times New Roman" w:hAnsi="Times New Roman" w:cs="Times New Roman"/>
-        </w:rPr>
-        <w:t>and not r</w:t>
-      </w:r>
+        <w:t xml:space="preserve">if </w:t>
+      </w:r>
+      <w:proofErr w:type="spellStart"/>
       <w:r>
         <w:rPr>
           <w:rFonts w:ascii="Times New Roman" w:eastAsia="Arial Unicode MS" w:hAnsi="Times New Roman" w:cs="Times New Roman"/>
           <w:u w:color="000000"/>
           <w:bdr w:val="nil"/>
         </w:rPr>
-        <w:t xml:space="preserve">eason_for_missing['COVID-19'] </w:t>
-      </w:r>
-      <w:r>
-        <w:rPr>
-          <w:rFonts w:ascii="Times New Roman" w:hAnsi="Times New Roman" w:cs="Times New Roman"/>
-        </w:rPr>
-        <w:t xml:space="preserve">and small_claims </w:t>
+        <w:t>reason_for_missing</w:t>
+      </w:r>
+      <w:proofErr w:type="spellEnd"/>
+      <w:r>
+        <w:rPr>
+          <w:rFonts w:ascii="Times New Roman" w:eastAsia="Arial Unicode MS" w:hAnsi="Times New Roman" w:cs="Times New Roman"/>
+          <w:u w:color="000000"/>
+          <w:bdr w:val="nil"/>
+        </w:rPr>
+        <w:t>['Lack of Notice']</w:t>
+      </w:r>
+      <w:r>
+        <w:rPr>
+          <w:rFonts w:ascii="Times New Roman" w:hAnsi="Times New Roman" w:cs="Times New Roman"/>
+        </w:rPr>
+        <w:t xml:space="preserve"> </w:t>
+      </w:r>
+      <w:r>
+        <w:rPr>
+          <w:rFonts w:ascii="Times New Roman" w:hAnsi="Times New Roman" w:cs="Times New Roman"/>
+        </w:rPr>
+        <w:t xml:space="preserve">and not </w:t>
+      </w:r>
+      <w:proofErr w:type="spellStart"/>
+      <w:r>
+        <w:rPr>
+          <w:rFonts w:ascii="Times New Roman" w:hAnsi="Times New Roman" w:cs="Times New Roman"/>
+        </w:rPr>
+        <w:t>r</w:t>
+      </w:r>
+      <w:r>
+        <w:rPr>
+          <w:rFonts w:ascii="Times New Roman" w:eastAsia="Arial Unicode MS" w:hAnsi="Times New Roman" w:cs="Times New Roman"/>
+          <w:u w:color="000000"/>
+          <w:bdr w:val="nil"/>
+        </w:rPr>
+        <w:t>eason_for_missing</w:t>
+      </w:r>
+      <w:proofErr w:type="spellEnd"/>
+      <w:r>
+        <w:rPr>
+          <w:rFonts w:ascii="Times New Roman" w:eastAsia="Arial Unicode MS" w:hAnsi="Times New Roman" w:cs="Times New Roman"/>
+          <w:u w:color="000000"/>
+          <w:bdr w:val="nil"/>
+        </w:rPr>
+        <w:t xml:space="preserve">['COVID-19'] </w:t>
+      </w:r>
+      <w:r>
+        <w:rPr>
+          <w:rFonts w:ascii="Times New Roman" w:hAnsi="Times New Roman" w:cs="Times New Roman"/>
+        </w:rPr>
+        <w:t xml:space="preserve">and </w:t>
+      </w:r>
+      <w:proofErr w:type="spellStart"/>
+      <w:r>
+        <w:rPr>
+          <w:rFonts w:ascii="Times New Roman" w:hAnsi="Times New Roman" w:cs="Times New Roman"/>
+        </w:rPr>
+        <w:t>small_claims</w:t>
+      </w:r>
+      <w:proofErr w:type="spellEnd"/>
+      <w:r>
+        <w:rPr>
+          <w:rFonts w:ascii="Times New Roman" w:hAnsi="Times New Roman" w:cs="Times New Roman"/>
+        </w:rPr>
+        <w:t xml:space="preserve"> </w:t>
       </w:r>
       <w:r>
         <w:rPr>
@@ -1241,7 +2002,35 @@
         <w:rPr>
           <w:bdr w:val="none" w:sz="0" w:space="0" w:color="auto" w:frame="1"/>
         </w:rPr>
-        <w:t>Uniform Small Claims Rule 8 provides that “[i]f the court determines that no notice was received, the court shall vacate or grant relief from any judgment or order entered under these rules.” The Uniform Small Claims Rules require dismissal here. Under Massachusetts law, “[i]t is…well settled that acquisition of personal jurisdiction over a defendant cannot be satisfied without proper service of process or an appropriate substitute.” </w:t>
+        <w:t>Uniform Small Claims Rule 8 provides that “[</w:t>
+      </w:r>
+      <w:proofErr w:type="spellStart"/>
+      <w:r>
+        <w:rPr>
+          <w:bdr w:val="none" w:sz="0" w:space="0" w:color="auto" w:frame="1"/>
+        </w:rPr>
+        <w:t>i</w:t>
+      </w:r>
+      <w:proofErr w:type="spellEnd"/>
+      <w:r>
+        <w:rPr>
+          <w:bdr w:val="none" w:sz="0" w:space="0" w:color="auto" w:frame="1"/>
+        </w:rPr>
+        <w:t>]f the court determines that no notice was received, the court shall vacate or grant relief from any judgment or order entered under these rules.” The Uniform Small Claims Rules require dismissal here. Under Massachusetts law, “[</w:t>
+      </w:r>
+      <w:proofErr w:type="spellStart"/>
+      <w:r>
+        <w:rPr>
+          <w:bdr w:val="none" w:sz="0" w:space="0" w:color="auto" w:frame="1"/>
+        </w:rPr>
+        <w:t>i</w:t>
+      </w:r>
+      <w:proofErr w:type="spellEnd"/>
+      <w:r>
+        <w:rPr>
+          <w:bdr w:val="none" w:sz="0" w:space="0" w:color="auto" w:frame="1"/>
+        </w:rPr>
+        <w:t>]t is…well settled that acquisition of personal jurisdiction over a defendant cannot be satisfied without proper service of process or an appropriate substitute.” </w:t>
       </w:r>
       <w:r>
         <w:rPr>
@@ -1249,27 +2038,23 @@
           <w:iCs/>
           <w:bdr w:val="none" w:sz="0" w:space="0" w:color="auto" w:frame="1"/>
         </w:rPr>
-        <w:t>Wang v. Niakaros</w:t>
-      </w:r>
-      <w:r>
-        <w:rPr>
-          <w:bdr w:val="none" w:sz="0" w:space="0" w:color="auto" w:frame="1"/>
-        </w:rPr>
-        <w:t>, 67 Mass. App. Ct. 166, 172 (2006). It is also well-settled that, when service is inadequate to provide proper notice of an action, the principles of due process are not satisfied. </w:t>
-      </w:r>
+        <w:t xml:space="preserve">Wang v. </w:t>
+      </w:r>
+      <w:proofErr w:type="spellStart"/>
       <w:r>
         <w:rPr>
           <w:i/>
           <w:iCs/>
           <w:bdr w:val="none" w:sz="0" w:space="0" w:color="auto" w:frame="1"/>
         </w:rPr>
-        <w:t>Uzoma v. Okereke</w:t>
-      </w:r>
+        <w:t>Niakaros</w:t>
+      </w:r>
+      <w:proofErr w:type="spellEnd"/>
       <w:r>
         <w:rPr>
           <w:bdr w:val="none" w:sz="0" w:space="0" w:color="auto" w:frame="1"/>
         </w:rPr>
-        <w:t>, 88 Mass. App. Ct. 330, 330 (2015). “If a judgment is void for lack of subject matter or personal jurisdiction, or for failure to conform to the requirements of due process of law, the judge must vacate it.” </w:t>
+        <w:t>, 67 Mass. App. Ct. 166, 172 (2006). It is also well-settled that, when service is inadequate to provide proper notice of an action, the principles of due process are not satisfied. </w:t>
       </w:r>
       <w:r>
         <w:rPr>
@@ -1277,13 +2062,13 @@
           <w:iCs/>
           <w:bdr w:val="none" w:sz="0" w:space="0" w:color="auto" w:frame="1"/>
         </w:rPr>
-        <w:t>Wang</w:t>
+        <w:t>Uzoma v. Okereke</w:t>
       </w:r>
       <w:r>
         <w:rPr>
           <w:bdr w:val="none" w:sz="0" w:space="0" w:color="auto" w:frame="1"/>
         </w:rPr>
-        <w:t>, 67 Mass. App. Ct. at 172 (citing </w:t>
+        <w:t>, 88 Mass. App. Ct. 330, 330 (2015). “If a judgment is void for lack of subject matter or personal jurisdiction, or for failure to conform to the requirements of due process of law, the judge must vacate it.” </w:t>
       </w:r>
       <w:r>
         <w:rPr>
@@ -1291,13 +2076,13 @@
           <w:iCs/>
           <w:bdr w:val="none" w:sz="0" w:space="0" w:color="auto" w:frame="1"/>
         </w:rPr>
-        <w:t>O'Dea v. J.A.L., Inc.</w:t>
+        <w:t>Wang</w:t>
       </w:r>
       <w:r>
         <w:rPr>
           <w:bdr w:val="none" w:sz="0" w:space="0" w:color="auto" w:frame="1"/>
         </w:rPr>
-        <w:t>, 30 Mass. App. Ct. 449, 455 (1991); </w:t>
+        <w:t>, 67 Mass. App. Ct. at 172 (citing </w:t>
       </w:r>
       <w:r>
         <w:rPr>
@@ -1305,8 +2090,32 @@
           <w:iCs/>
           <w:bdr w:val="none" w:sz="0" w:space="0" w:color="auto" w:frame="1"/>
         </w:rPr>
-        <w:t>Harris v. Sannella</w:t>
-      </w:r>
+        <w:t>O'Dea v. J.A.L., Inc.</w:t>
+      </w:r>
+      <w:r>
+        <w:rPr>
+          <w:bdr w:val="none" w:sz="0" w:space="0" w:color="auto" w:frame="1"/>
+        </w:rPr>
+        <w:t>, 30 Mass. App. Ct. 449, 455 (1991); </w:t>
+      </w:r>
+      <w:r>
+        <w:rPr>
+          <w:i/>
+          <w:iCs/>
+          <w:bdr w:val="none" w:sz="0" w:space="0" w:color="auto" w:frame="1"/>
+        </w:rPr>
+        <w:t xml:space="preserve">Harris v. </w:t>
+      </w:r>
+      <w:proofErr w:type="spellStart"/>
+      <w:r>
+        <w:rPr>
+          <w:i/>
+          <w:iCs/>
+          <w:bdr w:val="none" w:sz="0" w:space="0" w:color="auto" w:frame="1"/>
+        </w:rPr>
+        <w:t>Sannella</w:t>
+      </w:r>
+      <w:proofErr w:type="spellEnd"/>
       <w:r>
         <w:rPr>
           <w:bdr w:val="none" w:sz="0" w:space="0" w:color="auto" w:frame="1"/>
@@ -1342,6 +2151,7 @@
         <w:rPr>
           <w:rFonts w:ascii="Times New Roman" w:hAnsi="Times New Roman" w:cs="Times New Roman"/>
         </w:rPr>
+        <w:lastRenderedPageBreak/>
         <w:t>{%</w:t>
       </w:r>
       <w:r>
@@ -1370,7 +2180,6 @@
         <w:rPr>
           <w:rFonts w:ascii="Times New Roman" w:hAnsi="Times New Roman" w:cs="Times New Roman"/>
         </w:rPr>
-        <w:lastRenderedPageBreak/>
         <w:t>{%</w:t>
       </w:r>
       <w:r>
@@ -1391,20 +2200,38 @@
           <w:u w:color="000000"/>
           <w:bdr w:val="nil"/>
         </w:rPr>
-        <w:t>if reason_for_missing['</w:t>
-      </w:r>
-      <w:r>
-        <w:rPr>
-          <w:rFonts w:ascii="Times New Roman" w:hAnsi="Times New Roman" w:cs="Times New Roman"/>
-        </w:rPr>
-        <w:t>COVID-19</w:t>
-      </w:r>
+        <w:t xml:space="preserve">if </w:t>
+      </w:r>
+      <w:proofErr w:type="spellStart"/>
       <w:r>
         <w:rPr>
           <w:rFonts w:ascii="Times New Roman" w:eastAsia="Arial Unicode MS" w:hAnsi="Times New Roman" w:cs="Times New Roman"/>
           <w:u w:color="000000"/>
           <w:bdr w:val="nil"/>
         </w:rPr>
+        <w:t>reason_for_missing</w:t>
+      </w:r>
+      <w:proofErr w:type="spellEnd"/>
+      <w:r>
+        <w:rPr>
+          <w:rFonts w:ascii="Times New Roman" w:eastAsia="Arial Unicode MS" w:hAnsi="Times New Roman" w:cs="Times New Roman"/>
+          <w:u w:color="000000"/>
+          <w:bdr w:val="nil"/>
+        </w:rPr>
+        <w:t>['</w:t>
+      </w:r>
+      <w:r>
+        <w:rPr>
+          <w:rFonts w:ascii="Times New Roman" w:hAnsi="Times New Roman" w:cs="Times New Roman"/>
+        </w:rPr>
+        <w:t>COVID-19</w:t>
+      </w:r>
+      <w:r>
+        <w:rPr>
+          <w:rFonts w:ascii="Times New Roman" w:eastAsia="Arial Unicode MS" w:hAnsi="Times New Roman" w:cs="Times New Roman"/>
+          <w:u w:color="000000"/>
+          <w:bdr w:val="nil"/>
+        </w:rPr>
         <w:t>']</w:t>
       </w:r>
       <w:r>
@@ -1417,13 +2244,41 @@
         <w:rPr>
           <w:rFonts w:ascii="Times New Roman" w:hAnsi="Times New Roman" w:cs="Times New Roman"/>
         </w:rPr>
-        <w:t xml:space="preserve">and not reason_for_missing[‘Lack of Notice’] </w:t>
-      </w:r>
-      <w:r>
-        <w:rPr>
-          <w:rFonts w:ascii="Times New Roman" w:hAnsi="Times New Roman" w:cs="Times New Roman"/>
-        </w:rPr>
-        <w:t xml:space="preserve">and small_claims </w:t>
+        <w:t xml:space="preserve">and not </w:t>
+      </w:r>
+      <w:proofErr w:type="spellStart"/>
+      <w:r>
+        <w:rPr>
+          <w:rFonts w:ascii="Times New Roman" w:hAnsi="Times New Roman" w:cs="Times New Roman"/>
+        </w:rPr>
+        <w:t>reason_for_missing</w:t>
+      </w:r>
+      <w:proofErr w:type="spellEnd"/>
+      <w:r>
+        <w:rPr>
+          <w:rFonts w:ascii="Times New Roman" w:hAnsi="Times New Roman" w:cs="Times New Roman"/>
+        </w:rPr>
+        <w:t xml:space="preserve">[‘Lack of Notice’] </w:t>
+      </w:r>
+      <w:r>
+        <w:rPr>
+          <w:rFonts w:ascii="Times New Roman" w:hAnsi="Times New Roman" w:cs="Times New Roman"/>
+        </w:rPr>
+        <w:t xml:space="preserve">and </w:t>
+      </w:r>
+      <w:proofErr w:type="spellStart"/>
+      <w:r>
+        <w:rPr>
+          <w:rFonts w:ascii="Times New Roman" w:hAnsi="Times New Roman" w:cs="Times New Roman"/>
+        </w:rPr>
+        <w:t>small_claims</w:t>
+      </w:r>
+      <w:proofErr w:type="spellEnd"/>
+      <w:r>
+        <w:rPr>
+          <w:rFonts w:ascii="Times New Roman" w:hAnsi="Times New Roman" w:cs="Times New Roman"/>
+        </w:rPr>
+        <w:t xml:space="preserve"> </w:t>
       </w:r>
       <w:r>
         <w:rPr>
@@ -1504,106 +2359,9 @@
           <w:szCs w:val="24"/>
           <w:lang w:val="it-IT"/>
         </w:rPr>
-        <w:t>Henderson v. D'Annolfo</w:t>
-      </w:r>
-      <w:r>
-        <w:rPr>
-          <w:rFonts w:ascii="Times New Roman" w:hAnsi="Times New Roman" w:cs="Times New Roman"/>
-          <w:color w:val="auto"/>
-          <w:sz w:val="24"/>
-          <w:szCs w:val="24"/>
-          <w:lang w:val="it-IT"/>
-        </w:rPr>
-        <w:t>, 15 Mass. App. Ct. 413, 425 n. 15 (1983)</w:t>
-      </w:r>
-      <w:r>
-        <w:rPr>
-          <w:rFonts w:ascii="Times New Roman" w:hAnsi="Times New Roman" w:cs="Times New Roman"/>
-          <w:color w:val="auto"/>
-          <w:sz w:val="24"/>
-          <w:szCs w:val="24"/>
-        </w:rPr>
-        <w:t>.</w:t>
-      </w:r>
-    </w:p>
-    <w:p>
-      <w:pPr>
-        <w:pStyle w:val="Body"/>
-        <w:spacing w:line="480" w:lineRule="auto"/>
-        <w:ind w:firstLine="270"/>
-        <w:jc w:val="both"/>
-        <w:rPr>
-          <w:rFonts w:ascii="Times New Roman" w:eastAsia="Times New Roman" w:hAnsi="Times New Roman" w:cs="Times New Roman"/>
-          <w:color w:val="auto"/>
-          <w:sz w:val="24"/>
-          <w:szCs w:val="24"/>
-        </w:rPr>
-      </w:pPr>
-      <w:r>
-        <w:rPr>
-          <w:rFonts w:ascii="Times New Roman" w:eastAsia="Times New Roman" w:hAnsi="Times New Roman" w:cs="Times New Roman"/>
-          <w:color w:val="auto"/>
-          <w:sz w:val="24"/>
-          <w:szCs w:val="24"/>
-        </w:rPr>
-        <w:t>The COVID-19 pandemic represents such extraordinary circumstances.  The World Health Organization (WHO) first declared a global health emergency on January 30, 2020 and later declared COVID-19 to be a global pandemic.  On January 31, 2020, United States Health and Human Services Secretary Alex M. Azar II declared a public health emergency for the entire United States.   As of March 10, 2020, the day that Governor Baker declared a State of Emergency in Massachusetts, there were already more than 114,000 confirmed cases of COVID-19 worldwide, and over 4,000 of those cases had resulted in death.</w:t>
-      </w:r>
-    </w:p>
-    <w:p>
-      <w:pPr>
-        <w:pStyle w:val="Body"/>
-        <w:spacing w:line="480" w:lineRule="auto"/>
-        <w:ind w:firstLine="270"/>
-        <w:jc w:val="both"/>
-        <w:rPr>
-          <w:rFonts w:ascii="Times New Roman" w:eastAsia="Times New Roman" w:hAnsi="Times New Roman" w:cs="Times New Roman"/>
-          <w:color w:val="auto"/>
-          <w:sz w:val="24"/>
-          <w:szCs w:val="24"/>
-        </w:rPr>
-      </w:pPr>
-      <w:r>
-        <w:rPr>
-          <w:rFonts w:ascii="Times New Roman" w:hAnsi="Times New Roman" w:cs="Times New Roman"/>
-          <w:color w:val="auto"/>
-          <w:sz w:val="24"/>
-          <w:szCs w:val="24"/>
-        </w:rPr>
-        <w:t>As Governor Baker stated in his Executive Order declaring the State of Emergency, “the worldwide outbreak of COVID-19 and the effects of its extreme risk of person-to-person transmission throughout the United States and the Commonwealth significantly affect the life and health of our people, as well as the economy, and is a disaster that impacts the health, security, and safety of the public[.]”  Executive Order No. 591: Declaration of a State of Emergency to Respond to COVID-19.</w:t>
-      </w:r>
-    </w:p>
-    <w:p>
-      <w:pPr>
-        <w:pStyle w:val="Body"/>
-        <w:spacing w:line="480" w:lineRule="auto"/>
-        <w:ind w:firstLine="270"/>
-        <w:jc w:val="both"/>
-        <w:rPr>
-          <w:rFonts w:ascii="Times New Roman" w:eastAsia="Times New Roman" w:hAnsi="Times New Roman" w:cs="Times New Roman"/>
-          <w:color w:val="auto"/>
-          <w:sz w:val="24"/>
-          <w:szCs w:val="24"/>
-        </w:rPr>
-      </w:pPr>
-      <w:r>
-        <w:rPr>
-          <w:rFonts w:ascii="Times New Roman" w:hAnsi="Times New Roman" w:cs="Times New Roman"/>
-          <w:color w:val="auto"/>
-          <w:sz w:val="24"/>
-          <w:szCs w:val="24"/>
-        </w:rPr>
-        <w:t xml:space="preserve">These state, federal, and internal proclamations, which began before judgment entered, demonstrate extraordinary circumstances within the scope of Rule 60(b)(6) .  The Housing Court Department has already recognized such extraordinary circumstances, issuing a Standing Order </w:t>
-      </w:r>
-      <w:r>
-        <w:rPr>
-          <w:rFonts w:ascii="Times New Roman" w:hAnsi="Times New Roman" w:cs="Times New Roman"/>
-          <w:color w:val="auto"/>
-          <w:sz w:val="24"/>
-          <w:szCs w:val="24"/>
-        </w:rPr>
-        <w:lastRenderedPageBreak/>
-        <w:t xml:space="preserve">that “any default judgment entered between March 1, 2020, and April 21, 2020, </w:t>
-      </w:r>
+        <w:t>Henderson v. D'</w:t>
+      </w:r>
+      <w:proofErr w:type="spellStart"/>
       <w:r>
         <w:rPr>
           <w:rFonts w:ascii="Times New Roman" w:hAnsi="Times New Roman" w:cs="Times New Roman"/>
@@ -1612,26 +2370,116 @@
           <w:color w:val="auto"/>
           <w:sz w:val="24"/>
           <w:szCs w:val="24"/>
-        </w:rPr>
-        <w:t>shall</w:t>
-      </w:r>
+          <w:lang w:val="it-IT"/>
+        </w:rPr>
+        <w:t>Annolfo</w:t>
+      </w:r>
+      <w:proofErr w:type="spellEnd"/>
       <w:r>
         <w:rPr>
           <w:rFonts w:ascii="Times New Roman" w:hAnsi="Times New Roman" w:cs="Times New Roman"/>
           <w:color w:val="auto"/>
           <w:sz w:val="24"/>
           <w:szCs w:val="24"/>
-        </w:rPr>
-        <w:t xml:space="preserve"> be vacated, upon motion.”</w:t>
-      </w:r>
-      <w:r>
+          <w:lang w:val="it-IT"/>
+        </w:rPr>
+        <w:t xml:space="preserve">, 15 Mass. </w:t>
+      </w:r>
+      <w:proofErr w:type="spellStart"/>
+      <w:r>
+        <w:rPr>
+          <w:rFonts w:ascii="Times New Roman" w:hAnsi="Times New Roman" w:cs="Times New Roman"/>
+          <w:color w:val="auto"/>
+          <w:sz w:val="24"/>
+          <w:szCs w:val="24"/>
+          <w:lang w:val="it-IT"/>
+        </w:rPr>
+        <w:t>App</w:t>
+      </w:r>
+      <w:proofErr w:type="spellEnd"/>
+      <w:r>
+        <w:rPr>
+          <w:rFonts w:ascii="Times New Roman" w:hAnsi="Times New Roman" w:cs="Times New Roman"/>
+          <w:color w:val="auto"/>
+          <w:sz w:val="24"/>
+          <w:szCs w:val="24"/>
+          <w:lang w:val="it-IT"/>
+        </w:rPr>
+        <w:t xml:space="preserve">. </w:t>
+      </w:r>
+      <w:proofErr w:type="spellStart"/>
+      <w:r>
+        <w:rPr>
+          <w:rFonts w:ascii="Times New Roman" w:hAnsi="Times New Roman" w:cs="Times New Roman"/>
+          <w:color w:val="auto"/>
+          <w:sz w:val="24"/>
+          <w:szCs w:val="24"/>
+          <w:lang w:val="it-IT"/>
+        </w:rPr>
+        <w:t>Ct</w:t>
+      </w:r>
+      <w:proofErr w:type="spellEnd"/>
+      <w:r>
+        <w:rPr>
+          <w:rFonts w:ascii="Times New Roman" w:hAnsi="Times New Roman" w:cs="Times New Roman"/>
+          <w:color w:val="auto"/>
+          <w:sz w:val="24"/>
+          <w:szCs w:val="24"/>
+          <w:lang w:val="it-IT"/>
+        </w:rPr>
+        <w:t>. 413, 425 n. 15 (1983)</w:t>
+      </w:r>
+      <w:r>
+        <w:rPr>
+          <w:rFonts w:ascii="Times New Roman" w:hAnsi="Times New Roman" w:cs="Times New Roman"/>
+          <w:color w:val="auto"/>
+          <w:sz w:val="24"/>
+          <w:szCs w:val="24"/>
+        </w:rPr>
+        <w:t>.</w:t>
+      </w:r>
+    </w:p>
+    <w:p>
+      <w:pPr>
+        <w:pStyle w:val="Body"/>
+        <w:spacing w:line="480" w:lineRule="auto"/>
+        <w:ind w:firstLine="270"/>
+        <w:jc w:val="both"/>
         <w:rPr>
           <w:rFonts w:ascii="Times New Roman" w:eastAsia="Times New Roman" w:hAnsi="Times New Roman" w:cs="Times New Roman"/>
           <w:color w:val="auto"/>
           <w:sz w:val="24"/>
           <w:szCs w:val="24"/>
         </w:rPr>
-        <w:t xml:space="preserve">  Housing Court Standing Order 2-20: Temporary modifications to court operations arising from the coronavirus (COVID 19) outbreak (emphasis added).</w:t>
+      </w:pPr>
+      <w:r>
+        <w:rPr>
+          <w:rFonts w:ascii="Times New Roman" w:eastAsia="Times New Roman" w:hAnsi="Times New Roman" w:cs="Times New Roman"/>
+          <w:color w:val="auto"/>
+          <w:sz w:val="24"/>
+          <w:szCs w:val="24"/>
+        </w:rPr>
+        <w:t xml:space="preserve">The COVID-19 pandemic represents such extraordinary circumstances.  The World Health Organization (WHO) first declared a global health emergency on January 30, </w:t>
+      </w:r>
+      <w:proofErr w:type="gramStart"/>
+      <w:r>
+        <w:rPr>
+          <w:rFonts w:ascii="Times New Roman" w:eastAsia="Times New Roman" w:hAnsi="Times New Roman" w:cs="Times New Roman"/>
+          <w:color w:val="auto"/>
+          <w:sz w:val="24"/>
+          <w:szCs w:val="24"/>
+        </w:rPr>
+        <w:t>2020</w:t>
+      </w:r>
+      <w:proofErr w:type="gramEnd"/>
+      <w:r>
+        <w:rPr>
+          <w:rFonts w:ascii="Times New Roman" w:eastAsia="Times New Roman" w:hAnsi="Times New Roman" w:cs="Times New Roman"/>
+          <w:color w:val="auto"/>
+          <w:sz w:val="24"/>
+          <w:szCs w:val="24"/>
+        </w:rPr>
+        <w:t xml:space="preserve"> and later declared COVID-19 to be a global pandemic.  On January 31, 2020, United States Health and Human Services Secretary Alex M. Azar II declared a public health emergency for the entire United States.   As of March 10, 2020, the day that Governor Baker declared a State of Emergency in Massachusetts, there were already more than 114,000 confirmed cases of COVID-19 worldwide, and over 4,000 of those cases had resulted in death.</w:t>
       </w:r>
     </w:p>
     <w:p>
@@ -1641,7 +2489,7 @@
         <w:ind w:firstLine="270"/>
         <w:jc w:val="both"/>
         <w:rPr>
-          <w:rFonts w:ascii="Times New Roman" w:hAnsi="Times New Roman" w:cs="Times New Roman"/>
+          <w:rFonts w:ascii="Times New Roman" w:eastAsia="Times New Roman" w:hAnsi="Times New Roman" w:cs="Times New Roman"/>
           <w:color w:val="auto"/>
           <w:sz w:val="24"/>
           <w:szCs w:val="24"/>
@@ -1654,7 +2502,112 @@
           <w:sz w:val="24"/>
           <w:szCs w:val="24"/>
         </w:rPr>
-        <w:t>Thus, in light of the extraordinary circumstances of COVID-19, justice requires that the default judgment entered against the Defendant on {{ judgment_entry_date }} be vacated.</w:t>
+        <w:t>As Governor Baker stated in his Executive Order declaring the State of Emergency, “the worldwide outbreak of COVID-19 and the effects of its extreme risk of person-to-person transmission throughout the United States and the Commonwealth significantly affect the life and health of our people, as well as the economy, and is a disaster that impacts the health, security, and safety of the public[.]”  Executive Order No. 591: Declaration of a State of Emergency to Respond to COVID-19.</w:t>
+      </w:r>
+    </w:p>
+    <w:p>
+      <w:pPr>
+        <w:pStyle w:val="Body"/>
+        <w:spacing w:line="480" w:lineRule="auto"/>
+        <w:ind w:firstLine="270"/>
+        <w:jc w:val="both"/>
+        <w:rPr>
+          <w:rFonts w:ascii="Times New Roman" w:eastAsia="Times New Roman" w:hAnsi="Times New Roman" w:cs="Times New Roman"/>
+          <w:color w:val="auto"/>
+          <w:sz w:val="24"/>
+          <w:szCs w:val="24"/>
+        </w:rPr>
+      </w:pPr>
+      <w:r>
+        <w:rPr>
+          <w:rFonts w:ascii="Times New Roman" w:hAnsi="Times New Roman" w:cs="Times New Roman"/>
+          <w:color w:val="auto"/>
+          <w:sz w:val="24"/>
+          <w:szCs w:val="24"/>
+        </w:rPr>
+        <w:t xml:space="preserve">These state, federal, and internal proclamations, which began before judgment entered, demonstrate extraordinary circumstances within the scope of Rule 60(b)(6) .  The Housing Court </w:t>
+      </w:r>
+      <w:r>
+        <w:rPr>
+          <w:rFonts w:ascii="Times New Roman" w:hAnsi="Times New Roman" w:cs="Times New Roman"/>
+          <w:color w:val="auto"/>
+          <w:sz w:val="24"/>
+          <w:szCs w:val="24"/>
+        </w:rPr>
+        <w:lastRenderedPageBreak/>
+        <w:t xml:space="preserve">Department has already recognized such extraordinary circumstances, issuing a Standing Order that “any default judgment entered between March 1, 2020, and April 21, 2020, </w:t>
+      </w:r>
+      <w:r>
+        <w:rPr>
+          <w:rFonts w:ascii="Times New Roman" w:hAnsi="Times New Roman" w:cs="Times New Roman"/>
+          <w:i/>
+          <w:iCs/>
+          <w:color w:val="auto"/>
+          <w:sz w:val="24"/>
+          <w:szCs w:val="24"/>
+        </w:rPr>
+        <w:t>shall</w:t>
+      </w:r>
+      <w:r>
+        <w:rPr>
+          <w:rFonts w:ascii="Times New Roman" w:hAnsi="Times New Roman" w:cs="Times New Roman"/>
+          <w:color w:val="auto"/>
+          <w:sz w:val="24"/>
+          <w:szCs w:val="24"/>
+        </w:rPr>
+        <w:t xml:space="preserve"> be vacated, upon motion.”</w:t>
+      </w:r>
+      <w:r>
+        <w:rPr>
+          <w:rFonts w:ascii="Times New Roman" w:eastAsia="Times New Roman" w:hAnsi="Times New Roman" w:cs="Times New Roman"/>
+          <w:color w:val="auto"/>
+          <w:sz w:val="24"/>
+          <w:szCs w:val="24"/>
+        </w:rPr>
+        <w:t xml:space="preserve">  Housing Court Standing Order 2-20: Temporary modifications to court operations arising from the coronavirus (COVID 19) outbreak (emphasis added).</w:t>
+      </w:r>
+    </w:p>
+    <w:p>
+      <w:pPr>
+        <w:pStyle w:val="Body"/>
+        <w:spacing w:line="480" w:lineRule="auto"/>
+        <w:ind w:firstLine="270"/>
+        <w:jc w:val="both"/>
+        <w:rPr>
+          <w:rFonts w:ascii="Times New Roman" w:hAnsi="Times New Roman" w:cs="Times New Roman"/>
+          <w:color w:val="auto"/>
+          <w:sz w:val="24"/>
+          <w:szCs w:val="24"/>
+        </w:rPr>
+      </w:pPr>
+      <w:r>
+        <w:rPr>
+          <w:rFonts w:ascii="Times New Roman" w:hAnsi="Times New Roman" w:cs="Times New Roman"/>
+          <w:color w:val="auto"/>
+          <w:sz w:val="24"/>
+          <w:szCs w:val="24"/>
+        </w:rPr>
+        <w:t xml:space="preserve">Thus, in light of the extraordinary circumstances of COVID-19, justice requires that the default judgment entered against the Defendant on {{ </w:t>
+      </w:r>
+      <w:proofErr w:type="spellStart"/>
+      <w:r>
+        <w:rPr>
+          <w:rFonts w:ascii="Times New Roman" w:hAnsi="Times New Roman" w:cs="Times New Roman"/>
+          <w:color w:val="auto"/>
+          <w:sz w:val="24"/>
+          <w:szCs w:val="24"/>
+        </w:rPr>
+        <w:t>judgment_entry_date</w:t>
+      </w:r>
+      <w:proofErr w:type="spellEnd"/>
+      <w:r>
+        <w:rPr>
+          <w:rFonts w:ascii="Times New Roman" w:hAnsi="Times New Roman" w:cs="Times New Roman"/>
+          <w:color w:val="auto"/>
+          <w:sz w:val="24"/>
+          <w:szCs w:val="24"/>
+        </w:rPr>
+        <w:t xml:space="preserve"> }} be vacated.</w:t>
       </w:r>
     </w:p>
     <w:p>
@@ -1718,33 +2671,79 @@
           <w:u w:color="000000"/>
           <w:bdr w:val="nil"/>
         </w:rPr>
-        <w:t>if reason_for_missing['</w:t>
-      </w:r>
-      <w:r>
-        <w:rPr>
-          <w:rFonts w:ascii="Times New Roman" w:hAnsi="Times New Roman" w:cs="Times New Roman"/>
-        </w:rPr>
-        <w:t>COVID-19</w:t>
-      </w:r>
+        <w:t xml:space="preserve">if </w:t>
+      </w:r>
+      <w:proofErr w:type="spellStart"/>
       <w:r>
         <w:rPr>
           <w:rFonts w:ascii="Times New Roman" w:eastAsia="Arial Unicode MS" w:hAnsi="Times New Roman" w:cs="Times New Roman"/>
           <w:u w:color="000000"/>
           <w:bdr w:val="nil"/>
         </w:rPr>
+        <w:t>reason_for_missing</w:t>
+      </w:r>
+      <w:proofErr w:type="spellEnd"/>
+      <w:r>
+        <w:rPr>
+          <w:rFonts w:ascii="Times New Roman" w:eastAsia="Arial Unicode MS" w:hAnsi="Times New Roman" w:cs="Times New Roman"/>
+          <w:u w:color="000000"/>
+          <w:bdr w:val="nil"/>
+        </w:rPr>
+        <w:t>['</w:t>
+      </w:r>
+      <w:r>
+        <w:rPr>
+          <w:rFonts w:ascii="Times New Roman" w:hAnsi="Times New Roman" w:cs="Times New Roman"/>
+        </w:rPr>
+        <w:t>COVID-19</w:t>
+      </w:r>
+      <w:r>
+        <w:rPr>
+          <w:rFonts w:ascii="Times New Roman" w:eastAsia="Arial Unicode MS" w:hAnsi="Times New Roman" w:cs="Times New Roman"/>
+          <w:u w:color="000000"/>
+          <w:bdr w:val="nil"/>
+        </w:rPr>
         <w:t>']</w:t>
       </w:r>
       <w:r>
         <w:rPr>
           <w:rFonts w:ascii="Times New Roman" w:hAnsi="Times New Roman" w:cs="Times New Roman"/>
         </w:rPr>
-        <w:t xml:space="preserve"> and not reason_for_missing[‘Lack of Notice’]</w:t>
-      </w:r>
-      <w:r>
-        <w:rPr>
-          <w:rFonts w:ascii="Times New Roman" w:hAnsi="Times New Roman" w:cs="Times New Roman"/>
-        </w:rPr>
-        <w:t xml:space="preserve"> and small_claims </w:t>
+        <w:t xml:space="preserve"> and not </w:t>
+      </w:r>
+      <w:proofErr w:type="spellStart"/>
+      <w:r>
+        <w:rPr>
+          <w:rFonts w:ascii="Times New Roman" w:hAnsi="Times New Roman" w:cs="Times New Roman"/>
+        </w:rPr>
+        <w:t>reason_for_missing</w:t>
+      </w:r>
+      <w:proofErr w:type="spellEnd"/>
+      <w:r>
+        <w:rPr>
+          <w:rFonts w:ascii="Times New Roman" w:hAnsi="Times New Roman" w:cs="Times New Roman"/>
+        </w:rPr>
+        <w:t>[‘Lack of Notice’]</w:t>
+      </w:r>
+      <w:r>
+        <w:rPr>
+          <w:rFonts w:ascii="Times New Roman" w:hAnsi="Times New Roman" w:cs="Times New Roman"/>
+        </w:rPr>
+        <w:t xml:space="preserve"> and </w:t>
+      </w:r>
+      <w:proofErr w:type="spellStart"/>
+      <w:r>
+        <w:rPr>
+          <w:rFonts w:ascii="Times New Roman" w:hAnsi="Times New Roman" w:cs="Times New Roman"/>
+        </w:rPr>
+        <w:t>small_claims</w:t>
+      </w:r>
+      <w:proofErr w:type="spellEnd"/>
+      <w:r>
+        <w:rPr>
+          <w:rFonts w:ascii="Times New Roman" w:hAnsi="Times New Roman" w:cs="Times New Roman"/>
+        </w:rPr>
+        <w:t xml:space="preserve"> </w:t>
       </w:r>
       <w:r>
         <w:rPr>
@@ -1812,7 +2811,15 @@
         <w:ind w:firstLine="630"/>
       </w:pPr>
       <w:r>
-        <w:t xml:space="preserve">The COVID-19 pandemic represents cause under Rule 8 of the Massachusetts Uniform Small Claims Rules. The World Health Organization (WHO) first declared a global health emergency on January 30, 2020 and later declared COVID-19 to be a global pandemic. On January 31, 2020, United States Health and Human Services Secretary Alex M. Azar II declared a public health emergency for the entire United States. As of March 10, 2020, the day that Governor Baker declared a State of Emergency in Massachusetts, there were already more than 114,000 confirmed cases of COVID-19 worldwide, and over 4,000 of those cases had resulted in death. </w:t>
+        <w:t xml:space="preserve">The COVID-19 pandemic represents cause under Rule 8 of the Massachusetts Uniform Small Claims Rules. The World Health Organization (WHO) first declared a global health emergency on January 30, </w:t>
+      </w:r>
+      <w:proofErr w:type="gramStart"/>
+      <w:r>
+        <w:t>2020</w:t>
+      </w:r>
+      <w:proofErr w:type="gramEnd"/>
+      <w:r>
+        <w:t xml:space="preserve"> and later declared COVID-19 to be a global pandemic. On January 31, 2020, United States Health and Human Services Secretary Alex M. Azar II declared a public health emergency for the entire United States. As of March 10, 2020, the day that Governor Baker declared a State of Emergency in Massachusetts, there were already more than 114,000 confirmed cases of COVID-19 worldwide, and over 4,000 of those cases had resulted in death. </w:t>
       </w:r>
     </w:p>
     <w:p>
@@ -1822,11 +2829,8 @@
         <w:ind w:firstLine="630"/>
       </w:pPr>
       <w:r>
-        <w:t xml:space="preserve">As Governor Baker stated in his Executive Order declaring the State of Emergency, “the worldwide outbreak of COVID-19 and the effects of its extreme risk of person-to-person </w:t>
-      </w:r>
-      <w:r>
         <w:lastRenderedPageBreak/>
-        <w:t xml:space="preserve">transmission throughout the United States and the Commonwealth significantly affect the life and health of our people, as well as the economy, and is a disaster that impacts the health, security, and safety of the public[.]” Executive Order No. 591: Declaration of a State of Emergency to Respond to COVID-19. </w:t>
+        <w:t xml:space="preserve">As Governor Baker stated in his Executive Order declaring the State of Emergency, “the worldwide outbreak of COVID-19 and the effects of its extreme risk of person-to-person transmission throughout the United States and the Commonwealth significantly affect the life and health of our people, as well as the economy, and is a disaster that impacts the health, security, and safety of the public[.]” Executive Order No. 591: Declaration of a State of Emergency to Respond to COVID-19. </w:t>
       </w:r>
     </w:p>
     <w:p>
@@ -1869,7 +2873,27 @@
           <w:sz w:val="24"/>
           <w:szCs w:val="24"/>
         </w:rPr>
-        <w:t>Thus, in light of the extraordinary circumstances of COVID-19, justice requires that the default judgment entered against the Defendant on {{ judgment_entry_date }} be vacated.</w:t>
+        <w:t xml:space="preserve">Thus, in light of the extraordinary circumstances of COVID-19, justice requires that the default judgment entered against the Defendant on {{ </w:t>
+      </w:r>
+      <w:proofErr w:type="spellStart"/>
+      <w:r>
+        <w:rPr>
+          <w:rFonts w:ascii="Times New Roman" w:hAnsi="Times New Roman" w:cs="Times New Roman"/>
+          <w:color w:val="auto"/>
+          <w:sz w:val="24"/>
+          <w:szCs w:val="24"/>
+        </w:rPr>
+        <w:t>judgment_entry_date</w:t>
+      </w:r>
+      <w:proofErr w:type="spellEnd"/>
+      <w:r>
+        <w:rPr>
+          <w:rFonts w:ascii="Times New Roman" w:hAnsi="Times New Roman" w:cs="Times New Roman"/>
+          <w:color w:val="auto"/>
+          <w:sz w:val="24"/>
+          <w:szCs w:val="24"/>
+        </w:rPr>
+        <w:t xml:space="preserve"> }} be vacated.</w:t>
       </w:r>
     </w:p>
     <w:p>
@@ -1936,27 +2960,69 @@
         </w:rPr>
         <w:t xml:space="preserve">if </w:t>
       </w:r>
+      <w:proofErr w:type="spellStart"/>
       <w:r>
         <w:rPr>
           <w:rFonts w:ascii="Times New Roman" w:eastAsia="Arial Unicode MS" w:hAnsi="Times New Roman" w:cs="Times New Roman"/>
           <w:u w:color="000000"/>
           <w:bdr w:val="nil"/>
         </w:rPr>
-        <w:t>reason_for_missing['Lack of Notice'] and reason_for_missing['COVID-19']</w:t>
-      </w:r>
+        <w:t>reason_for_missing</w:t>
+      </w:r>
+      <w:proofErr w:type="spellEnd"/>
       <w:r>
         <w:rPr>
           <w:rFonts w:ascii="Times New Roman" w:eastAsia="Arial Unicode MS" w:hAnsi="Times New Roman" w:cs="Times New Roman"/>
           <w:u w:color="000000"/>
           <w:bdr w:val="nil"/>
         </w:rPr>
+        <w:t xml:space="preserve">['Lack of Notice'] and </w:t>
+      </w:r>
+      <w:proofErr w:type="spellStart"/>
+      <w:r>
+        <w:rPr>
+          <w:rFonts w:ascii="Times New Roman" w:eastAsia="Arial Unicode MS" w:hAnsi="Times New Roman" w:cs="Times New Roman"/>
+          <w:u w:color="000000"/>
+          <w:bdr w:val="nil"/>
+        </w:rPr>
+        <w:t>reason_for_missing</w:t>
+      </w:r>
+      <w:proofErr w:type="spellEnd"/>
+      <w:r>
+        <w:rPr>
+          <w:rFonts w:ascii="Times New Roman" w:eastAsia="Arial Unicode MS" w:hAnsi="Times New Roman" w:cs="Times New Roman"/>
+          <w:u w:color="000000"/>
+          <w:bdr w:val="nil"/>
+        </w:rPr>
+        <w:t>['COVID-19']</w:t>
+      </w:r>
+      <w:r>
+        <w:rPr>
+          <w:rFonts w:ascii="Times New Roman" w:eastAsia="Arial Unicode MS" w:hAnsi="Times New Roman" w:cs="Times New Roman"/>
+          <w:u w:color="000000"/>
+          <w:bdr w:val="nil"/>
+        </w:rPr>
         <w:t xml:space="preserve"> </w:t>
       </w:r>
       <w:r>
         <w:rPr>
           <w:rFonts w:ascii="Times New Roman" w:hAnsi="Times New Roman" w:cs="Times New Roman"/>
         </w:rPr>
-        <w:t xml:space="preserve">and small_claims </w:t>
+        <w:t xml:space="preserve">and </w:t>
+      </w:r>
+      <w:proofErr w:type="spellStart"/>
+      <w:r>
+        <w:rPr>
+          <w:rFonts w:ascii="Times New Roman" w:hAnsi="Times New Roman" w:cs="Times New Roman"/>
+        </w:rPr>
+        <w:t>small_claims</w:t>
+      </w:r>
+      <w:proofErr w:type="spellEnd"/>
+      <w:r>
+        <w:rPr>
+          <w:rFonts w:ascii="Times New Roman" w:hAnsi="Times New Roman" w:cs="Times New Roman"/>
+        </w:rPr>
+        <w:t xml:space="preserve"> </w:t>
       </w:r>
       <w:r>
         <w:rPr>
@@ -2011,15 +3077,38 @@
         <w:rPr>
           <w:rFonts w:ascii="Times New Roman" w:hAnsi="Times New Roman" w:cs="Times New Roman"/>
         </w:rPr>
-        <w:t xml:space="preserve">Under Massachusetts law, “[i]t is…well settled that acquisition of personal jurisdiction over a defendant cannot be satisfied without proper service of process or an appropriate substitute.” </w:t>
+        <w:t>Under Massachusetts law, “[</w:t>
+      </w:r>
+      <w:proofErr w:type="spellStart"/>
+      <w:r>
+        <w:rPr>
+          <w:rFonts w:ascii="Times New Roman" w:hAnsi="Times New Roman" w:cs="Times New Roman"/>
+        </w:rPr>
+        <w:t>i</w:t>
+      </w:r>
+      <w:proofErr w:type="spellEnd"/>
+      <w:r>
+        <w:rPr>
+          <w:rFonts w:ascii="Times New Roman" w:hAnsi="Times New Roman" w:cs="Times New Roman"/>
+        </w:rPr>
+        <w:t xml:space="preserve">]t is…well settled that acquisition of personal jurisdiction over a defendant cannot be satisfied without proper service of process or an appropriate substitute.” </w:t>
       </w:r>
       <w:r>
         <w:rPr>
           <w:rFonts w:ascii="Times New Roman" w:hAnsi="Times New Roman" w:cs="Times New Roman"/>
           <w:i/>
         </w:rPr>
-        <w:t>Wang v. Niakaros</w:t>
-      </w:r>
+        <w:t xml:space="preserve">Wang v. </w:t>
+      </w:r>
+      <w:proofErr w:type="spellStart"/>
+      <w:r>
+        <w:rPr>
+          <w:rFonts w:ascii="Times New Roman" w:hAnsi="Times New Roman" w:cs="Times New Roman"/>
+          <w:i/>
+        </w:rPr>
+        <w:t>Niakaros</w:t>
+      </w:r>
+      <w:proofErr w:type="spellEnd"/>
       <w:r>
         <w:rPr>
           <w:rFonts w:ascii="Times New Roman" w:hAnsi="Times New Roman" w:cs="Times New Roman"/>
@@ -2037,7 +3126,14 @@
         <w:rPr>
           <w:rFonts w:ascii="Times New Roman" w:hAnsi="Times New Roman" w:cs="Times New Roman"/>
         </w:rPr>
-        <w:t xml:space="preserve">, 88 Mass. App. Ct. 330, 330 (2015). “If a judgment is void for lack of subject matter or personal jurisdiction, or for failure to conform to the requirements of due process of law, the judge must vacate it.” </w:t>
+        <w:t xml:space="preserve">, 88 Mass. App. Ct. 330, 330 (2015). “If a judgment is void for lack of subject </w:t>
+      </w:r>
+      <w:r>
+        <w:rPr>
+          <w:rFonts w:ascii="Times New Roman" w:hAnsi="Times New Roman" w:cs="Times New Roman"/>
+        </w:rPr>
+        <w:lastRenderedPageBreak/>
+        <w:t xml:space="preserve">matter or personal jurisdiction, or for failure to conform to the requirements of due process of law, the judge must vacate it.” </w:t>
       </w:r>
       <w:r>
         <w:rPr>
@@ -2063,22 +3159,24 @@
         <w:rPr>
           <w:rFonts w:ascii="Times New Roman" w:hAnsi="Times New Roman" w:cs="Times New Roman"/>
         </w:rPr>
-        <w:t xml:space="preserve">, 30 Mass. </w:t>
-      </w:r>
-      <w:r>
-        <w:rPr>
-          <w:rFonts w:ascii="Times New Roman" w:hAnsi="Times New Roman" w:cs="Times New Roman"/>
-        </w:rPr>
-        <w:lastRenderedPageBreak/>
-        <w:t xml:space="preserve">App. Ct. 449, 455 (1991); </w:t>
+        <w:t xml:space="preserve">, 30 Mass. App. Ct. 449, 455 (1991); </w:t>
       </w:r>
       <w:r>
         <w:rPr>
           <w:rFonts w:ascii="Times New Roman" w:hAnsi="Times New Roman" w:cs="Times New Roman"/>
           <w:i/>
         </w:rPr>
-        <w:t>Harris v. Sannella</w:t>
-      </w:r>
+        <w:t xml:space="preserve">Harris v. </w:t>
+      </w:r>
+      <w:proofErr w:type="spellStart"/>
+      <w:r>
+        <w:rPr>
+          <w:rFonts w:ascii="Times New Roman" w:hAnsi="Times New Roman" w:cs="Times New Roman"/>
+          <w:i/>
+        </w:rPr>
+        <w:t>Sannella</w:t>
+      </w:r>
+      <w:proofErr w:type="spellEnd"/>
       <w:r>
         <w:rPr>
           <w:rFonts w:ascii="Times New Roman" w:hAnsi="Times New Roman" w:cs="Times New Roman"/>
@@ -2140,17 +3238,75 @@
           <w:szCs w:val="24"/>
           <w:lang w:val="it-IT"/>
         </w:rPr>
-        <w:t>Henderson v. D'Annolfo</w:t>
-      </w:r>
-      <w:r>
-        <w:rPr>
-          <w:rFonts w:ascii="Times New Roman" w:hAnsi="Times New Roman" w:cs="Times New Roman"/>
+        <w:t>Henderson v. D'</w:t>
+      </w:r>
+      <w:proofErr w:type="spellStart"/>
+      <w:r>
+        <w:rPr>
+          <w:rFonts w:ascii="Times New Roman" w:hAnsi="Times New Roman" w:cs="Times New Roman"/>
+          <w:i/>
+          <w:iCs/>
           <w:color w:val="auto"/>
           <w:sz w:val="24"/>
           <w:szCs w:val="24"/>
           <w:lang w:val="it-IT"/>
         </w:rPr>
-        <w:t>, 15 Mass. App. Ct. 413, 425 n. 15 (1983)</w:t>
+        <w:t>Annolfo</w:t>
+      </w:r>
+      <w:proofErr w:type="spellEnd"/>
+      <w:r>
+        <w:rPr>
+          <w:rFonts w:ascii="Times New Roman" w:hAnsi="Times New Roman" w:cs="Times New Roman"/>
+          <w:color w:val="auto"/>
+          <w:sz w:val="24"/>
+          <w:szCs w:val="24"/>
+          <w:lang w:val="it-IT"/>
+        </w:rPr>
+        <w:t xml:space="preserve">, 15 Mass. </w:t>
+      </w:r>
+      <w:proofErr w:type="spellStart"/>
+      <w:r>
+        <w:rPr>
+          <w:rFonts w:ascii="Times New Roman" w:hAnsi="Times New Roman" w:cs="Times New Roman"/>
+          <w:color w:val="auto"/>
+          <w:sz w:val="24"/>
+          <w:szCs w:val="24"/>
+          <w:lang w:val="it-IT"/>
+        </w:rPr>
+        <w:t>App</w:t>
+      </w:r>
+      <w:proofErr w:type="spellEnd"/>
+      <w:r>
+        <w:rPr>
+          <w:rFonts w:ascii="Times New Roman" w:hAnsi="Times New Roman" w:cs="Times New Roman"/>
+          <w:color w:val="auto"/>
+          <w:sz w:val="24"/>
+          <w:szCs w:val="24"/>
+          <w:lang w:val="it-IT"/>
+        </w:rPr>
+        <w:t xml:space="preserve">. </w:t>
+      </w:r>
+      <w:proofErr w:type="spellStart"/>
+      <w:r>
+        <w:rPr>
+          <w:rFonts w:ascii="Times New Roman" w:hAnsi="Times New Roman" w:cs="Times New Roman"/>
+          <w:color w:val="auto"/>
+          <w:sz w:val="24"/>
+          <w:szCs w:val="24"/>
+          <w:lang w:val="it-IT"/>
+        </w:rPr>
+        <w:t>Ct</w:t>
+      </w:r>
+      <w:proofErr w:type="spellEnd"/>
+      <w:r>
+        <w:rPr>
+          <w:rFonts w:ascii="Times New Roman" w:hAnsi="Times New Roman" w:cs="Times New Roman"/>
+          <w:color w:val="auto"/>
+          <w:sz w:val="24"/>
+          <w:szCs w:val="24"/>
+          <w:lang w:val="it-IT"/>
+        </w:rPr>
+        <w:t>. 413, 425 n. 15 (1983)</w:t>
       </w:r>
       <w:r>
         <w:rPr>
@@ -2182,7 +3338,27 @@
           <w:sz w:val="24"/>
           <w:szCs w:val="24"/>
         </w:rPr>
-        <w:t>The COVID-19 pandemic represents such extraordinary circumstances.  The World Health Organization (WHO) first declared a global health emergency on January 30, 2020 and later declared COVID-19 to be a global pandemic.  On January 31, 2020, United States Health and Human Services Secretary Alex M. Azar II declared a public health emergency for the entire United States.   As of March 10, 2020, the day that Governor Baker declared a State of Emergency in Massachusetts, there were already more than 114,000 confirmed cases of COVID-19 worldwide, and over 4,000 of those cases had resulted in death.</w:t>
+        <w:t xml:space="preserve">The COVID-19 pandemic represents such extraordinary circumstances.  The World Health Organization (WHO) first declared a global health emergency on January 30, </w:t>
+      </w:r>
+      <w:proofErr w:type="gramStart"/>
+      <w:r>
+        <w:rPr>
+          <w:rFonts w:ascii="Times New Roman" w:eastAsia="Times New Roman" w:hAnsi="Times New Roman" w:cs="Times New Roman"/>
+          <w:color w:val="auto"/>
+          <w:sz w:val="24"/>
+          <w:szCs w:val="24"/>
+        </w:rPr>
+        <w:t>2020</w:t>
+      </w:r>
+      <w:proofErr w:type="gramEnd"/>
+      <w:r>
+        <w:rPr>
+          <w:rFonts w:ascii="Times New Roman" w:eastAsia="Times New Roman" w:hAnsi="Times New Roman" w:cs="Times New Roman"/>
+          <w:color w:val="auto"/>
+          <w:sz w:val="24"/>
+          <w:szCs w:val="24"/>
+        </w:rPr>
+        <w:t xml:space="preserve"> and later declared COVID-19 to be a global pandemic.  On January 31, 2020, United States Health and Human Services Secretary Alex M. Azar II declared a public health emergency for the entire United States.   As of March 10, 2020, the day that Governor Baker declared a State of Emergency in Massachusetts, there were already more than 114,000 confirmed cases of COVID-19 worldwide, and over 4,000 of those cases had resulted in death.</w:t>
       </w:r>
     </w:p>
     <w:p>
@@ -2228,17 +3404,8 @@
           <w:sz w:val="24"/>
           <w:szCs w:val="24"/>
         </w:rPr>
-        <w:t xml:space="preserve">These state, federal, and internal proclamations, which began before judgment entered, demonstrate extraordinary circumstances within the scope of Rule 60(b)(6) .  The Housing Court </w:t>
-      </w:r>
-      <w:r>
-        <w:rPr>
-          <w:rFonts w:ascii="Times New Roman" w:hAnsi="Times New Roman" w:cs="Times New Roman"/>
-          <w:color w:val="auto"/>
-          <w:sz w:val="24"/>
-          <w:szCs w:val="24"/>
-        </w:rPr>
         <w:lastRenderedPageBreak/>
-        <w:t xml:space="preserve">Department has already recognized such extraordinary circumstances, issuing a Standing Order that “any default judgment entered between March 1, 2020, and April 21, 2020, </w:t>
+        <w:t xml:space="preserve">These state, federal, and internal proclamations, which began before judgment entered, demonstrate extraordinary circumstances within the scope of Rule 60(b)(6) .  The Housing Court Department has already recognized such extraordinary circumstances, issuing a Standing Order that “any default judgment entered between March 1, 2020, and April 21, 2020, </w:t>
       </w:r>
       <w:r>
         <w:rPr>
@@ -2380,21 +3547,71 @@
           <w:u w:color="000000"/>
           <w:bdr w:val="nil"/>
         </w:rPr>
-        <w:t>if reason_for_missing['Lack of Notice'] and reason_for_missing['COVID-19']</w:t>
-      </w:r>
+        <w:t xml:space="preserve">if </w:t>
+      </w:r>
+      <w:proofErr w:type="spellStart"/>
       <w:r>
         <w:rPr>
           <w:rFonts w:ascii="Times New Roman" w:eastAsia="Arial Unicode MS" w:hAnsi="Times New Roman" w:cs="Times New Roman"/>
           <w:u w:color="000000"/>
           <w:bdr w:val="nil"/>
         </w:rPr>
+        <w:t>reason_for_missing</w:t>
+      </w:r>
+      <w:proofErr w:type="spellEnd"/>
+      <w:r>
+        <w:rPr>
+          <w:rFonts w:ascii="Times New Roman" w:eastAsia="Arial Unicode MS" w:hAnsi="Times New Roman" w:cs="Times New Roman"/>
+          <w:u w:color="000000"/>
+          <w:bdr w:val="nil"/>
+        </w:rPr>
+        <w:t xml:space="preserve">['Lack of Notice'] and </w:t>
+      </w:r>
+      <w:proofErr w:type="spellStart"/>
+      <w:r>
+        <w:rPr>
+          <w:rFonts w:ascii="Times New Roman" w:eastAsia="Arial Unicode MS" w:hAnsi="Times New Roman" w:cs="Times New Roman"/>
+          <w:u w:color="000000"/>
+          <w:bdr w:val="nil"/>
+        </w:rPr>
+        <w:t>reason_for_missing</w:t>
+      </w:r>
+      <w:proofErr w:type="spellEnd"/>
+      <w:r>
+        <w:rPr>
+          <w:rFonts w:ascii="Times New Roman" w:eastAsia="Arial Unicode MS" w:hAnsi="Times New Roman" w:cs="Times New Roman"/>
+          <w:u w:color="000000"/>
+          <w:bdr w:val="nil"/>
+        </w:rPr>
+        <w:t>['COVID-19']</w:t>
+      </w:r>
+      <w:r>
+        <w:rPr>
+          <w:rFonts w:ascii="Times New Roman" w:eastAsia="Arial Unicode MS" w:hAnsi="Times New Roman" w:cs="Times New Roman"/>
+          <w:u w:color="000000"/>
+          <w:bdr w:val="nil"/>
+        </w:rPr>
         <w:t xml:space="preserve"> </w:t>
       </w:r>
       <w:r>
         <w:rPr>
           <w:rFonts w:ascii="Times New Roman" w:hAnsi="Times New Roman" w:cs="Times New Roman"/>
         </w:rPr>
-        <w:t>and small_claims == True</w:t>
+        <w:t xml:space="preserve">and </w:t>
+      </w:r>
+      <w:proofErr w:type="spellStart"/>
+      <w:r>
+        <w:rPr>
+          <w:rFonts w:ascii="Times New Roman" w:hAnsi="Times New Roman" w:cs="Times New Roman"/>
+        </w:rPr>
+        <w:t>small_claims</w:t>
+      </w:r>
+      <w:proofErr w:type="spellEnd"/>
+      <w:r>
+        <w:rPr>
+          <w:rFonts w:ascii="Times New Roman" w:hAnsi="Times New Roman" w:cs="Times New Roman"/>
+        </w:rPr>
+        <w:t xml:space="preserve"> == True</w:t>
       </w:r>
       <w:r>
         <w:rPr>
@@ -2459,6 +3676,7 @@
           <w:u w:val="single"/>
           <w:bdr w:val="none" w:sz="0" w:space="0" w:color="auto" w:frame="1"/>
         </w:rPr>
+        <w:lastRenderedPageBreak/>
         <w:t>Lack of Notice</w:t>
       </w:r>
     </w:p>
@@ -2474,7 +3692,6 @@
         <w:rPr>
           <w:bdr w:val="none" w:sz="0" w:space="0" w:color="auto" w:frame="1"/>
         </w:rPr>
-        <w:lastRenderedPageBreak/>
         <w:tab/>
         <w:t xml:space="preserve"> </w:t>
       </w:r>
@@ -2485,7 +3702,35 @@
         <w:rPr>
           <w:bdr w:val="none" w:sz="0" w:space="0" w:color="auto" w:frame="1"/>
         </w:rPr>
-        <w:t>Uniform Small Claims Rule 8 provides that “[i]f the court determines that no notice was received, the court shall vacate or grant relief from any judgment or order entered under these rules.” The Uniform Small Claims Rules require dismissal here. Under Massachusetts law, “[i]t is…well settled that acquisition of personal jurisdiction over a defendant cannot be satisfied without proper service of process or an appropriate substitute.” </w:t>
+        <w:t>Uniform Small Claims Rule 8 provides that “[</w:t>
+      </w:r>
+      <w:proofErr w:type="spellStart"/>
+      <w:r>
+        <w:rPr>
+          <w:bdr w:val="none" w:sz="0" w:space="0" w:color="auto" w:frame="1"/>
+        </w:rPr>
+        <w:t>i</w:t>
+      </w:r>
+      <w:proofErr w:type="spellEnd"/>
+      <w:r>
+        <w:rPr>
+          <w:bdr w:val="none" w:sz="0" w:space="0" w:color="auto" w:frame="1"/>
+        </w:rPr>
+        <w:t>]f the court determines that no notice was received, the court shall vacate or grant relief from any judgment or order entered under these rules.” The Uniform Small Claims Rules require dismissal here. Under Massachusetts law, “[</w:t>
+      </w:r>
+      <w:proofErr w:type="spellStart"/>
+      <w:r>
+        <w:rPr>
+          <w:bdr w:val="none" w:sz="0" w:space="0" w:color="auto" w:frame="1"/>
+        </w:rPr>
+        <w:t>i</w:t>
+      </w:r>
+      <w:proofErr w:type="spellEnd"/>
+      <w:r>
+        <w:rPr>
+          <w:bdr w:val="none" w:sz="0" w:space="0" w:color="auto" w:frame="1"/>
+        </w:rPr>
+        <w:t>]t is…well settled that acquisition of personal jurisdiction over a defendant cannot be satisfied without proper service of process or an appropriate substitute.” </w:t>
       </w:r>
       <w:r>
         <w:rPr>
@@ -2493,27 +3738,23 @@
           <w:iCs/>
           <w:bdr w:val="none" w:sz="0" w:space="0" w:color="auto" w:frame="1"/>
         </w:rPr>
-        <w:t>Wang v. Niakaros</w:t>
-      </w:r>
-      <w:r>
-        <w:rPr>
-          <w:bdr w:val="none" w:sz="0" w:space="0" w:color="auto" w:frame="1"/>
-        </w:rPr>
-        <w:t>, 67 Mass. App. Ct. 166, 172 (2006). It is also well-settled that, when service is inadequate to provide proper notice of an action, the principles of due process are not satisfied. </w:t>
-      </w:r>
+        <w:t xml:space="preserve">Wang v. </w:t>
+      </w:r>
+      <w:proofErr w:type="spellStart"/>
       <w:r>
         <w:rPr>
           <w:i/>
           <w:iCs/>
           <w:bdr w:val="none" w:sz="0" w:space="0" w:color="auto" w:frame="1"/>
         </w:rPr>
-        <w:t>Uzoma v. Okereke</w:t>
-      </w:r>
+        <w:t>Niakaros</w:t>
+      </w:r>
+      <w:proofErr w:type="spellEnd"/>
       <w:r>
         <w:rPr>
           <w:bdr w:val="none" w:sz="0" w:space="0" w:color="auto" w:frame="1"/>
         </w:rPr>
-        <w:t>, 88 Mass. App. Ct. 330, 330 (2015). “If a judgment is void for lack of subject matter or personal jurisdiction, or for failure to conform to the requirements of due process of law, the judge must vacate it.” </w:t>
+        <w:t>, 67 Mass. App. Ct. 166, 172 (2006). It is also well-settled that, when service is inadequate to provide proper notice of an action, the principles of due process are not satisfied. </w:t>
       </w:r>
       <w:r>
         <w:rPr>
@@ -2521,13 +3762,13 @@
           <w:iCs/>
           <w:bdr w:val="none" w:sz="0" w:space="0" w:color="auto" w:frame="1"/>
         </w:rPr>
-        <w:t>Wang</w:t>
+        <w:t>Uzoma v. Okereke</w:t>
       </w:r>
       <w:r>
         <w:rPr>
           <w:bdr w:val="none" w:sz="0" w:space="0" w:color="auto" w:frame="1"/>
         </w:rPr>
-        <w:t>, 67 Mass. App. Ct. at 172 (citing </w:t>
+        <w:t>, 88 Mass. App. Ct. 330, 330 (2015). “If a judgment is void for lack of subject matter or personal jurisdiction, or for failure to conform to the requirements of due process of law, the judge must vacate it.” </w:t>
       </w:r>
       <w:r>
         <w:rPr>
@@ -2535,13 +3776,13 @@
           <w:iCs/>
           <w:bdr w:val="none" w:sz="0" w:space="0" w:color="auto" w:frame="1"/>
         </w:rPr>
-        <w:t>O'Dea v. J.A.L., Inc.</w:t>
+        <w:t>Wang</w:t>
       </w:r>
       <w:r>
         <w:rPr>
           <w:bdr w:val="none" w:sz="0" w:space="0" w:color="auto" w:frame="1"/>
         </w:rPr>
-        <w:t>, 30 Mass. App. Ct. 449, 455 (1991); </w:t>
+        <w:t>, 67 Mass. App. Ct. at 172 (citing </w:t>
       </w:r>
       <w:r>
         <w:rPr>
@@ -2549,8 +3790,32 @@
           <w:iCs/>
           <w:bdr w:val="none" w:sz="0" w:space="0" w:color="auto" w:frame="1"/>
         </w:rPr>
-        <w:t>Harris v. Sannella</w:t>
-      </w:r>
+        <w:t>O'Dea v. J.A.L., Inc.</w:t>
+      </w:r>
+      <w:r>
+        <w:rPr>
+          <w:bdr w:val="none" w:sz="0" w:space="0" w:color="auto" w:frame="1"/>
+        </w:rPr>
+        <w:t>, 30 Mass. App. Ct. 449, 455 (1991); </w:t>
+      </w:r>
+      <w:r>
+        <w:rPr>
+          <w:i/>
+          <w:iCs/>
+          <w:bdr w:val="none" w:sz="0" w:space="0" w:color="auto" w:frame="1"/>
+        </w:rPr>
+        <w:t xml:space="preserve">Harris v. </w:t>
+      </w:r>
+      <w:proofErr w:type="spellStart"/>
+      <w:r>
+        <w:rPr>
+          <w:i/>
+          <w:iCs/>
+          <w:bdr w:val="none" w:sz="0" w:space="0" w:color="auto" w:frame="1"/>
+        </w:rPr>
+        <w:t>Sannella</w:t>
+      </w:r>
+      <w:proofErr w:type="spellEnd"/>
       <w:r>
         <w:rPr>
           <w:bdr w:val="none" w:sz="0" w:space="0" w:color="auto" w:frame="1"/>
@@ -2605,11 +3870,19 @@
         <w:ind w:firstLine="630"/>
       </w:pPr>
       <w:r>
-        <w:t xml:space="preserve">The COVID-19 pandemic represents cause under Rule 8 of the Massachusetts Uniform Small Claims Rules. The World Health Organization (WHO) first declared a global health emergency on January 30, 2020 and later declared COVID-19 to be a global pandemic. On January 31, 2020, United States Health and Human Services Secretary Alex M. Azar II declared a public health emergency for the entire United States. As of March 10, 2020, the day that Governor Baker declared a State of Emergency in Massachusetts, there were already more than </w:t>
+        <w:t xml:space="preserve">The COVID-19 pandemic represents cause under Rule 8 of the Massachusetts Uniform Small Claims Rules. The World Health Organization (WHO) first declared a global health emergency on January 30, </w:t>
+      </w:r>
+      <w:proofErr w:type="gramStart"/>
+      <w:r>
+        <w:t>2020</w:t>
+      </w:r>
+      <w:proofErr w:type="gramEnd"/>
+      <w:r>
+        <w:t xml:space="preserve"> and later declared COVID-19 to be a global pandemic. On January 31, 2020, United States Health and Human Services Secretary Alex M. Azar II declared a public health emergency for the entire United States. As of March 10, 2020, the day that </w:t>
       </w:r>
       <w:r>
         <w:lastRenderedPageBreak/>
-        <w:t xml:space="preserve">114,000 confirmed cases of COVID-19 worldwide, and over 4,000 of those cases had resulted in death. </w:t>
+        <w:t xml:space="preserve">Governor Baker declared a State of Emergency in Massachusetts, there were already more than 114,000 confirmed cases of COVID-19 worldwide, and over 4,000 of those cases had resulted in death. </w:t>
       </w:r>
     </w:p>
     <w:p>
@@ -2700,6 +3973,7 @@
         <w:spacing w:before="0" w:beforeAutospacing="0" w:after="0" w:afterAutospacing="0" w:line="480" w:lineRule="auto"/>
       </w:pPr>
       <w:r>
+        <w:lastRenderedPageBreak/>
         <w:t>WHEREFORE, the Defendant respectfully requests that the Court remove Defendant’s default and vacate the default judgment that was entered against her in this case.</w:t>
       </w:r>
     </w:p>
@@ -2716,7 +3990,6 @@
         <w:rPr>
           <w:rFonts w:ascii="Times New Roman" w:hAnsi="Times New Roman" w:cs="Times New Roman"/>
         </w:rPr>
-        <w:lastRenderedPageBreak/>
         <w:t>{%</w:t>
       </w:r>
       <w:r>
@@ -2846,7 +4119,15 @@
           </w:tcPr>
           <w:p>
             <w:r>
-              <w:t>{{ user.signature }}</w:t>
+              <w:t xml:space="preserve">{{ </w:t>
+            </w:r>
+            <w:proofErr w:type="spellStart"/>
+            <w:r>
+              <w:t>user.signature</w:t>
+            </w:r>
+            <w:proofErr w:type="spellEnd"/>
+            <w:r>
+              <w:t xml:space="preserve"> }}</w:t>
             </w:r>
           </w:p>
         </w:tc>
@@ -2868,7 +4149,15 @@
               <w:t>tr</w:t>
             </w:r>
             <w:r>
-              <w:t xml:space="preserve"> endfor %}</w:t>
+              <w:t xml:space="preserve"> </w:t>
+            </w:r>
+            <w:proofErr w:type="spellStart"/>
+            <w:r>
+              <w:t>endfor</w:t>
+            </w:r>
+            <w:proofErr w:type="spellEnd"/>
+            <w:r>
+              <w:t xml:space="preserve"> %}</w:t>
             </w:r>
           </w:p>
         </w:tc>
@@ -2922,7 +4211,15 @@
           </w:tcPr>
           <w:p>
             <w:r>
-              <w:t>{{ users[0].address.block() }}</w:t>
+              <w:t>{{ users[0].</w:t>
+            </w:r>
+            <w:proofErr w:type="spellStart"/>
+            <w:r>
+              <w:t>address.block</w:t>
+            </w:r>
+            <w:proofErr w:type="spellEnd"/>
+            <w:r>
+              <w:t>() }}</w:t>
             </w:r>
           </w:p>
         </w:tc>
@@ -2959,7 +4256,21 @@
         <w:rPr>
           <w:rFonts w:ascii="Times New Roman" w:hAnsi="Times New Roman" w:cs="Times New Roman"/>
         </w:rPr>
-        <w:t>Dated: {{ format_date(today()) }}</w:t>
+        <w:t xml:space="preserve">Dated: {{ </w:t>
+      </w:r>
+      <w:proofErr w:type="spellStart"/>
+      <w:r>
+        <w:rPr>
+          <w:rFonts w:ascii="Times New Roman" w:hAnsi="Times New Roman" w:cs="Times New Roman"/>
+        </w:rPr>
+        <w:t>format_date</w:t>
+      </w:r>
+      <w:proofErr w:type="spellEnd"/>
+      <w:r>
+        <w:rPr>
+          <w:rFonts w:ascii="Times New Roman" w:hAnsi="Times New Roman" w:cs="Times New Roman"/>
+        </w:rPr>
+        <w:t>(today()) }}</w:t>
       </w:r>
     </w:p>
     <w:p/>
@@ -3832,6 +5143,11 @@
       <w:spacing w:before="100" w:beforeAutospacing="1" w:after="100" w:afterAutospacing="1"/>
     </w:pPr>
   </w:style>
+  <w:style w:type="character" w:customStyle="1" w:styleId="l">
+    <w:name w:val="l"/>
+    <w:basedOn w:val="DefaultParagraphFont"/>
+    <w:rsid w:val="003615E0"/>
+  </w:style>
 </w:styles>
 </file>
 
@@ -3907,7 +5223,7 @@
     <w:charset w:val="00"/>
     <w:family w:val="swiss"/>
     <w:pitch w:val="variable"/>
-    <w:sig w:usb0="E4002EFF" w:usb1="C000247B" w:usb2="00000009" w:usb3="00000000" w:csb0="000001FF" w:csb1="00000000"/>
+    <w:sig w:usb0="E0002AFF" w:usb1="C000ACFF" w:usb2="00000009" w:usb3="00000000" w:csb0="000001FF" w:csb1="00000000"/>
   </w:font>
   <w:font w:name="Times New Roman">
     <w:panose1 w:val="02020603050405020304"/>
@@ -3921,21 +5237,21 @@
     <w:charset w:val="00"/>
     <w:family w:val="swiss"/>
     <w:pitch w:val="variable"/>
-    <w:sig w:usb0="E0002EFF" w:usb1="C000785B" w:usb2="00000009" w:usb3="00000000" w:csb0="000001FF" w:csb1="00000000"/>
+    <w:sig w:usb0="E0002AFF" w:usb1="C0007843" w:usb2="00000009" w:usb3="00000000" w:csb0="000001FF" w:csb1="00000000"/>
   </w:font>
   <w:font w:name="Arial Unicode MS">
     <w:panose1 w:val="020B0604020202020204"/>
     <w:charset w:val="80"/>
     <w:family w:val="swiss"/>
     <w:pitch w:val="variable"/>
-    <w:sig w:usb0="00000001" w:usb1="08070000" w:usb2="00000010" w:usb3="00000000" w:csb0="00020000" w:csb1="00000000"/>
+    <w:sig w:usb0="F7FFAFFF" w:usb1="E9DFFFFF" w:usb2="0000003F" w:usb3="00000000" w:csb0="003F01FF" w:csb1="00000000"/>
   </w:font>
   <w:font w:name="Calibri Light">
     <w:panose1 w:val="020F0302020204030204"/>
     <w:charset w:val="00"/>
     <w:family w:val="swiss"/>
     <w:pitch w:val="variable"/>
-    <w:sig w:usb0="E4002EFF" w:usb1="C000247B" w:usb2="00000009" w:usb3="00000000" w:csb0="000001FF" w:csb1="00000000"/>
+    <w:sig w:usb0="E0002AFF" w:usb1="C000247B" w:usb2="00000009" w:usb3="00000000" w:csb0="000001FF" w:csb1="00000000"/>
   </w:font>
 </w:fonts>
 </file>
@@ -3988,6 +5304,7 @@
     <w:rsid w:val="00E10B11"/>
     <w:rsid w:val="00E74A03"/>
     <w:rsid w:val="00EC0357"/>
+    <w:rsid w:val="00FE43D3"/>
   </w:rsids>
   <m:mathPr>
     <m:mathFont m:val="Cambria Math"/>

</xml_diff>

<commit_message>
next steps and small claims working
</commit_message>
<xml_diff>
--- a/docassemble/ConsumerDefaultMC/data/templates/consumer_debt_default_motion.docx
+++ b/docassemble/ConsumerDefaultMC/data/templates/consumer_debt_default_motion.docx
@@ -20,6 +20,7 @@
         <w:rPr>
           <w:caps w:val="0"/>
           <w:smallCaps/>
+          <w:highlight w:val="cyan"/>
         </w:rPr>
       </w:pPr>
       <w:r>
@@ -38,9 +39,59 @@
       </w:r>
       <w:r>
         <w:rPr>
+          <w:rStyle w:val="l"/>
+          <w:color w:val="212529"/>
+        </w:rPr>
+        <w:t>{% if</w:t>
+      </w:r>
+      <w:r>
+        <w:rPr>
+          <w:rStyle w:val="l"/>
+          <w:color w:val="212529"/>
+        </w:rPr>
+        <w:t xml:space="preserve"> not</w:t>
+      </w:r>
+      <w:r>
+        <w:rPr>
+          <w:rStyle w:val="l"/>
+          <w:color w:val="212529"/>
+        </w:rPr>
+        <w:t xml:space="preserve"> </w:t>
+      </w:r>
+      <w:proofErr w:type="spellStart"/>
+      <w:r>
+        <w:rPr>
+          <w:rStyle w:val="l"/>
+          <w:color w:val="212529"/>
+        </w:rPr>
+        <w:t>use_court_result</w:t>
+      </w:r>
+      <w:proofErr w:type="spellEnd"/>
+      <w:r>
+        <w:rPr>
+          <w:rStyle w:val="l"/>
+          <w:color w:val="212529"/>
+        </w:rPr>
+        <w:t xml:space="preserve"> </w:t>
+      </w:r>
+      <w:r>
+        <w:rPr>
+          <w:rStyle w:val="l"/>
+          <w:color w:val="212529"/>
+        </w:rPr>
+        <w:t xml:space="preserve"> </w:t>
+      </w:r>
+      <w:r>
+        <w:rPr>
+          <w:rStyle w:val="l"/>
+          <w:color w:val="212529"/>
+        </w:rPr>
+        <w:t>%}</w:t>
+      </w:r>
+      <w:r>
+        <w:rPr>
           <w:caps w:val="0"/>
           <w:smallCaps/>
-          <w:highlight w:val="cyan"/>
         </w:rPr>
         <w:t xml:space="preserve">{{ </w:t>
       </w:r>
@@ -49,7 +100,6 @@
         <w:rPr>
           <w:caps w:val="0"/>
           <w:smallCaps/>
-          <w:highlight w:val="cyan"/>
         </w:rPr>
         <w:t>trial_court</w:t>
       </w:r>
@@ -58,7 +108,6 @@
         <w:rPr>
           <w:caps w:val="0"/>
           <w:smallCaps/>
-          <w:highlight w:val="cyan"/>
         </w:rPr>
         <w:t xml:space="preserve"> }}</w:t>
       </w:r>
@@ -87,7 +136,6 @@
         <w:rPr>
           <w:caps w:val="0"/>
           <w:smallCaps/>
-          <w:highlight w:val="cyan"/>
         </w:rPr>
         <w:t xml:space="preserve">{{ </w:t>
       </w:r>
@@ -96,7 +144,6 @@
         <w:rPr>
           <w:caps w:val="0"/>
           <w:smallCaps/>
-          <w:highlight w:val="cyan"/>
         </w:rPr>
         <w:t>trial_court.department</w:t>
       </w:r>
@@ -105,29 +152,43 @@
         <w:rPr>
           <w:caps w:val="0"/>
           <w:smallCaps/>
-          <w:highlight w:val="cyan"/>
-        </w:rPr>
-        <w:t xml:space="preserve"> }}</w:t>
+        </w:rPr>
+        <w:t xml:space="preserve"> }} </w:t>
       </w:r>
       <w:r>
         <w:rPr>
           <w:caps w:val="0"/>
           <w:smallCaps/>
         </w:rPr>
-        <w:t xml:space="preserve"> </w:t>
+        <w:t>department</w:t>
       </w:r>
       <w:r>
         <w:rPr>
           <w:caps w:val="0"/>
           <w:smallCaps/>
         </w:rPr>
-        <w:t>department of the trial court</w:t>
+        <w:t xml:space="preserve"> of the trial court</w:t>
+      </w:r>
+      <w:r>
+        <w:rPr>
+          <w:caps w:val="0"/>
+          <w:smallCaps/>
+        </w:rPr>
+        <w:t xml:space="preserve"> {% endif %}</w:t>
       </w:r>
     </w:p>
     <w:tbl>
       <w:tblPr>
         <w:tblStyle w:val="TableGrid"/>
         <w:tblW w:w="0" w:type="auto"/>
+        <w:tblBorders>
+          <w:top w:val="none" w:sz="0" w:space="0" w:color="auto"/>
+          <w:left w:val="none" w:sz="0" w:space="0" w:color="auto"/>
+          <w:bottom w:val="none" w:sz="0" w:space="0" w:color="auto"/>
+          <w:right w:val="none" w:sz="0" w:space="0" w:color="auto"/>
+          <w:insideH w:val="none" w:sz="0" w:space="0" w:color="auto"/>
+          <w:insideV w:val="none" w:sz="0" w:space="0" w:color="auto"/>
+        </w:tblBorders>
         <w:tblLook w:val="04A0" w:firstRow="1" w:lastRow="0" w:firstColumn="1" w:lastColumn="0" w:noHBand="0" w:noVBand="1"/>
       </w:tblPr>
       <w:tblGrid>
@@ -144,12 +205,14 @@
             <w:pPr>
               <w:rPr>
                 <w:rStyle w:val="l"/>
+                <w:caps/>
                 <w:color w:val="212529"/>
               </w:rPr>
             </w:pPr>
             <w:r>
               <w:rPr>
                 <w:rStyle w:val="l"/>
+                <w:caps/>
                 <w:color w:val="212529"/>
               </w:rPr>
               <w:t xml:space="preserve">{% if </w:t>
@@ -158,6 +221,7 @@
             <w:r>
               <w:rPr>
                 <w:rStyle w:val="l"/>
+                <w:caps/>
                 <w:color w:val="212529"/>
               </w:rPr>
               <w:t>use_court_result</w:t>
@@ -166,37 +230,57 @@
             <w:r>
               <w:rPr>
                 <w:rStyle w:val="l"/>
+                <w:caps/>
                 <w:color w:val="212529"/>
               </w:rPr>
               <w:t xml:space="preserve"> %} {{</w:t>
             </w:r>
             <w:r>
+              <w:rPr>
+                <w:caps/>
+              </w:rPr>
               <w:t xml:space="preserve"> </w:t>
             </w:r>
             <w:proofErr w:type="spellStart"/>
             <w:r>
+              <w:rPr>
+                <w:caps/>
+              </w:rPr>
               <w:t>show_court</w:t>
             </w:r>
             <w:proofErr w:type="spellEnd"/>
             <w:r>
+              <w:rPr>
+                <w:caps/>
+              </w:rPr>
               <w:t xml:space="preserve"> </w:t>
             </w:r>
             <w:r>
               <w:rPr>
                 <w:rStyle w:val="l"/>
+                <w:caps/>
                 <w:color w:val="212529"/>
               </w:rPr>
               <w:t xml:space="preserve">}} {% else %} </w:t>
             </w:r>
             <w:r>
+              <w:rPr>
+                <w:caps/>
+              </w:rPr>
               <w:t>{{ courts[0].</w:t>
             </w:r>
             <w:proofErr w:type="spellStart"/>
             <w:r>
+              <w:rPr>
+                <w:caps/>
+              </w:rPr>
               <w:t>address.county</w:t>
             </w:r>
             <w:proofErr w:type="spellEnd"/>
             <w:r>
+              <w:rPr>
+                <w:caps/>
+              </w:rPr>
               <w:t xml:space="preserve"> }}{% endif  %}</w:t>
             </w:r>
           </w:p>
@@ -211,7 +295,13 @@
               <w:jc w:val="right"/>
             </w:pPr>
             <w:r>
-              <w:t xml:space="preserve">ACTION NO. {{ </w:t>
+              <w:rPr>
+                <w:caps/>
+              </w:rPr>
+              <w:t>ACTION</w:t>
+            </w:r>
+            <w:r>
+              <w:t xml:space="preserve"> NO. {{ </w:t>
             </w:r>
             <w:proofErr w:type="spellStart"/>
             <w:r>
@@ -526,6 +616,35 @@
         </w:rPr>
         <w:t xml:space="preserve">{% if </w:t>
       </w:r>
+      <w:r>
+        <w:rPr>
+          <w:rFonts w:ascii="Times New Roman" w:hAnsi="Times New Roman" w:cs="Times New Roman"/>
+          <w:highlight w:val="cyan"/>
+        </w:rPr>
+        <w:t>(</w:t>
+      </w:r>
+      <w:proofErr w:type="spellStart"/>
+      <w:r>
+        <w:rPr>
+          <w:rFonts w:ascii="Times New Roman" w:hAnsi="Times New Roman" w:cs="Times New Roman"/>
+          <w:highlight w:val="cyan"/>
+        </w:rPr>
+        <w:t>small_claims</w:t>
+      </w:r>
+      <w:proofErr w:type="spellEnd"/>
+      <w:r>
+        <w:rPr>
+          <w:rFonts w:ascii="Times New Roman" w:hAnsi="Times New Roman" w:cs="Times New Roman"/>
+          <w:highlight w:val="cyan"/>
+        </w:rPr>
+        <w:t xml:space="preserve"> == True </w:t>
+      </w:r>
+      <w:r>
+        <w:rPr>
+          <w:rFonts w:ascii="Times New Roman" w:hAnsi="Times New Roman" w:cs="Times New Roman"/>
+        </w:rPr>
+        <w:t xml:space="preserve"> or </w:t>
+      </w:r>
       <w:proofErr w:type="spellStart"/>
       <w:r>
         <w:rPr>
@@ -546,7 +665,7 @@
           <w:color w:val="212529"/>
           <w:shd w:val="clear" w:color="auto" w:fill="FFFFFF"/>
         </w:rPr>
-        <w:t xml:space="preserve">Small Claims' </w:t>
+        <w:t>Small Claims'</w:t>
       </w:r>
       <w:r>
         <w:rPr>
@@ -554,6 +673,30 @@
           <w:color w:val="212529"/>
           <w:shd w:val="clear" w:color="auto" w:fill="FFFFFF"/>
         </w:rPr>
+        <w:t>)</w:t>
+      </w:r>
+      <w:r>
+        <w:rPr>
+          <w:rFonts w:ascii="Times New Roman" w:hAnsi="Times New Roman" w:cs="Times New Roman"/>
+          <w:color w:val="212529"/>
+          <w:shd w:val="clear" w:color="auto" w:fill="FFFFFF"/>
+        </w:rPr>
+        <w:t xml:space="preserve"> </w:t>
+      </w:r>
+      <w:r>
+        <w:rPr>
+          <w:rFonts w:ascii="Times New Roman" w:hAnsi="Times New Roman" w:cs="Times New Roman"/>
+          <w:color w:val="212529"/>
+          <w:shd w:val="clear" w:color="auto" w:fill="FFFFFF"/>
+        </w:rPr>
+        <w:t xml:space="preserve"> </w:t>
+      </w:r>
+      <w:r>
+        <w:rPr>
+          <w:rFonts w:ascii="Times New Roman" w:hAnsi="Times New Roman" w:cs="Times New Roman"/>
+          <w:color w:val="212529"/>
+          <w:shd w:val="clear" w:color="auto" w:fill="FFFFFF"/>
+        </w:rPr>
         <w:t>%}</w:t>
       </w:r>
       <w:r>
@@ -572,55 +715,13 @@
         <w:rPr>
           <w:rFonts w:ascii="Times New Roman" w:hAnsi="Times New Roman" w:cs="Times New Roman"/>
         </w:rPr>
-        <w:t xml:space="preserve">, </w:t>
-      </w:r>
-      <w:r>
-        <w:rPr>
-          <w:rFonts w:ascii="Times New Roman" w:hAnsi="Times New Roman" w:cs="Times New Roman"/>
-        </w:rPr>
-        <w:t xml:space="preserve">{% </w:t>
-      </w:r>
-      <w:proofErr w:type="spellStart"/>
-      <w:r>
-        <w:rPr>
-          <w:rFonts w:ascii="Times New Roman" w:hAnsi="Times New Roman" w:cs="Times New Roman"/>
-        </w:rPr>
-        <w:t>elif</w:t>
-      </w:r>
-      <w:proofErr w:type="spellEnd"/>
+        <w:t>,</w:t>
+      </w:r>
       <w:r>
         <w:rPr>
           <w:rFonts w:ascii="Times New Roman" w:hAnsi="Times New Roman" w:cs="Times New Roman"/>
         </w:rPr>
         <w:t xml:space="preserve"> </w:t>
-      </w:r>
-      <w:proofErr w:type="spellStart"/>
-      <w:r>
-        <w:rPr>
-          <w:rFonts w:ascii="Times New Roman" w:hAnsi="Times New Roman" w:cs="Times New Roman"/>
-          <w:highlight w:val="cyan"/>
-        </w:rPr>
-        <w:t>small_claims</w:t>
-      </w:r>
-      <w:proofErr w:type="spellEnd"/>
-      <w:r>
-        <w:rPr>
-          <w:rFonts w:ascii="Times New Roman" w:hAnsi="Times New Roman" w:cs="Times New Roman"/>
-          <w:highlight w:val="cyan"/>
-        </w:rPr>
-        <w:t xml:space="preserve"> == </w:t>
-      </w:r>
-      <w:r>
-        <w:rPr>
-          <w:rFonts w:ascii="Times New Roman" w:hAnsi="Times New Roman" w:cs="Times New Roman"/>
-        </w:rPr>
-        <w:t>True</w:t>
-      </w:r>
-      <w:r>
-        <w:rPr>
-          <w:rFonts w:ascii="Times New Roman" w:hAnsi="Times New Roman" w:cs="Times New Roman"/>
-        </w:rPr>
-        <w:t xml:space="preserve"> %} Rule 8 of the Uniform Small Claims Rules</w:t>
       </w:r>
       <w:r>
         <w:rPr>
@@ -833,13 +934,22 @@
       <w:r>
         <w:rPr>
           <w:rFonts w:ascii="Times New Roman" w:hAnsi="Times New Roman" w:cs="Times New Roman"/>
+          <w:highlight w:val="cyan"/>
         </w:rPr>
         <w:t xml:space="preserve">and </w:t>
       </w:r>
-      <w:proofErr w:type="spellStart"/>
-      <w:r>
-        <w:rPr>
-          <w:rFonts w:ascii="Times New Roman" w:hAnsi="Times New Roman" w:cs="Times New Roman"/>
+      <w:r>
+        <w:rPr>
+          <w:rFonts w:ascii="Times New Roman" w:hAnsi="Times New Roman" w:cs="Times New Roman"/>
+          <w:highlight w:val="cyan"/>
+        </w:rPr>
+        <w:t>(</w:t>
+      </w:r>
+      <w:proofErr w:type="spellStart"/>
+      <w:r>
+        <w:rPr>
+          <w:rFonts w:ascii="Times New Roman" w:hAnsi="Times New Roman" w:cs="Times New Roman"/>
+          <w:highlight w:val="cyan"/>
         </w:rPr>
         <w:t>small_claims</w:t>
       </w:r>
@@ -847,18 +957,21 @@
       <w:r>
         <w:rPr>
           <w:rFonts w:ascii="Times New Roman" w:hAnsi="Times New Roman" w:cs="Times New Roman"/>
+          <w:highlight w:val="cyan"/>
         </w:rPr>
         <w:t xml:space="preserve"> </w:t>
       </w:r>
       <w:r>
         <w:rPr>
           <w:rFonts w:ascii="Times New Roman" w:hAnsi="Times New Roman" w:cs="Times New Roman"/>
+          <w:highlight w:val="cyan"/>
         </w:rPr>
         <w:t>==</w:t>
       </w:r>
       <w:r>
         <w:rPr>
           <w:rFonts w:ascii="Times New Roman" w:hAnsi="Times New Roman" w:cs="Times New Roman"/>
+          <w:highlight w:val="cyan"/>
         </w:rPr>
         <w:t xml:space="preserve"> True </w:t>
       </w:r>
@@ -866,7 +979,59 @@
         <w:rPr>
           <w:rFonts w:ascii="Times New Roman" w:hAnsi="Times New Roman" w:cs="Times New Roman"/>
         </w:rPr>
-        <w:t>%}</w:t>
+        <w:t xml:space="preserve"> or </w:t>
+      </w:r>
+      <w:proofErr w:type="spellStart"/>
+      <w:r>
+        <w:rPr>
+          <w:rFonts w:ascii="Times New Roman" w:hAnsi="Times New Roman" w:cs="Times New Roman"/>
+        </w:rPr>
+        <w:t>show_type</w:t>
+      </w:r>
+      <w:proofErr w:type="spellEnd"/>
+      <w:r>
+        <w:rPr>
+          <w:rFonts w:ascii="Times New Roman" w:hAnsi="Times New Roman" w:cs="Times New Roman"/>
+        </w:rPr>
+        <w:t xml:space="preserve"> == '</w:t>
+      </w:r>
+      <w:r>
+        <w:rPr>
+          <w:rFonts w:ascii="Times New Roman" w:hAnsi="Times New Roman" w:cs="Times New Roman"/>
+          <w:color w:val="212529"/>
+          <w:shd w:val="clear" w:color="auto" w:fill="FFFFFF"/>
+        </w:rPr>
+        <w:t>Small Claims'</w:t>
+      </w:r>
+      <w:r>
+        <w:rPr>
+          <w:rFonts w:ascii="Times New Roman" w:hAnsi="Times New Roman" w:cs="Times New Roman"/>
+          <w:color w:val="212529"/>
+          <w:shd w:val="clear" w:color="auto" w:fill="FFFFFF"/>
+        </w:rPr>
+        <w:t>)</w:t>
+      </w:r>
+      <w:r>
+        <w:rPr>
+          <w:rFonts w:ascii="Times New Roman" w:hAnsi="Times New Roman" w:cs="Times New Roman"/>
+          <w:color w:val="212529"/>
+          <w:shd w:val="clear" w:color="auto" w:fill="FFFFFF"/>
+        </w:rPr>
+        <w:t xml:space="preserve"> </w:t>
+      </w:r>
+      <w:r>
+        <w:rPr>
+          <w:rFonts w:ascii="Times New Roman" w:hAnsi="Times New Roman" w:cs="Times New Roman"/>
+          <w:color w:val="212529"/>
+          <w:shd w:val="clear" w:color="auto" w:fill="FFFFFF"/>
+        </w:rPr>
+        <w:t>%</w:t>
+      </w:r>
+      <w:r>
+        <w:rPr>
+          <w:rFonts w:ascii="Times New Roman" w:hAnsi="Times New Roman" w:cs="Times New Roman"/>
+        </w:rPr>
+        <w:t>}</w:t>
       </w:r>
       <w:r>
         <w:rPr>
@@ -979,13 +1144,23 @@
       <w:r>
         <w:rPr>
           <w:rFonts w:ascii="Times New Roman" w:hAnsi="Times New Roman" w:cs="Times New Roman"/>
+          <w:highlight w:val="cyan"/>
         </w:rPr>
         <w:t xml:space="preserve">and </w:t>
       </w:r>
-      <w:proofErr w:type="spellStart"/>
-      <w:r>
-        <w:rPr>
-          <w:rFonts w:ascii="Times New Roman" w:hAnsi="Times New Roman" w:cs="Times New Roman"/>
+      <w:r>
+        <w:rPr>
+          <w:rFonts w:ascii="Times New Roman" w:hAnsi="Times New Roman" w:cs="Times New Roman"/>
+          <w:highlight w:val="cyan"/>
+        </w:rPr>
+        <w:lastRenderedPageBreak/>
+        <w:t>(</w:t>
+      </w:r>
+      <w:proofErr w:type="spellStart"/>
+      <w:r>
+        <w:rPr>
+          <w:rFonts w:ascii="Times New Roman" w:hAnsi="Times New Roman" w:cs="Times New Roman"/>
+          <w:highlight w:val="cyan"/>
         </w:rPr>
         <w:t>small_claims</w:t>
       </w:r>
@@ -993,25 +1168,51 @@
       <w:r>
         <w:rPr>
           <w:rFonts w:ascii="Times New Roman" w:hAnsi="Times New Roman" w:cs="Times New Roman"/>
-        </w:rPr>
-        <w:t xml:space="preserve"> </w:t>
-      </w:r>
-      <w:r>
-        <w:rPr>
-          <w:rFonts w:ascii="Times New Roman" w:hAnsi="Times New Roman" w:cs="Times New Roman"/>
-        </w:rPr>
-        <w:lastRenderedPageBreak/>
-        <w:t>==</w:t>
-      </w:r>
-      <w:r>
-        <w:rPr>
-          <w:rFonts w:ascii="Times New Roman" w:hAnsi="Times New Roman" w:cs="Times New Roman"/>
-        </w:rPr>
-        <w:t xml:space="preserve"> True</w:t>
-      </w:r>
-      <w:r>
-        <w:rPr>
-          <w:rFonts w:ascii="Times New Roman" w:hAnsi="Times New Roman" w:cs="Times New Roman"/>
+          <w:highlight w:val="cyan"/>
+        </w:rPr>
+        <w:t xml:space="preserve"> == True </w:t>
+      </w:r>
+      <w:r>
+        <w:rPr>
+          <w:rFonts w:ascii="Times New Roman" w:hAnsi="Times New Roman" w:cs="Times New Roman"/>
+        </w:rPr>
+        <w:t xml:space="preserve"> or </w:t>
+      </w:r>
+      <w:proofErr w:type="spellStart"/>
+      <w:r>
+        <w:rPr>
+          <w:rFonts w:ascii="Times New Roman" w:hAnsi="Times New Roman" w:cs="Times New Roman"/>
+        </w:rPr>
+        <w:t>show_type</w:t>
+      </w:r>
+      <w:proofErr w:type="spellEnd"/>
+      <w:r>
+        <w:rPr>
+          <w:rFonts w:ascii="Times New Roman" w:hAnsi="Times New Roman" w:cs="Times New Roman"/>
+        </w:rPr>
+        <w:t xml:space="preserve"> == '</w:t>
+      </w:r>
+      <w:r>
+        <w:rPr>
+          <w:rFonts w:ascii="Times New Roman" w:hAnsi="Times New Roman" w:cs="Times New Roman"/>
+          <w:color w:val="212529"/>
+          <w:shd w:val="clear" w:color="auto" w:fill="FFFFFF"/>
+        </w:rPr>
+        <w:t>Small Claims'</w:t>
+      </w:r>
+      <w:r>
+        <w:rPr>
+          <w:rFonts w:ascii="Times New Roman" w:hAnsi="Times New Roman" w:cs="Times New Roman"/>
+          <w:color w:val="212529"/>
+          <w:shd w:val="clear" w:color="auto" w:fill="FFFFFF"/>
+        </w:rPr>
+        <w:t>)</w:t>
+      </w:r>
+      <w:r>
+        <w:rPr>
+          <w:rFonts w:ascii="Times New Roman" w:hAnsi="Times New Roman" w:cs="Times New Roman"/>
+          <w:color w:val="212529"/>
+          <w:shd w:val="clear" w:color="auto" w:fill="FFFFFF"/>
         </w:rPr>
         <w:t xml:space="preserve"> </w:t>
       </w:r>
@@ -1213,10 +1414,18 @@
         </w:rPr>
         <w:t xml:space="preserve">and </w:t>
       </w:r>
-      <w:proofErr w:type="spellStart"/>
-      <w:r>
-        <w:rPr>
-          <w:rFonts w:ascii="Times New Roman" w:hAnsi="Times New Roman" w:cs="Times New Roman"/>
+      <w:r>
+        <w:rPr>
+          <w:rFonts w:ascii="Times New Roman" w:hAnsi="Times New Roman" w:cs="Times New Roman"/>
+          <w:highlight w:val="cyan"/>
+        </w:rPr>
+        <w:t>(</w:t>
+      </w:r>
+      <w:proofErr w:type="spellStart"/>
+      <w:r>
+        <w:rPr>
+          <w:rFonts w:ascii="Times New Roman" w:hAnsi="Times New Roman" w:cs="Times New Roman"/>
+          <w:highlight w:val="cyan"/>
         </w:rPr>
         <w:t>small_claims</w:t>
       </w:r>
@@ -1224,8 +1433,53 @@
       <w:r>
         <w:rPr>
           <w:rFonts w:ascii="Times New Roman" w:hAnsi="Times New Roman" w:cs="Times New Roman"/>
+          <w:highlight w:val="cyan"/>
         </w:rPr>
         <w:t xml:space="preserve"> == True </w:t>
+      </w:r>
+      <w:r>
+        <w:rPr>
+          <w:rFonts w:ascii="Times New Roman" w:hAnsi="Times New Roman" w:cs="Times New Roman"/>
+        </w:rPr>
+        <w:t xml:space="preserve"> or </w:t>
+      </w:r>
+      <w:proofErr w:type="spellStart"/>
+      <w:r>
+        <w:rPr>
+          <w:rFonts w:ascii="Times New Roman" w:hAnsi="Times New Roman" w:cs="Times New Roman"/>
+        </w:rPr>
+        <w:t>show_type</w:t>
+      </w:r>
+      <w:proofErr w:type="spellEnd"/>
+      <w:r>
+        <w:rPr>
+          <w:rFonts w:ascii="Times New Roman" w:hAnsi="Times New Roman" w:cs="Times New Roman"/>
+        </w:rPr>
+        <w:t xml:space="preserve"> == '</w:t>
+      </w:r>
+      <w:r>
+        <w:rPr>
+          <w:rFonts w:ascii="Times New Roman" w:hAnsi="Times New Roman" w:cs="Times New Roman"/>
+          <w:color w:val="212529"/>
+          <w:shd w:val="clear" w:color="auto" w:fill="FFFFFF"/>
+        </w:rPr>
+        <w:t>Small Claims'</w:t>
+      </w:r>
+      <w:r>
+        <w:rPr>
+          <w:rFonts w:ascii="Times New Roman" w:hAnsi="Times New Roman" w:cs="Times New Roman"/>
+          <w:color w:val="212529"/>
+          <w:shd w:val="clear" w:color="auto" w:fill="FFFFFF"/>
+        </w:rPr>
+        <w:t>)</w:t>
+      </w:r>
+      <w:r>
+        <w:rPr>
+          <w:rFonts w:ascii="Times New Roman" w:hAnsi="Times New Roman" w:cs="Times New Roman"/>
+          <w:color w:val="212529"/>
+          <w:shd w:val="clear" w:color="auto" w:fill="FFFFFF"/>
+        </w:rPr>
+        <w:t xml:space="preserve"> </w:t>
       </w:r>
       <w:r>
         <w:rPr>
@@ -1699,20 +1953,14 @@
           <w:rFonts w:ascii="Times New Roman" w:hAnsi="Times New Roman" w:cs="Times New Roman"/>
           <w:i/>
         </w:rPr>
+        <w:lastRenderedPageBreak/>
         <w:t>Uzoma v. Okereke</w:t>
       </w:r>
       <w:r>
         <w:rPr>
           <w:rFonts w:ascii="Times New Roman" w:hAnsi="Times New Roman" w:cs="Times New Roman"/>
         </w:rPr>
-        <w:t xml:space="preserve">, 88 Mass. App. Ct. 330, 330 (2015). “If a judgment is void for lack of subject </w:t>
-      </w:r>
-      <w:r>
-        <w:rPr>
-          <w:rFonts w:ascii="Times New Roman" w:hAnsi="Times New Roman" w:cs="Times New Roman"/>
-        </w:rPr>
-        <w:lastRenderedPageBreak/>
-        <w:t xml:space="preserve">matter or personal jurisdiction, or for failure to conform to the requirements of due process of law, the judge must vacate it.” </w:t>
+        <w:t xml:space="preserve">, 88 Mass. App. Ct. 330, 330 (2015). “If a judgment is void for lack of subject matter or personal jurisdiction, or for failure to conform to the requirements of due process of law, the judge must vacate it.” </w:t>
       </w:r>
       <w:r>
         <w:rPr>
@@ -1913,10 +2161,18 @@
         </w:rPr>
         <w:t xml:space="preserve">and </w:t>
       </w:r>
-      <w:proofErr w:type="spellStart"/>
-      <w:r>
-        <w:rPr>
-          <w:rFonts w:ascii="Times New Roman" w:hAnsi="Times New Roman" w:cs="Times New Roman"/>
+      <w:r>
+        <w:rPr>
+          <w:rFonts w:ascii="Times New Roman" w:hAnsi="Times New Roman" w:cs="Times New Roman"/>
+          <w:highlight w:val="cyan"/>
+        </w:rPr>
+        <w:t>(</w:t>
+      </w:r>
+      <w:proofErr w:type="spellStart"/>
+      <w:r>
+        <w:rPr>
+          <w:rFonts w:ascii="Times New Roman" w:hAnsi="Times New Roman" w:cs="Times New Roman"/>
+          <w:highlight w:val="cyan"/>
         </w:rPr>
         <w:t>small_claims</w:t>
       </w:r>
@@ -1924,6 +2180,51 @@
       <w:r>
         <w:rPr>
           <w:rFonts w:ascii="Times New Roman" w:hAnsi="Times New Roman" w:cs="Times New Roman"/>
+          <w:highlight w:val="cyan"/>
+        </w:rPr>
+        <w:t xml:space="preserve"> == True </w:t>
+      </w:r>
+      <w:r>
+        <w:rPr>
+          <w:rFonts w:ascii="Times New Roman" w:hAnsi="Times New Roman" w:cs="Times New Roman"/>
+        </w:rPr>
+        <w:t xml:space="preserve"> or </w:t>
+      </w:r>
+      <w:proofErr w:type="spellStart"/>
+      <w:r>
+        <w:rPr>
+          <w:rFonts w:ascii="Times New Roman" w:hAnsi="Times New Roman" w:cs="Times New Roman"/>
+        </w:rPr>
+        <w:t>show_type</w:t>
+      </w:r>
+      <w:proofErr w:type="spellEnd"/>
+      <w:r>
+        <w:rPr>
+          <w:rFonts w:ascii="Times New Roman" w:hAnsi="Times New Roman" w:cs="Times New Roman"/>
+        </w:rPr>
+        <w:t xml:space="preserve"> == '</w:t>
+      </w:r>
+      <w:r>
+        <w:rPr>
+          <w:rFonts w:ascii="Times New Roman" w:hAnsi="Times New Roman" w:cs="Times New Roman"/>
+          <w:color w:val="212529"/>
+          <w:shd w:val="clear" w:color="auto" w:fill="FFFFFF"/>
+        </w:rPr>
+        <w:t>Small Claims'</w:t>
+      </w:r>
+      <w:r>
+        <w:rPr>
+          <w:rFonts w:ascii="Times New Roman" w:hAnsi="Times New Roman" w:cs="Times New Roman"/>
+          <w:color w:val="212529"/>
+          <w:shd w:val="clear" w:color="auto" w:fill="FFFFFF"/>
+        </w:rPr>
+        <w:t>)</w:t>
+      </w:r>
+      <w:r>
+        <w:rPr>
+          <w:rFonts w:ascii="Times New Roman" w:hAnsi="Times New Roman" w:cs="Times New Roman"/>
+          <w:color w:val="212529"/>
+          <w:shd w:val="clear" w:color="auto" w:fill="FFFFFF"/>
         </w:rPr>
         <w:t xml:space="preserve"> </w:t>
       </w:r>
@@ -1931,19 +2232,7 @@
         <w:rPr>
           <w:rFonts w:ascii="Times New Roman" w:hAnsi="Times New Roman" w:cs="Times New Roman"/>
         </w:rPr>
-        <w:t>==</w:t>
-      </w:r>
-      <w:r>
-        <w:rPr>
-          <w:rFonts w:ascii="Times New Roman" w:hAnsi="Times New Roman" w:cs="Times New Roman"/>
-        </w:rPr>
-        <w:t xml:space="preserve"> True</w:t>
-      </w:r>
-      <w:r>
-        <w:rPr>
-          <w:rFonts w:ascii="Times New Roman" w:hAnsi="Times New Roman" w:cs="Times New Roman"/>
-        </w:rPr>
-        <w:t xml:space="preserve"> %</w:t>
+        <w:t>%</w:t>
       </w:r>
       <w:r>
         <w:rPr>
@@ -2135,6 +2424,7 @@
         <w:rPr>
           <w:rFonts w:ascii="Times New Roman" w:hAnsi="Times New Roman" w:cs="Times New Roman"/>
         </w:rPr>
+        <w:lastRenderedPageBreak/>
         <w:t>Thus, the Default Judgment must be vacated.</w:t>
       </w:r>
     </w:p>
@@ -2151,7 +2441,6 @@
         <w:rPr>
           <w:rFonts w:ascii="Times New Roman" w:hAnsi="Times New Roman" w:cs="Times New Roman"/>
         </w:rPr>
-        <w:lastRenderedPageBreak/>
         <w:t>{%</w:t>
       </w:r>
       <w:r>
@@ -2525,17 +2814,8 @@
           <w:sz w:val="24"/>
           <w:szCs w:val="24"/>
         </w:rPr>
-        <w:t xml:space="preserve">These state, federal, and internal proclamations, which began before judgment entered, demonstrate extraordinary circumstances within the scope of Rule 60(b)(6) .  The Housing Court </w:t>
-      </w:r>
-      <w:r>
-        <w:rPr>
-          <w:rFonts w:ascii="Times New Roman" w:hAnsi="Times New Roman" w:cs="Times New Roman"/>
-          <w:color w:val="auto"/>
-          <w:sz w:val="24"/>
-          <w:szCs w:val="24"/>
-        </w:rPr>
         <w:lastRenderedPageBreak/>
-        <w:t xml:space="preserve">Department has already recognized such extraordinary circumstances, issuing a Standing Order that “any default judgment entered between March 1, 2020, and April 21, 2020, </w:t>
+        <w:t xml:space="preserve">These state, federal, and internal proclamations, which began before judgment entered, demonstrate extraordinary circumstances within the scope of Rule 60(b)(6) .  The Housing Court Department has already recognized such extraordinary circumstances, issuing a Standing Order that “any default judgment entered between March 1, 2020, and April 21, 2020, </w:t>
       </w:r>
       <w:r>
         <w:rPr>
@@ -2731,10 +3011,18 @@
         </w:rPr>
         <w:t xml:space="preserve"> and </w:t>
       </w:r>
-      <w:proofErr w:type="spellStart"/>
-      <w:r>
-        <w:rPr>
-          <w:rFonts w:ascii="Times New Roman" w:hAnsi="Times New Roman" w:cs="Times New Roman"/>
+      <w:r>
+        <w:rPr>
+          <w:rFonts w:ascii="Times New Roman" w:hAnsi="Times New Roman" w:cs="Times New Roman"/>
+          <w:highlight w:val="cyan"/>
+        </w:rPr>
+        <w:t>(</w:t>
+      </w:r>
+      <w:proofErr w:type="spellStart"/>
+      <w:r>
+        <w:rPr>
+          <w:rFonts w:ascii="Times New Roman" w:hAnsi="Times New Roman" w:cs="Times New Roman"/>
+          <w:highlight w:val="cyan"/>
         </w:rPr>
         <w:t>small_claims</w:t>
       </w:r>
@@ -2742,6 +3030,51 @@
       <w:r>
         <w:rPr>
           <w:rFonts w:ascii="Times New Roman" w:hAnsi="Times New Roman" w:cs="Times New Roman"/>
+          <w:highlight w:val="cyan"/>
+        </w:rPr>
+        <w:t xml:space="preserve"> == True </w:t>
+      </w:r>
+      <w:r>
+        <w:rPr>
+          <w:rFonts w:ascii="Times New Roman" w:hAnsi="Times New Roman" w:cs="Times New Roman"/>
+        </w:rPr>
+        <w:t xml:space="preserve"> or </w:t>
+      </w:r>
+      <w:proofErr w:type="spellStart"/>
+      <w:r>
+        <w:rPr>
+          <w:rFonts w:ascii="Times New Roman" w:hAnsi="Times New Roman" w:cs="Times New Roman"/>
+        </w:rPr>
+        <w:t>show_type</w:t>
+      </w:r>
+      <w:proofErr w:type="spellEnd"/>
+      <w:r>
+        <w:rPr>
+          <w:rFonts w:ascii="Times New Roman" w:hAnsi="Times New Roman" w:cs="Times New Roman"/>
+        </w:rPr>
+        <w:t xml:space="preserve"> == '</w:t>
+      </w:r>
+      <w:r>
+        <w:rPr>
+          <w:rFonts w:ascii="Times New Roman" w:hAnsi="Times New Roman" w:cs="Times New Roman"/>
+          <w:color w:val="212529"/>
+          <w:shd w:val="clear" w:color="auto" w:fill="FFFFFF"/>
+        </w:rPr>
+        <w:t>Small Claims'</w:t>
+      </w:r>
+      <w:r>
+        <w:rPr>
+          <w:rFonts w:ascii="Times New Roman" w:hAnsi="Times New Roman" w:cs="Times New Roman"/>
+          <w:color w:val="212529"/>
+          <w:shd w:val="clear" w:color="auto" w:fill="FFFFFF"/>
+        </w:rPr>
+        <w:t>)</w:t>
+      </w:r>
+      <w:r>
+        <w:rPr>
+          <w:rFonts w:ascii="Times New Roman" w:hAnsi="Times New Roman" w:cs="Times New Roman"/>
+          <w:color w:val="212529"/>
+          <w:shd w:val="clear" w:color="auto" w:fill="FFFFFF"/>
         </w:rPr>
         <w:t xml:space="preserve"> </w:t>
       </w:r>
@@ -2749,19 +3082,7 @@
         <w:rPr>
           <w:rFonts w:ascii="Times New Roman" w:hAnsi="Times New Roman" w:cs="Times New Roman"/>
         </w:rPr>
-        <w:t>==</w:t>
-      </w:r>
-      <w:r>
-        <w:rPr>
-          <w:rFonts w:ascii="Times New Roman" w:hAnsi="Times New Roman" w:cs="Times New Roman"/>
-        </w:rPr>
-        <w:t xml:space="preserve"> True</w:t>
-      </w:r>
-      <w:r>
-        <w:rPr>
-          <w:rFonts w:ascii="Times New Roman" w:hAnsi="Times New Roman" w:cs="Times New Roman"/>
-        </w:rPr>
-        <w:t xml:space="preserve"> %}</w:t>
+        <w:t>%}</w:t>
       </w:r>
     </w:p>
     <w:p>
@@ -2819,7 +3140,11 @@
       </w:r>
       <w:proofErr w:type="gramEnd"/>
       <w:r>
-        <w:t xml:space="preserve"> and later declared COVID-19 to be a global pandemic. On January 31, 2020, United States Health and Human Services Secretary Alex M. Azar II declared a public health emergency for the entire United States. As of March 10, 2020, the day that Governor Baker declared a State of Emergency in Massachusetts, there were already more than 114,000 confirmed cases of COVID-19 worldwide, and over 4,000 of those cases had resulted in death. </w:t>
+        <w:t xml:space="preserve"> and later declared COVID-19 to be a global pandemic. On January 31, 2020, United States Health and Human Services Secretary Alex M. Azar II declared a public health emergency for the entire United States. As of March 10, 2020, the day that Governor Baker declared a State of Emergency in Massachusetts, there were already more than </w:t>
+      </w:r>
+      <w:r>
+        <w:lastRenderedPageBreak/>
+        <w:t xml:space="preserve">114,000 confirmed cases of COVID-19 worldwide, and over 4,000 of those cases had resulted in death. </w:t>
       </w:r>
     </w:p>
     <w:p>
@@ -2829,7 +3154,6 @@
         <w:ind w:firstLine="630"/>
       </w:pPr>
       <w:r>
-        <w:lastRenderedPageBreak/>
         <w:t xml:space="preserve">As Governor Baker stated in his Executive Order declaring the State of Emergency, “the worldwide outbreak of COVID-19 and the effects of its extreme risk of person-to-person transmission throughout the United States and the Commonwealth significantly affect the life and health of our people, as well as the economy, and is a disaster that impacts the health, security, and safety of the public[.]” Executive Order No. 591: Declaration of a State of Emergency to Respond to COVID-19. </w:t>
       </w:r>
     </w:p>
@@ -3113,7 +3437,14 @@
         <w:rPr>
           <w:rFonts w:ascii="Times New Roman" w:hAnsi="Times New Roman" w:cs="Times New Roman"/>
         </w:rPr>
-        <w:t xml:space="preserve">, 67 Mass. App. Ct. 166, 172 (2006). It is also well-settled that, when service is inadequate to provide proper notice of an action, the principles of due process are not satisfied. </w:t>
+        <w:t xml:space="preserve">, 67 Mass. App. Ct. 166, 172 (2006). It is also well-settled that, when service is </w:t>
+      </w:r>
+      <w:r>
+        <w:rPr>
+          <w:rFonts w:ascii="Times New Roman" w:hAnsi="Times New Roman" w:cs="Times New Roman"/>
+        </w:rPr>
+        <w:lastRenderedPageBreak/>
+        <w:t xml:space="preserve">inadequate to provide proper notice of an action, the principles of due process are not satisfied. </w:t>
       </w:r>
       <w:r>
         <w:rPr>
@@ -3126,14 +3457,7 @@
         <w:rPr>
           <w:rFonts w:ascii="Times New Roman" w:hAnsi="Times New Roman" w:cs="Times New Roman"/>
         </w:rPr>
-        <w:t xml:space="preserve">, 88 Mass. App. Ct. 330, 330 (2015). “If a judgment is void for lack of subject </w:t>
-      </w:r>
-      <w:r>
-        <w:rPr>
-          <w:rFonts w:ascii="Times New Roman" w:hAnsi="Times New Roman" w:cs="Times New Roman"/>
-        </w:rPr>
-        <w:lastRenderedPageBreak/>
-        <w:t xml:space="preserve">matter or personal jurisdiction, or for failure to conform to the requirements of due process of law, the judge must vacate it.” </w:t>
+        <w:t xml:space="preserve">, 88 Mass. App. Ct. 330, 330 (2015). “If a judgment is void for lack of subject matter or personal jurisdiction, or for failure to conform to the requirements of due process of law, the judge must vacate it.” </w:t>
       </w:r>
       <w:r>
         <w:rPr>
@@ -3381,7 +3705,17 @@
           <w:sz w:val="24"/>
           <w:szCs w:val="24"/>
         </w:rPr>
-        <w:t>As Governor Baker stated in his Executive Order declaring the State of Emergency, “the worldwide outbreak of COVID-19 and the effects of its extreme risk of person-to-person transmission throughout the United States and the Commonwealth significantly affect the life and health of our people, as well as the economy, and is a disaster that impacts the health, security, and safety of the public[.]”  Executive Order No. 591: Declaration of a State of Emergency to Respond to COVID-19.</w:t>
+        <w:t xml:space="preserve">As Governor Baker stated in his Executive Order declaring the State of Emergency, “the worldwide outbreak of COVID-19 and the effects of its extreme risk of person-to-person transmission throughout the United States and the Commonwealth significantly affect the life and health of our people, as well as the economy, and is a disaster that impacts the health, security, and </w:t>
+      </w:r>
+      <w:r>
+        <w:rPr>
+          <w:rFonts w:ascii="Times New Roman" w:hAnsi="Times New Roman" w:cs="Times New Roman"/>
+          <w:color w:val="auto"/>
+          <w:sz w:val="24"/>
+          <w:szCs w:val="24"/>
+        </w:rPr>
+        <w:lastRenderedPageBreak/>
+        <w:t>safety of the public[.]”  Executive Order No. 591: Declaration of a State of Emergency to Respond to COVID-19.</w:t>
       </w:r>
     </w:p>
     <w:p>
@@ -3404,7 +3738,6 @@
           <w:sz w:val="24"/>
           <w:szCs w:val="24"/>
         </w:rPr>
-        <w:lastRenderedPageBreak/>
         <w:t xml:space="preserve">These state, federal, and internal proclamations, which began before judgment entered, demonstrate extraordinary circumstances within the scope of Rule 60(b)(6) .  The Housing Court Department has already recognized such extraordinary circumstances, issuing a Standing Order that “any default judgment entered between March 1, 2020, and April 21, 2020, </w:t>
       </w:r>
       <w:r>
@@ -3599,10 +3932,18 @@
         </w:rPr>
         <w:t xml:space="preserve">and </w:t>
       </w:r>
-      <w:proofErr w:type="spellStart"/>
-      <w:r>
-        <w:rPr>
-          <w:rFonts w:ascii="Times New Roman" w:hAnsi="Times New Roman" w:cs="Times New Roman"/>
+      <w:r>
+        <w:rPr>
+          <w:rFonts w:ascii="Times New Roman" w:hAnsi="Times New Roman" w:cs="Times New Roman"/>
+          <w:highlight w:val="cyan"/>
+        </w:rPr>
+        <w:t>(</w:t>
+      </w:r>
+      <w:proofErr w:type="spellStart"/>
+      <w:r>
+        <w:rPr>
+          <w:rFonts w:ascii="Times New Roman" w:hAnsi="Times New Roman" w:cs="Times New Roman"/>
+          <w:highlight w:val="cyan"/>
         </w:rPr>
         <w:t>small_claims</w:t>
       </w:r>
@@ -3610,12 +3951,51 @@
       <w:r>
         <w:rPr>
           <w:rFonts w:ascii="Times New Roman" w:hAnsi="Times New Roman" w:cs="Times New Roman"/>
-        </w:rPr>
-        <w:t xml:space="preserve"> == True</w:t>
-      </w:r>
-      <w:r>
-        <w:rPr>
-          <w:rFonts w:ascii="Times New Roman" w:hAnsi="Times New Roman" w:cs="Times New Roman"/>
+          <w:highlight w:val="cyan"/>
+        </w:rPr>
+        <w:t xml:space="preserve"> == True </w:t>
+      </w:r>
+      <w:r>
+        <w:rPr>
+          <w:rFonts w:ascii="Times New Roman" w:hAnsi="Times New Roman" w:cs="Times New Roman"/>
+        </w:rPr>
+        <w:t xml:space="preserve"> or </w:t>
+      </w:r>
+      <w:proofErr w:type="spellStart"/>
+      <w:r>
+        <w:rPr>
+          <w:rFonts w:ascii="Times New Roman" w:hAnsi="Times New Roman" w:cs="Times New Roman"/>
+        </w:rPr>
+        <w:t>show_type</w:t>
+      </w:r>
+      <w:proofErr w:type="spellEnd"/>
+      <w:r>
+        <w:rPr>
+          <w:rFonts w:ascii="Times New Roman" w:hAnsi="Times New Roman" w:cs="Times New Roman"/>
+        </w:rPr>
+        <w:t xml:space="preserve"> == '</w:t>
+      </w:r>
+      <w:r>
+        <w:rPr>
+          <w:rFonts w:ascii="Times New Roman" w:hAnsi="Times New Roman" w:cs="Times New Roman"/>
+          <w:color w:val="212529"/>
+          <w:shd w:val="clear" w:color="auto" w:fill="FFFFFF"/>
+        </w:rPr>
+        <w:t>Small Claims'</w:t>
+      </w:r>
+      <w:r>
+        <w:rPr>
+          <w:rFonts w:ascii="Times New Roman" w:hAnsi="Times New Roman" w:cs="Times New Roman"/>
+          <w:color w:val="212529"/>
+          <w:shd w:val="clear" w:color="auto" w:fill="FFFFFF"/>
+        </w:rPr>
+        <w:t>)</w:t>
+      </w:r>
+      <w:r>
+        <w:rPr>
+          <w:rFonts w:ascii="Times New Roman" w:hAnsi="Times New Roman" w:cs="Times New Roman"/>
+          <w:color w:val="212529"/>
+          <w:shd w:val="clear" w:color="auto" w:fill="FFFFFF"/>
         </w:rPr>
         <w:t xml:space="preserve"> </w:t>
       </w:r>
@@ -3651,7 +4031,14 @@
         <w:rPr>
           <w:bdr w:val="none" w:sz="0" w:space="0" w:color="auto" w:frame="1"/>
         </w:rPr>
-        <w:t>As grounds for the motion, Defendant asserts that no notice of this action was received by the Defendant, as is required by Rules 2(b) and 8 of the Uniform Small Claims Rules. In addition, she also asserts that her default judgment should be vacated in light of the extraordinary circumstances presented by the COVID-19 pandemic.</w:t>
+        <w:t xml:space="preserve">As grounds for the motion, Defendant asserts that no notice of this action was received by the Defendant, as is required by Rules 2(b) and 8 of the Uniform Small Claims </w:t>
+      </w:r>
+      <w:r>
+        <w:rPr>
+          <w:bdr w:val="none" w:sz="0" w:space="0" w:color="auto" w:frame="1"/>
+        </w:rPr>
+        <w:lastRenderedPageBreak/>
+        <w:t>Rules. In addition, she also asserts that her default judgment should be vacated in light of the extraordinary circumstances presented by the COVID-19 pandemic.</w:t>
       </w:r>
     </w:p>
     <w:p>
@@ -3676,7 +4063,6 @@
           <w:u w:val="single"/>
           <w:bdr w:val="none" w:sz="0" w:space="0" w:color="auto" w:frame="1"/>
         </w:rPr>
-        <w:lastRenderedPageBreak/>
         <w:t>Lack of Notice</w:t>
       </w:r>
     </w:p>
@@ -3878,11 +4264,11 @@
       </w:r>
       <w:proofErr w:type="gramEnd"/>
       <w:r>
-        <w:t xml:space="preserve"> and later declared COVID-19 to be a global pandemic. On January 31, 2020, United States Health and Human Services Secretary Alex M. Azar II declared a public health emergency for the entire United States. As of March 10, 2020, the day that </w:t>
+        <w:t xml:space="preserve"> and later declared COVID-19 to be a global pandemic. On </w:t>
       </w:r>
       <w:r>
         <w:lastRenderedPageBreak/>
-        <w:t xml:space="preserve">Governor Baker declared a State of Emergency in Massachusetts, there were already more than 114,000 confirmed cases of COVID-19 worldwide, and over 4,000 of those cases had resulted in death. </w:t>
+        <w:t xml:space="preserve">January 31, 2020, United States Health and Human Services Secretary Alex M. Azar II declared a public health emergency for the entire United States. As of March 10, 2020, the day that Governor Baker declared a State of Emergency in Massachusetts, there were already more than 114,000 confirmed cases of COVID-19 worldwide, and over 4,000 of those cases had resulted in death. </w:t>
       </w:r>
     </w:p>
     <w:p>
@@ -3964,6 +4350,7 @@
         <w:spacing w:before="0" w:beforeAutospacing="0" w:after="0" w:afterAutospacing="0" w:line="480" w:lineRule="auto"/>
       </w:pPr>
       <w:r>
+        <w:lastRenderedPageBreak/>
         <w:t>Further, good cause exists to vacate the default judgment based on Defendant’s lack of notice of the original court hearing and in light of the extraordinary circumstances of COVID-19 pandemic.</w:t>
       </w:r>
     </w:p>
@@ -3973,7 +4360,6 @@
         <w:spacing w:before="0" w:beforeAutospacing="0" w:after="0" w:afterAutospacing="0" w:line="480" w:lineRule="auto"/>
       </w:pPr>
       <w:r>
-        <w:lastRenderedPageBreak/>
         <w:t>WHEREFORE, the Defendant respectfully requests that the Court remove Defendant’s default and vacate the default judgment that was entered against her in this case.</w:t>
       </w:r>
     </w:p>
@@ -5298,6 +5684,7 @@
     <w:rsid w:val="00AE4196"/>
     <w:rsid w:val="00B213F1"/>
     <w:rsid w:val="00B30D8B"/>
+    <w:rsid w:val="00C354A3"/>
     <w:rsid w:val="00C434E7"/>
     <w:rsid w:val="00CB0B96"/>
     <w:rsid w:val="00DC2188"/>

</xml_diff>

<commit_message>
no result page working
</commit_message>
<xml_diff>
--- a/docassemble/ConsumerDefaultMC/data/templates/consumer_debt_default_motion.docx
+++ b/docassemble/ConsumerDefaultMC/data/templates/consumer_debt_default_motion.docx
@@ -6,7 +6,7 @@
       <w:pPr>
         <w:pStyle w:val="LeftSS"/>
         <w:rPr>
-          <w:smallCaps/>
+          <w:caps/>
         </w:rPr>
       </w:pPr>
     </w:p>
@@ -18,23 +18,13 @@
         </w:tabs>
         <w:spacing w:before="0" w:after="240"/>
         <w:rPr>
-          <w:caps w:val="0"/>
-          <w:smallCaps/>
-          <w:highlight w:val="cyan"/>
-        </w:rPr>
-      </w:pPr>
-      <w:r>
-        <w:rPr>
-          <w:caps w:val="0"/>
-          <w:smallCaps/>
-        </w:rPr>
-        <w:t>Commonwealth of Massachusetts</w:t>
-      </w:r>
-      <w:r>
-        <w:rPr>
-          <w:caps w:val="0"/>
-          <w:smallCaps/>
-        </w:rPr>
+          <w:color w:val="212529"/>
+        </w:rPr>
+      </w:pPr>
+      <w:r>
+        <w:t>commonwealth of massachusetts</w:t>
+      </w:r>
+      <w:r>
         <w:br/>
       </w:r>
       <w:r>
@@ -42,139 +32,35 @@
           <w:rStyle w:val="l"/>
           <w:color w:val="212529"/>
         </w:rPr>
-        <w:t>{% if</w:t>
-      </w:r>
-      <w:r>
-        <w:rPr>
-          <w:rStyle w:val="l"/>
-          <w:color w:val="212529"/>
-        </w:rPr>
-        <w:t xml:space="preserve"> not</w:t>
-      </w:r>
-      <w:r>
-        <w:rPr>
-          <w:rStyle w:val="l"/>
-          <w:color w:val="212529"/>
-        </w:rPr>
-        <w:t xml:space="preserve"> </w:t>
-      </w:r>
-      <w:proofErr w:type="spellStart"/>
-      <w:r>
-        <w:rPr>
-          <w:rStyle w:val="l"/>
-          <w:color w:val="212529"/>
-        </w:rPr>
-        <w:t>use_court_result</w:t>
-      </w:r>
-      <w:proofErr w:type="spellEnd"/>
-      <w:r>
-        <w:rPr>
-          <w:rStyle w:val="l"/>
-          <w:color w:val="212529"/>
-        </w:rPr>
-        <w:t xml:space="preserve"> </w:t>
-      </w:r>
-      <w:r>
-        <w:rPr>
-          <w:rStyle w:val="l"/>
-          <w:color w:val="212529"/>
-        </w:rPr>
-        <w:t xml:space="preserve"> </w:t>
-      </w:r>
-      <w:r>
-        <w:rPr>
-          <w:rStyle w:val="l"/>
-          <w:color w:val="212529"/>
-        </w:rPr>
-        <w:t>%}</w:t>
-      </w:r>
-      <w:r>
-        <w:rPr>
-          <w:caps w:val="0"/>
-          <w:smallCaps/>
-        </w:rPr>
+        <w:t>{% if defined('</w:t>
+      </w:r>
+      <w:proofErr w:type="spellStart"/>
+      <w:r>
+        <w:t>trial_court</w:t>
+      </w:r>
+      <w:proofErr w:type="spellEnd"/>
+      <w:r>
+        <w:t xml:space="preserve">') %}{{ </w:t>
+      </w:r>
+      <w:proofErr w:type="spellStart"/>
+      <w:r>
+        <w:t>trial_court</w:t>
+      </w:r>
+      <w:proofErr w:type="spellEnd"/>
+      <w:r>
+        <w:t xml:space="preserve"> }} court</w:t>
+      </w:r>
+      <w:r>
+        <w:br/>
         <w:t xml:space="preserve">{{ </w:t>
       </w:r>
       <w:proofErr w:type="spellStart"/>
       <w:r>
-        <w:rPr>
-          <w:caps w:val="0"/>
-          <w:smallCaps/>
-        </w:rPr>
-        <w:t>trial_court</w:t>
-      </w:r>
-      <w:proofErr w:type="spellEnd"/>
-      <w:r>
-        <w:rPr>
-          <w:caps w:val="0"/>
-          <w:smallCaps/>
-        </w:rPr>
-        <w:t xml:space="preserve"> }}</w:t>
-      </w:r>
-      <w:r>
-        <w:rPr>
-          <w:caps w:val="0"/>
-          <w:smallCaps/>
-        </w:rPr>
-        <w:t xml:space="preserve"> </w:t>
-      </w:r>
-      <w:r>
-        <w:rPr>
-          <w:caps w:val="0"/>
-          <w:smallCaps/>
-        </w:rPr>
-        <w:t>Court</w:t>
-      </w:r>
-      <w:r>
-        <w:rPr>
-          <w:caps w:val="0"/>
-          <w:smallCaps/>
-        </w:rPr>
-        <w:br/>
-      </w:r>
-      <w:r>
-        <w:rPr>
-          <w:caps w:val="0"/>
-          <w:smallCaps/>
-        </w:rPr>
-        <w:t xml:space="preserve">{{ </w:t>
-      </w:r>
-      <w:proofErr w:type="spellStart"/>
-      <w:r>
-        <w:rPr>
-          <w:caps w:val="0"/>
-          <w:smallCaps/>
-        </w:rPr>
         <w:t>trial_court.department</w:t>
       </w:r>
       <w:proofErr w:type="spellEnd"/>
       <w:r>
-        <w:rPr>
-          <w:caps w:val="0"/>
-          <w:smallCaps/>
-        </w:rPr>
-        <w:t xml:space="preserve"> }} </w:t>
-      </w:r>
-      <w:r>
-        <w:rPr>
-          <w:caps w:val="0"/>
-          <w:smallCaps/>
-        </w:rPr>
-        <w:t>department</w:t>
-      </w:r>
-      <w:r>
-        <w:rPr>
-          <w:caps w:val="0"/>
-          <w:smallCaps/>
-        </w:rPr>
-        <w:t xml:space="preserve"> of the trial court</w:t>
-      </w:r>
-      <w:r>
-        <w:rPr>
-          <w:caps w:val="0"/>
-          <w:smallCaps/>
-        </w:rPr>
-        <w:t xml:space="preserve"> {% endif %}</w:t>
+        <w:t xml:space="preserve"> }} department of the trial court {% endif %}</w:t>
       </w:r>
     </w:p>
     <w:tbl>
@@ -196,6 +82,9 @@
         <w:gridCol w:w="4675"/>
       </w:tblGrid>
       <w:tr>
+        <w:trPr>
+          <w:trHeight w:val="189"/>
+        </w:trPr>
         <w:tc>
           <w:tcPr>
             <w:tcW w:w="4675" w:type="dxa"/>
@@ -215,25 +104,55 @@
                 <w:caps/>
                 <w:color w:val="212529"/>
               </w:rPr>
-              <w:t xml:space="preserve">{% if </w:t>
+              <w:t>{% if defined('</w:t>
             </w:r>
             <w:proofErr w:type="spellStart"/>
+            <w:r>
+              <w:rPr>
+                <w:caps/>
+              </w:rPr>
+              <w:t>show_court</w:t>
+            </w:r>
+            <w:proofErr w:type="spellEnd"/>
+            <w:r>
+              <w:rPr>
+                <w:caps/>
+              </w:rPr>
+              <w:t>')</w:t>
+            </w:r>
+            <w:r>
+              <w:rPr>
+                <w:caps/>
+              </w:rPr>
+              <w:t xml:space="preserve"> and </w:t>
+            </w:r>
+            <w:proofErr w:type="spellStart"/>
+            <w:r>
+              <w:rPr>
+                <w:caps/>
+              </w:rPr>
+              <w:t>show_court</w:t>
+            </w:r>
+            <w:proofErr w:type="spellEnd"/>
+            <w:r>
+              <w:rPr>
+                <w:caps/>
+              </w:rPr>
+              <w:t xml:space="preserve"> != None</w:t>
+            </w:r>
+            <w:r>
+              <w:rPr>
+                <w:caps/>
+              </w:rPr>
+              <w:t xml:space="preserve"> </w:t>
+            </w:r>
             <w:r>
               <w:rPr>
                 <w:rStyle w:val="l"/>
                 <w:caps/>
                 <w:color w:val="212529"/>
               </w:rPr>
-              <w:t>use_court_result</w:t>
-            </w:r>
-            <w:proofErr w:type="spellEnd"/>
-            <w:r>
-              <w:rPr>
-                <w:rStyle w:val="l"/>
-                <w:caps/>
-                <w:color w:val="212529"/>
-              </w:rPr>
-              <w:t xml:space="preserve"> %} {{</w:t>
+              <w:t>%}{{</w:t>
             </w:r>
             <w:r>
               <w:rPr>
@@ -293,22 +212,28 @@
           <w:p>
             <w:pPr>
               <w:jc w:val="right"/>
+              <w:rPr>
+                <w:caps/>
+              </w:rPr>
             </w:pPr>
             <w:r>
               <w:rPr>
                 <w:caps/>
               </w:rPr>
-              <w:t>ACTION</w:t>
-            </w:r>
-            <w:r>
-              <w:t xml:space="preserve"> NO. {{ </w:t>
+              <w:t xml:space="preserve">action no. {{ </w:t>
             </w:r>
             <w:proofErr w:type="spellStart"/>
             <w:r>
+              <w:rPr>
+                <w:caps/>
+              </w:rPr>
               <w:t>docketnumber_input</w:t>
             </w:r>
             <w:proofErr w:type="spellEnd"/>
             <w:r>
+              <w:rPr>
+                <w:caps/>
+              </w:rPr>
               <w:t xml:space="preserve"> }}</w:t>
             </w:r>
           </w:p>
@@ -317,6 +242,7 @@
               <w:jc w:val="right"/>
               <w:rPr>
                 <w:rStyle w:val="l"/>
+                <w:caps/>
                 <w:color w:val="212529"/>
               </w:rPr>
             </w:pPr>
@@ -1051,7 +977,14 @@
         <w:rPr>
           <w:rFonts w:ascii="Times New Roman" w:hAnsi="Times New Roman" w:cs="Times New Roman"/>
         </w:rPr>
-        <w:t>]f the court determines that no notice was received, the court shall vacate or grant relief from any judgment or order entered under these rules.” The Uniform Small Claims Rules require dismissal here.</w:t>
+        <w:t xml:space="preserve">]f the court determines that no notice was received, the court shall vacate or grant relief from any judgment or order entered under these rules.” The Uniform Small Claims Rules require dismissal </w:t>
+      </w:r>
+      <w:r>
+        <w:rPr>
+          <w:rFonts w:ascii="Times New Roman" w:hAnsi="Times New Roman" w:cs="Times New Roman"/>
+        </w:rPr>
+        <w:lastRenderedPageBreak/>
+        <w:t>here.</w:t>
       </w:r>
       <w:r>
         <w:rPr>
@@ -1153,7 +1086,6 @@
           <w:rFonts w:ascii="Times New Roman" w:hAnsi="Times New Roman" w:cs="Times New Roman"/>
           <w:highlight w:val="cyan"/>
         </w:rPr>
-        <w:lastRenderedPageBreak/>
         <w:t>(</w:t>
       </w:r>
       <w:proofErr w:type="spellStart"/>
@@ -1946,14 +1878,20 @@
         <w:rPr>
           <w:rFonts w:ascii="Times New Roman" w:hAnsi="Times New Roman" w:cs="Times New Roman"/>
         </w:rPr>
-        <w:t xml:space="preserve">, 67 Mass. App. Ct. 166, 172 (2006). It is also well-settled that, when service is inadequate to provide proper notice of an action, the principles of due process are not satisfied. </w:t>
+        <w:t xml:space="preserve">, 67 Mass. App. Ct. 166, 172 (2006). It is also well-settled that, when service is </w:t>
+      </w:r>
+      <w:r>
+        <w:rPr>
+          <w:rFonts w:ascii="Times New Roman" w:hAnsi="Times New Roman" w:cs="Times New Roman"/>
+        </w:rPr>
+        <w:lastRenderedPageBreak/>
+        <w:t xml:space="preserve">inadequate to provide proper notice of an action, the principles of due process are not satisfied. </w:t>
       </w:r>
       <w:r>
         <w:rPr>
           <w:rFonts w:ascii="Times New Roman" w:hAnsi="Times New Roman" w:cs="Times New Roman"/>
           <w:i/>
         </w:rPr>
-        <w:lastRenderedPageBreak/>
         <w:t>Uzoma v. Okereke</w:t>
       </w:r>
       <w:r>
@@ -2357,7 +2295,14 @@
         <w:rPr>
           <w:bdr w:val="none" w:sz="0" w:space="0" w:color="auto" w:frame="1"/>
         </w:rPr>
-        <w:t>, 88 Mass. App. Ct. 330, 330 (2015). “If a judgment is void for lack of subject matter or personal jurisdiction, or for failure to conform to the requirements of due process of law, the judge must vacate it.” </w:t>
+        <w:t xml:space="preserve">, 88 Mass. App. Ct. 330, 330 (2015). “If a judgment is void for lack of subject matter or personal jurisdiction, or for failure to conform to the requirements of </w:t>
+      </w:r>
+      <w:r>
+        <w:rPr>
+          <w:bdr w:val="none" w:sz="0" w:space="0" w:color="auto" w:frame="1"/>
+        </w:rPr>
+        <w:lastRenderedPageBreak/>
+        <w:t>due process of law, the judge must vacate it.” </w:t>
       </w:r>
       <w:r>
         <w:rPr>
@@ -2424,7 +2369,6 @@
         <w:rPr>
           <w:rFonts w:ascii="Times New Roman" w:hAnsi="Times New Roman" w:cs="Times New Roman"/>
         </w:rPr>
-        <w:lastRenderedPageBreak/>
         <w:t>Thus, the Default Judgment must be vacated.</w:t>
       </w:r>
     </w:p>
@@ -2791,7 +2735,17 @@
           <w:sz w:val="24"/>
           <w:szCs w:val="24"/>
         </w:rPr>
-        <w:t>As Governor Baker stated in his Executive Order declaring the State of Emergency, “the worldwide outbreak of COVID-19 and the effects of its extreme risk of person-to-person transmission throughout the United States and the Commonwealth significantly affect the life and health of our people, as well as the economy, and is a disaster that impacts the health, security, and safety of the public[.]”  Executive Order No. 591: Declaration of a State of Emergency to Respond to COVID-19.</w:t>
+        <w:t xml:space="preserve">As Governor Baker stated in his Executive Order declaring the State of Emergency, “the worldwide outbreak of COVID-19 and the effects of its extreme risk of person-to-person transmission throughout the United States and the Commonwealth significantly affect the life and health of our people, as well as the economy, and is a disaster that impacts the health, security, and </w:t>
+      </w:r>
+      <w:r>
+        <w:rPr>
+          <w:rFonts w:ascii="Times New Roman" w:hAnsi="Times New Roman" w:cs="Times New Roman"/>
+          <w:color w:val="auto"/>
+          <w:sz w:val="24"/>
+          <w:szCs w:val="24"/>
+        </w:rPr>
+        <w:lastRenderedPageBreak/>
+        <w:t>safety of the public[.]”  Executive Order No. 591: Declaration of a State of Emergency to Respond to COVID-19.</w:t>
       </w:r>
     </w:p>
     <w:p>
@@ -2814,7 +2768,6 @@
           <w:sz w:val="24"/>
           <w:szCs w:val="24"/>
         </w:rPr>
-        <w:lastRenderedPageBreak/>
         <w:t xml:space="preserve">These state, federal, and internal proclamations, which began before judgment entered, demonstrate extraordinary circumstances within the scope of Rule 60(b)(6) .  The Housing Court Department has already recognized such extraordinary circumstances, issuing a Standing Order that “any default judgment entered between March 1, 2020, and April 21, 2020, </w:t>
       </w:r>
       <w:r>
@@ -3140,11 +3093,11 @@
       </w:r>
       <w:proofErr w:type="gramEnd"/>
       <w:r>
-        <w:t xml:space="preserve"> and later declared COVID-19 to be a global pandemic. On January 31, 2020, United States Health and Human Services Secretary Alex M. Azar II declared a public health emergency for the entire United States. As of March 10, 2020, the day that Governor Baker declared a State of Emergency in Massachusetts, there were already more than </w:t>
+        <w:t xml:space="preserve"> and later declared COVID-19 to be a global pandemic. On January 31, 2020, United States Health and Human Services Secretary Alex M. Azar II declared a public health emergency for the entire United States. As of March 10, 2020, the day that </w:t>
       </w:r>
       <w:r>
         <w:lastRenderedPageBreak/>
-        <w:t xml:space="preserve">114,000 confirmed cases of COVID-19 worldwide, and over 4,000 of those cases had resulted in death. </w:t>
+        <w:t xml:space="preserve">Governor Baker declared a State of Emergency in Massachusetts, there were already more than 114,000 confirmed cases of COVID-19 worldwide, and over 4,000 of those cases had resulted in death. </w:t>
       </w:r>
     </w:p>
     <w:p>
@@ -3422,6 +3375,7 @@
           <w:rFonts w:ascii="Times New Roman" w:hAnsi="Times New Roman" w:cs="Times New Roman"/>
           <w:i/>
         </w:rPr>
+        <w:lastRenderedPageBreak/>
         <w:t xml:space="preserve">Wang v. </w:t>
       </w:r>
       <w:proofErr w:type="spellStart"/>
@@ -3437,14 +3391,7 @@
         <w:rPr>
           <w:rFonts w:ascii="Times New Roman" w:hAnsi="Times New Roman" w:cs="Times New Roman"/>
         </w:rPr>
-        <w:t xml:space="preserve">, 67 Mass. App. Ct. 166, 172 (2006). It is also well-settled that, when service is </w:t>
-      </w:r>
-      <w:r>
-        <w:rPr>
-          <w:rFonts w:ascii="Times New Roman" w:hAnsi="Times New Roman" w:cs="Times New Roman"/>
-        </w:rPr>
-        <w:lastRenderedPageBreak/>
-        <w:t xml:space="preserve">inadequate to provide proper notice of an action, the principles of due process are not satisfied. </w:t>
+        <w:t xml:space="preserve">, 67 Mass. App. Ct. 166, 172 (2006). It is also well-settled that, when service is inadequate to provide proper notice of an action, the principles of due process are not satisfied. </w:t>
       </w:r>
       <w:r>
         <w:rPr>
@@ -3705,7 +3652,7 @@
           <w:sz w:val="24"/>
           <w:szCs w:val="24"/>
         </w:rPr>
-        <w:t xml:space="preserve">As Governor Baker stated in his Executive Order declaring the State of Emergency, “the worldwide outbreak of COVID-19 and the effects of its extreme risk of person-to-person transmission throughout the United States and the Commonwealth significantly affect the life and health of our people, as well as the economy, and is a disaster that impacts the health, security, and </w:t>
+        <w:t xml:space="preserve">As Governor Baker stated in his Executive Order declaring the State of Emergency, “the worldwide outbreak of COVID-19 and the effects of its extreme risk of person-to-person transmission throughout the United States and the Commonwealth significantly affect the life and </w:t>
       </w:r>
       <w:r>
         <w:rPr>
@@ -3715,7 +3662,7 @@
           <w:szCs w:val="24"/>
         </w:rPr>
         <w:lastRenderedPageBreak/>
-        <w:t>safety of the public[.]”  Executive Order No. 591: Declaration of a State of Emergency to Respond to COVID-19.</w:t>
+        <w:t>health of our people, as well as the economy, and is a disaster that impacts the health, security, and safety of the public[.]”  Executive Order No. 591: Declaration of a State of Emergency to Respond to COVID-19.</w:t>
       </w:r>
     </w:p>
     <w:p>
@@ -4031,14 +3978,14 @@
         <w:rPr>
           <w:bdr w:val="none" w:sz="0" w:space="0" w:color="auto" w:frame="1"/>
         </w:rPr>
-        <w:t xml:space="preserve">As grounds for the motion, Defendant asserts that no notice of this action was received by the Defendant, as is required by Rules 2(b) and 8 of the Uniform Small Claims </w:t>
+        <w:t xml:space="preserve">As grounds for the motion, Defendant asserts that no notice of this action was </w:t>
       </w:r>
       <w:r>
         <w:rPr>
           <w:bdr w:val="none" w:sz="0" w:space="0" w:color="auto" w:frame="1"/>
         </w:rPr>
         <w:lastRenderedPageBreak/>
-        <w:t>Rules. In addition, she also asserts that her default judgment should be vacated in light of the extraordinary circumstances presented by the COVID-19 pandemic.</w:t>
+        <w:t>received by the Defendant, as is required by Rules 2(b) and 8 of the Uniform Small Claims Rules. In addition, she also asserts that her default judgment should be vacated in light of the extraordinary circumstances presented by the COVID-19 pandemic.</w:t>
       </w:r>
     </w:p>
     <w:p>
@@ -4256,7 +4203,11 @@
         <w:ind w:firstLine="630"/>
       </w:pPr>
       <w:r>
-        <w:t xml:space="preserve">The COVID-19 pandemic represents cause under Rule 8 of the Massachusetts Uniform Small Claims Rules. The World Health Organization (WHO) first declared a global health emergency on January 30, </w:t>
+        <w:t xml:space="preserve">The COVID-19 pandemic represents cause under Rule 8 of the Massachusetts Uniform Small Claims Rules. The World Health Organization (WHO) first declared a global health </w:t>
+      </w:r>
+      <w:r>
+        <w:lastRenderedPageBreak/>
+        <w:t xml:space="preserve">emergency on January 30, </w:t>
       </w:r>
       <w:proofErr w:type="gramStart"/>
       <w:r>
@@ -4264,11 +4215,7 @@
       </w:r>
       <w:proofErr w:type="gramEnd"/>
       <w:r>
-        <w:t xml:space="preserve"> and later declared COVID-19 to be a global pandemic. On </w:t>
-      </w:r>
-      <w:r>
-        <w:lastRenderedPageBreak/>
-        <w:t xml:space="preserve">January 31, 2020, United States Health and Human Services Secretary Alex M. Azar II declared a public health emergency for the entire United States. As of March 10, 2020, the day that Governor Baker declared a State of Emergency in Massachusetts, there were already more than 114,000 confirmed cases of COVID-19 worldwide, and over 4,000 of those cases had resulted in death. </w:t>
+        <w:t xml:space="preserve"> and later declared COVID-19 to be a global pandemic. On January 31, 2020, United States Health and Human Services Secretary Alex M. Azar II declared a public health emergency for the entire United States. As of March 10, 2020, the day that Governor Baker declared a State of Emergency in Massachusetts, there were already more than 114,000 confirmed cases of COVID-19 worldwide, and over 4,000 of those cases had resulted in death. </w:t>
       </w:r>
     </w:p>
     <w:p>
@@ -5609,7 +5556,7 @@
     <w:charset w:val="00"/>
     <w:family w:val="swiss"/>
     <w:pitch w:val="variable"/>
-    <w:sig w:usb0="E0002AFF" w:usb1="C000ACFF" w:usb2="00000009" w:usb3="00000000" w:csb0="000001FF" w:csb1="00000000"/>
+    <w:sig w:usb0="E0002AFF" w:usb1="C000247B" w:usb2="00000009" w:usb3="00000000" w:csb0="000001FF" w:csb1="00000000"/>
   </w:font>
   <w:font w:name="Times New Roman">
     <w:panose1 w:val="02020603050405020304"/>
@@ -5637,7 +5584,7 @@
     <w:charset w:val="00"/>
     <w:family w:val="swiss"/>
     <w:pitch w:val="variable"/>
-    <w:sig w:usb0="E0002AFF" w:usb1="C000247B" w:usb2="00000009" w:usb3="00000000" w:csb0="000001FF" w:csb1="00000000"/>
+    <w:sig w:usb0="E4002EFF" w:usb1="C000247B" w:usb2="00000009" w:usb3="00000000" w:csb0="000001FF" w:csb1="00000000"/>
   </w:font>
 </w:fonts>
 </file>
@@ -5663,6 +5610,7 @@
     <w:rsid w:val="000267B4"/>
     <w:rsid w:val="0020239D"/>
     <w:rsid w:val="00204676"/>
+    <w:rsid w:val="00260F75"/>
     <w:rsid w:val="002B33D2"/>
     <w:rsid w:val="002C286A"/>
     <w:rsid w:val="002F27A4"/>
@@ -5671,6 +5619,7 @@
     <w:rsid w:val="00350664"/>
     <w:rsid w:val="003872DC"/>
     <w:rsid w:val="004531BD"/>
+    <w:rsid w:val="004A0228"/>
     <w:rsid w:val="0051556C"/>
     <w:rsid w:val="00562EDA"/>
     <w:rsid w:val="00633680"/>

</xml_diff>